<commit_message>
DEWC04 Tarea Se crea la tabla con los registros
</commit_message>
<xml_diff>
--- a/dwec/rodriguez_jimenez_roberto_DWEC04_Tarea/rodriguez_jimenez_roberto_DWEC04_Tarea.docx
+++ b/dwec/rodriguez_jimenez_roberto_DWEC04_Tarea/rodriguez_jimenez_roberto_DWEC04_Tarea.docx
@@ -4155,7 +4155,7 @@
           <w:r>
             <w:fldChar w:fldCharType="separate"/>
           </w:r>
-          <w:hyperlink w:anchor="_Toc150858007" w:history="1">
+          <w:hyperlink w:anchor="_Toc153037396" w:history="1">
             <w:r>
               <w:rPr>
                 <w:rStyle w:val="Hipervnculo"/>
@@ -4182,7 +4182,7 @@
                 <w:noProof/>
                 <w:webHidden/>
               </w:rPr>
-              <w:instrText xml:space="preserve"> PAGEREF _Toc150858007 \h </w:instrText>
+              <w:instrText xml:space="preserve"> PAGEREF _Toc153037396 \h </w:instrText>
             </w:r>
             <w:r>
               <w:rPr>
@@ -4225,7 +4225,7 @@
               <w:lang w:eastAsia="es-ES"/>
             </w:rPr>
           </w:pPr>
-          <w:hyperlink w:anchor="_Toc150858008" w:history="1">
+          <w:hyperlink w:anchor="_Toc153037397" w:history="1">
             <w:r>
               <w:rPr>
                 <w:rStyle w:val="Hipervnculo"/>
@@ -4252,7 +4252,7 @@
                 <w:noProof/>
                 <w:webHidden/>
               </w:rPr>
-              <w:instrText xml:space="preserve"> PAGEREF _Toc150858008 \h </w:instrText>
+              <w:instrText xml:space="preserve"> PAGEREF _Toc153037397 \h </w:instrText>
             </w:r>
             <w:r>
               <w:rPr>
@@ -4295,7 +4295,7 @@
               <w:lang w:eastAsia="es-ES"/>
             </w:rPr>
           </w:pPr>
-          <w:hyperlink w:anchor="_Toc150858009" w:history="1">
+          <w:hyperlink w:anchor="_Toc153037398" w:history="1">
             <w:r>
               <w:rPr>
                 <w:rStyle w:val="Hipervnculo"/>
@@ -4322,7 +4322,7 @@
                 <w:noProof/>
                 <w:webHidden/>
               </w:rPr>
-              <w:instrText xml:space="preserve"> PAGEREF _Toc150858009 \h </w:instrText>
+              <w:instrText xml:space="preserve"> PAGEREF _Toc153037398 \h </w:instrText>
             </w:r>
             <w:r>
               <w:rPr>
@@ -4365,7 +4365,7 @@
               <w:lang w:eastAsia="es-ES"/>
             </w:rPr>
           </w:pPr>
-          <w:hyperlink w:anchor="_Toc150858010" w:history="1">
+          <w:hyperlink w:anchor="_Toc153037399" w:history="1">
             <w:r>
               <w:rPr>
                 <w:rStyle w:val="Hipervnculo"/>
@@ -4392,7 +4392,7 @@
                 <w:noProof/>
                 <w:webHidden/>
               </w:rPr>
-              <w:instrText xml:space="preserve"> PAGEREF _Toc150858010 \h </w:instrText>
+              <w:instrText xml:space="preserve"> PAGEREF _Toc153037399 \h </w:instrText>
             </w:r>
             <w:r>
               <w:rPr>
@@ -4435,7 +4435,7 @@
               <w:lang w:eastAsia="es-ES"/>
             </w:rPr>
           </w:pPr>
-          <w:hyperlink w:anchor="_Toc150858011" w:history="1">
+          <w:hyperlink w:anchor="_Toc153037400" w:history="1">
             <w:r>
               <w:rPr>
                 <w:rStyle w:val="Hipervnculo"/>
@@ -4462,7 +4462,7 @@
                 <w:noProof/>
                 <w:webHidden/>
               </w:rPr>
-              <w:instrText xml:space="preserve"> PAGEREF _Toc150858011 \h </w:instrText>
+              <w:instrText xml:space="preserve"> PAGEREF _Toc153037400 \h </w:instrText>
             </w:r>
             <w:r>
               <w:rPr>
@@ -4505,7 +4505,7 @@
               <w:lang w:eastAsia="es-ES"/>
             </w:rPr>
           </w:pPr>
-          <w:hyperlink r:id="rId9" w:anchor="_Toc150858012" w:history="1">
+          <w:hyperlink r:id="rId9" w:anchor="_Toc153037401" w:history="1">
             <w:r>
               <w:rPr>
                 <w:rStyle w:val="Hipervnculo"/>
@@ -4534,7 +4534,7 @@
                 <w:noProof/>
                 <w:webHidden/>
               </w:rPr>
-              <w:instrText xml:space="preserve"> PAGEREF _Toc150858012 \h </w:instrText>
+              <w:instrText xml:space="preserve"> PAGEREF _Toc153037401 \h </w:instrText>
             </w:r>
             <w:r>
               <w:rPr>
@@ -4577,7 +4577,7 @@
               <w:lang w:eastAsia="es-ES"/>
             </w:rPr>
           </w:pPr>
-          <w:hyperlink w:anchor="_Toc150858013" w:history="1">
+          <w:hyperlink w:anchor="_Toc153037402" w:history="1">
             <w:r>
               <w:rPr>
                 <w:rStyle w:val="Hipervnculo"/>
@@ -4604,7 +4604,7 @@
                 <w:noProof/>
                 <w:webHidden/>
               </w:rPr>
-              <w:instrText xml:space="preserve"> PAGEREF _Toc150858013 \h </w:instrText>
+              <w:instrText xml:space="preserve"> PAGEREF _Toc153037402 \h </w:instrText>
             </w:r>
             <w:r>
               <w:rPr>
@@ -4647,7 +4647,7 @@
               <w:lang w:eastAsia="es-ES"/>
             </w:rPr>
           </w:pPr>
-          <w:hyperlink w:anchor="_Toc150858014" w:history="1">
+          <w:hyperlink w:anchor="_Toc153037403" w:history="1">
             <w:r>
               <w:rPr>
                 <w:rStyle w:val="Hipervnculo"/>
@@ -4674,7 +4674,7 @@
                 <w:noProof/>
                 <w:webHidden/>
               </w:rPr>
-              <w:instrText xml:space="preserve"> PAGEREF _Toc150858014 \h </w:instrText>
+              <w:instrText xml:space="preserve"> PAGEREF _Toc153037403 \h </w:instrText>
             </w:r>
             <w:r>
               <w:rPr>
@@ -4694,7 +4694,7 @@
                 <w:noProof/>
                 <w:webHidden/>
               </w:rPr>
-              <w:t>4</w:t>
+              <w:t>5</w:t>
             </w:r>
             <w:r>
               <w:rPr>
@@ -4717,7 +4717,7 @@
               <w:lang w:eastAsia="es-ES"/>
             </w:rPr>
           </w:pPr>
-          <w:hyperlink w:anchor="_Toc150858015" w:history="1">
+          <w:hyperlink w:anchor="_Toc153037404" w:history="1">
             <w:r>
               <w:rPr>
                 <w:rStyle w:val="Hipervnculo"/>
@@ -4744,7 +4744,7 @@
                 <w:noProof/>
                 <w:webHidden/>
               </w:rPr>
-              <w:instrText xml:space="preserve"> PAGEREF _Toc150858015 \h </w:instrText>
+              <w:instrText xml:space="preserve"> PAGEREF _Toc153037404 \h </w:instrText>
             </w:r>
             <w:r>
               <w:rPr>
@@ -4764,7 +4764,7 @@
                 <w:noProof/>
                 <w:webHidden/>
               </w:rPr>
-              <w:t>4</w:t>
+              <w:t>5</w:t>
             </w:r>
             <w:r>
               <w:rPr>
@@ -4787,7 +4787,7 @@
               <w:lang w:eastAsia="es-ES"/>
             </w:rPr>
           </w:pPr>
-          <w:hyperlink w:anchor="_Toc150858016" w:history="1">
+          <w:hyperlink w:anchor="_Toc153037405" w:history="1">
             <w:r>
               <w:rPr>
                 <w:rStyle w:val="Hipervnculo"/>
@@ -4814,7 +4814,7 @@
                 <w:noProof/>
                 <w:webHidden/>
               </w:rPr>
-              <w:instrText xml:space="preserve"> PAGEREF _Toc150858016 \h </w:instrText>
+              <w:instrText xml:space="preserve"> PAGEREF _Toc153037405 \h </w:instrText>
             </w:r>
             <w:r>
               <w:rPr>
@@ -4834,7 +4834,7 @@
                 <w:noProof/>
                 <w:webHidden/>
               </w:rPr>
-              <w:t>4</w:t>
+              <w:t>5</w:t>
             </w:r>
             <w:r>
               <w:rPr>
@@ -4857,7 +4857,7 @@
               <w:lang w:eastAsia="es-ES"/>
             </w:rPr>
           </w:pPr>
-          <w:hyperlink w:anchor="_Toc150858017" w:history="1">
+          <w:hyperlink w:anchor="_Toc153037406" w:history="1">
             <w:r>
               <w:rPr>
                 <w:rStyle w:val="Hipervnculo"/>
@@ -4884,7 +4884,7 @@
                 <w:noProof/>
                 <w:webHidden/>
               </w:rPr>
-              <w:instrText xml:space="preserve"> PAGEREF _Toc150858017 \h </w:instrText>
+              <w:instrText xml:space="preserve"> PAGEREF _Toc153037406 \h </w:instrText>
             </w:r>
             <w:r>
               <w:rPr>
@@ -4904,7 +4904,7 @@
                 <w:noProof/>
                 <w:webHidden/>
               </w:rPr>
-              <w:t>4</w:t>
+              <w:t>5</w:t>
             </w:r>
             <w:r>
               <w:rPr>
@@ -4927,7 +4927,7 @@
               <w:lang w:eastAsia="es-ES"/>
             </w:rPr>
           </w:pPr>
-          <w:hyperlink w:anchor="_Toc150858018" w:history="1">
+          <w:hyperlink w:anchor="_Toc153037407" w:history="1">
             <w:r>
               <w:rPr>
                 <w:rStyle w:val="Hipervnculo"/>
@@ -4954,7 +4954,7 @@
                 <w:noProof/>
                 <w:webHidden/>
               </w:rPr>
-              <w:instrText xml:space="preserve"> PAGEREF _Toc150858018 \h </w:instrText>
+              <w:instrText xml:space="preserve"> PAGEREF _Toc153037407 \h </w:instrText>
             </w:r>
             <w:r>
               <w:rPr>
@@ -4974,7 +4974,7 @@
                 <w:noProof/>
                 <w:webHidden/>
               </w:rPr>
-              <w:t>4</w:t>
+              <w:t>5</w:t>
             </w:r>
             <w:r>
               <w:rPr>
@@ -4997,7 +4997,7 @@
               <w:lang w:eastAsia="es-ES"/>
             </w:rPr>
           </w:pPr>
-          <w:hyperlink w:anchor="_Toc150858019" w:history="1">
+          <w:hyperlink w:anchor="_Toc153037408" w:history="1">
             <w:r>
               <w:rPr>
                 <w:rStyle w:val="Hipervnculo"/>
@@ -5024,7 +5024,7 @@
                 <w:noProof/>
                 <w:webHidden/>
               </w:rPr>
-              <w:instrText xml:space="preserve"> PAGEREF _Toc150858019 \h </w:instrText>
+              <w:instrText xml:space="preserve"> PAGEREF _Toc153037408 \h </w:instrText>
             </w:r>
             <w:r>
               <w:rPr>
@@ -5044,7 +5044,7 @@
                 <w:noProof/>
                 <w:webHidden/>
               </w:rPr>
-              <w:t>4</w:t>
+              <w:t>5</w:t>
             </w:r>
             <w:r>
               <w:rPr>
@@ -5067,7 +5067,7 @@
               <w:lang w:eastAsia="es-ES"/>
             </w:rPr>
           </w:pPr>
-          <w:hyperlink w:anchor="_Toc150858020" w:history="1">
+          <w:hyperlink w:anchor="_Toc153037409" w:history="1">
             <w:r>
               <w:rPr>
                 <w:rStyle w:val="Hipervnculo"/>
@@ -5094,7 +5094,7 @@
                 <w:noProof/>
                 <w:webHidden/>
               </w:rPr>
-              <w:instrText xml:space="preserve"> PAGEREF _Toc150858020 \h </w:instrText>
+              <w:instrText xml:space="preserve"> PAGEREF _Toc153037409 \h </w:instrText>
             </w:r>
             <w:r>
               <w:rPr>
@@ -5114,497 +5114,7 @@
                 <w:noProof/>
                 <w:webHidden/>
               </w:rPr>
-              <w:t>5</w:t>
-            </w:r>
-            <w:r>
-              <w:rPr>
-                <w:noProof/>
-                <w:webHidden/>
-              </w:rPr>
-              <w:fldChar w:fldCharType="end"/>
-            </w:r>
-          </w:hyperlink>
-        </w:p>
-        <w:p>
-          <w:pPr>
-            <w:pStyle w:val="TDC3"/>
-            <w:tabs>
-              <w:tab w:val="right" w:leader="dot" w:pos="10456"/>
-            </w:tabs>
-            <w:rPr>
-              <w:rFonts w:eastAsiaTheme="minorEastAsia"/>
-              <w:noProof/>
-              <w:lang w:eastAsia="es-ES"/>
-            </w:rPr>
-          </w:pPr>
-          <w:hyperlink w:anchor="_Toc150858021" w:history="1">
-            <w:r>
-              <w:rPr>
-                <w:rStyle w:val="Hipervnculo"/>
-                <w:noProof/>
-              </w:rPr>
-              <w:t>Abra una nueva ventana no redimensionable.</w:t>
-            </w:r>
-            <w:r>
-              <w:rPr>
-                <w:noProof/>
-                <w:webHidden/>
-              </w:rPr>
-              <w:tab/>
-            </w:r>
-            <w:r>
-              <w:rPr>
-                <w:noProof/>
-                <w:webHidden/>
-              </w:rPr>
-              <w:fldChar w:fldCharType="begin"/>
-            </w:r>
-            <w:r>
-              <w:rPr>
-                <w:noProof/>
-                <w:webHidden/>
-              </w:rPr>
-              <w:instrText xml:space="preserve"> PAGEREF _Toc150858021 \h </w:instrText>
-            </w:r>
-            <w:r>
-              <w:rPr>
-                <w:noProof/>
-                <w:webHidden/>
-              </w:rPr>
-            </w:r>
-            <w:r>
-              <w:rPr>
-                <w:noProof/>
-                <w:webHidden/>
-              </w:rPr>
-              <w:fldChar w:fldCharType="separate"/>
-            </w:r>
-            <w:r>
-              <w:rPr>
-                <w:noProof/>
-                <w:webHidden/>
-              </w:rPr>
-              <w:t>5</w:t>
-            </w:r>
-            <w:r>
-              <w:rPr>
-                <w:noProof/>
-                <w:webHidden/>
-              </w:rPr>
-              <w:fldChar w:fldCharType="end"/>
-            </w:r>
-          </w:hyperlink>
-        </w:p>
-        <w:p>
-          <w:pPr>
-            <w:pStyle w:val="TDC4"/>
-            <w:tabs>
-              <w:tab w:val="right" w:leader="dot" w:pos="10456"/>
-            </w:tabs>
-            <w:rPr>
-              <w:rFonts w:eastAsiaTheme="minorEastAsia"/>
-              <w:noProof/>
-              <w:lang w:eastAsia="es-ES"/>
-            </w:rPr>
-          </w:pPr>
-          <w:hyperlink w:anchor="_Toc150858022" w:history="1">
-            <w:r>
-              <w:rPr>
-                <w:rStyle w:val="Hipervnculo"/>
-                <w:noProof/>
-              </w:rPr>
-              <w:t>Hacer una función y dentro de esa función:</w:t>
-            </w:r>
-            <w:r>
-              <w:rPr>
-                <w:noProof/>
-                <w:webHidden/>
-              </w:rPr>
-              <w:tab/>
-            </w:r>
-            <w:r>
-              <w:rPr>
-                <w:noProof/>
-                <w:webHidden/>
-              </w:rPr>
-              <w:fldChar w:fldCharType="begin"/>
-            </w:r>
-            <w:r>
-              <w:rPr>
-                <w:noProof/>
-                <w:webHidden/>
-              </w:rPr>
-              <w:instrText xml:space="preserve"> PAGEREF _Toc150858022 \h </w:instrText>
-            </w:r>
-            <w:r>
-              <w:rPr>
-                <w:noProof/>
-                <w:webHidden/>
-              </w:rPr>
-            </w:r>
-            <w:r>
-              <w:rPr>
-                <w:noProof/>
-                <w:webHidden/>
-              </w:rPr>
-              <w:fldChar w:fldCharType="separate"/>
-            </w:r>
-            <w:r>
-              <w:rPr>
-                <w:noProof/>
-                <w:webHidden/>
-              </w:rPr>
-              <w:t>7</w:t>
-            </w:r>
-            <w:r>
-              <w:rPr>
-                <w:noProof/>
-                <w:webHidden/>
-              </w:rPr>
-              <w:fldChar w:fldCharType="end"/>
-            </w:r>
-          </w:hyperlink>
-        </w:p>
-        <w:p>
-          <w:pPr>
-            <w:pStyle w:val="TDC3"/>
-            <w:tabs>
-              <w:tab w:val="right" w:leader="dot" w:pos="10456"/>
-            </w:tabs>
-            <w:rPr>
-              <w:rFonts w:eastAsiaTheme="minorEastAsia"/>
-              <w:noProof/>
-              <w:lang w:eastAsia="es-ES"/>
-            </w:rPr>
-          </w:pPr>
-          <w:hyperlink w:anchor="_Toc150858023" w:history="1">
-            <w:r>
-              <w:rPr>
-                <w:rStyle w:val="Hipervnculo"/>
-                <w:noProof/>
-              </w:rPr>
-              <w:t>Y ahora fuera del código de la función que siga haciendo lo siguiente:</w:t>
-            </w:r>
-            <w:r>
-              <w:rPr>
-                <w:noProof/>
-                <w:webHidden/>
-              </w:rPr>
-              <w:tab/>
-            </w:r>
-            <w:r>
-              <w:rPr>
-                <w:noProof/>
-                <w:webHidden/>
-              </w:rPr>
-              <w:fldChar w:fldCharType="begin"/>
-            </w:r>
-            <w:r>
-              <w:rPr>
-                <w:noProof/>
-                <w:webHidden/>
-              </w:rPr>
-              <w:instrText xml:space="preserve"> PAGEREF _Toc150858023 \h </w:instrText>
-            </w:r>
-            <w:r>
-              <w:rPr>
-                <w:noProof/>
-                <w:webHidden/>
-              </w:rPr>
-            </w:r>
-            <w:r>
-              <w:rPr>
-                <w:noProof/>
-                <w:webHidden/>
-              </w:rPr>
-              <w:fldChar w:fldCharType="separate"/>
-            </w:r>
-            <w:r>
-              <w:rPr>
-                <w:noProof/>
-                <w:webHidden/>
-              </w:rPr>
-              <w:t>10</w:t>
-            </w:r>
-            <w:r>
-              <w:rPr>
-                <w:noProof/>
-                <w:webHidden/>
-              </w:rPr>
-              <w:fldChar w:fldCharType="end"/>
-            </w:r>
-          </w:hyperlink>
-        </w:p>
-        <w:p>
-          <w:pPr>
-            <w:pStyle w:val="TDC2"/>
-            <w:tabs>
-              <w:tab w:val="right" w:leader="dot" w:pos="10456"/>
-            </w:tabs>
-            <w:rPr>
-              <w:rFonts w:eastAsiaTheme="minorEastAsia"/>
-              <w:noProof/>
-              <w:lang w:eastAsia="es-ES"/>
-            </w:rPr>
-          </w:pPr>
-          <w:hyperlink w:anchor="_Toc150858024" w:history="1">
-            <w:r>
-              <w:rPr>
-                <w:rStyle w:val="Hipervnculo"/>
-                <w:noProof/>
-              </w:rPr>
-              <w:t>Código</w:t>
-            </w:r>
-            <w:r>
-              <w:rPr>
-                <w:noProof/>
-                <w:webHidden/>
-              </w:rPr>
-              <w:tab/>
-            </w:r>
-            <w:r>
-              <w:rPr>
-                <w:noProof/>
-                <w:webHidden/>
-              </w:rPr>
-              <w:fldChar w:fldCharType="begin"/>
-            </w:r>
-            <w:r>
-              <w:rPr>
-                <w:noProof/>
-                <w:webHidden/>
-              </w:rPr>
-              <w:instrText xml:space="preserve"> PAGEREF _Toc150858024 \h </w:instrText>
-            </w:r>
-            <w:r>
-              <w:rPr>
-                <w:noProof/>
-                <w:webHidden/>
-              </w:rPr>
-            </w:r>
-            <w:r>
-              <w:rPr>
-                <w:noProof/>
-                <w:webHidden/>
-              </w:rPr>
-              <w:fldChar w:fldCharType="separate"/>
-            </w:r>
-            <w:r>
-              <w:rPr>
-                <w:noProof/>
-                <w:webHidden/>
-              </w:rPr>
-              <w:t>14</w:t>
-            </w:r>
-            <w:r>
-              <w:rPr>
-                <w:noProof/>
-                <w:webHidden/>
-              </w:rPr>
-              <w:fldChar w:fldCharType="end"/>
-            </w:r>
-          </w:hyperlink>
-        </w:p>
-        <w:p>
-          <w:pPr>
-            <w:pStyle w:val="TDC3"/>
-            <w:tabs>
-              <w:tab w:val="right" w:leader="dot" w:pos="10456"/>
-            </w:tabs>
-            <w:rPr>
-              <w:rFonts w:eastAsiaTheme="minorEastAsia"/>
-              <w:noProof/>
-              <w:lang w:eastAsia="es-ES"/>
-            </w:rPr>
-          </w:pPr>
-          <w:hyperlink w:anchor="_Toc150858025" w:history="1">
-            <w:r>
-              <w:rPr>
-                <w:rStyle w:val="Hipervnculo"/>
-                <w:noProof/>
-              </w:rPr>
-              <w:t>index.html</w:t>
-            </w:r>
-            <w:r>
-              <w:rPr>
-                <w:noProof/>
-                <w:webHidden/>
-              </w:rPr>
-              <w:tab/>
-            </w:r>
-            <w:r>
-              <w:rPr>
-                <w:noProof/>
-                <w:webHidden/>
-              </w:rPr>
-              <w:fldChar w:fldCharType="begin"/>
-            </w:r>
-            <w:r>
-              <w:rPr>
-                <w:noProof/>
-                <w:webHidden/>
-              </w:rPr>
-              <w:instrText xml:space="preserve"> PAGEREF _Toc150858025 \h </w:instrText>
-            </w:r>
-            <w:r>
-              <w:rPr>
-                <w:noProof/>
-                <w:webHidden/>
-              </w:rPr>
-            </w:r>
-            <w:r>
-              <w:rPr>
-                <w:noProof/>
-                <w:webHidden/>
-              </w:rPr>
-              <w:fldChar w:fldCharType="separate"/>
-            </w:r>
-            <w:r>
-              <w:rPr>
-                <w:noProof/>
-                <w:webHidden/>
-              </w:rPr>
-              <w:t>14</w:t>
-            </w:r>
-            <w:r>
-              <w:rPr>
-                <w:noProof/>
-                <w:webHidden/>
-              </w:rPr>
-              <w:fldChar w:fldCharType="end"/>
-            </w:r>
-          </w:hyperlink>
-        </w:p>
-        <w:p>
-          <w:pPr>
-            <w:pStyle w:val="TDC3"/>
-            <w:tabs>
-              <w:tab w:val="right" w:leader="dot" w:pos="10456"/>
-            </w:tabs>
-            <w:rPr>
-              <w:rFonts w:eastAsiaTheme="minorEastAsia"/>
-              <w:noProof/>
-              <w:lang w:eastAsia="es-ES"/>
-            </w:rPr>
-          </w:pPr>
-          <w:hyperlink w:anchor="_Toc150858026" w:history="1">
-            <w:r>
-              <w:rPr>
-                <w:rStyle w:val="Hipervnculo"/>
-                <w:noProof/>
-              </w:rPr>
-              <w:t>aplicacion.js</w:t>
-            </w:r>
-            <w:r>
-              <w:rPr>
-                <w:noProof/>
-                <w:webHidden/>
-              </w:rPr>
-              <w:tab/>
-            </w:r>
-            <w:r>
-              <w:rPr>
-                <w:noProof/>
-                <w:webHidden/>
-              </w:rPr>
-              <w:fldChar w:fldCharType="begin"/>
-            </w:r>
-            <w:r>
-              <w:rPr>
-                <w:noProof/>
-                <w:webHidden/>
-              </w:rPr>
-              <w:instrText xml:space="preserve"> PAGEREF _Toc150858026 \h </w:instrText>
-            </w:r>
-            <w:r>
-              <w:rPr>
-                <w:noProof/>
-                <w:webHidden/>
-              </w:rPr>
-            </w:r>
-            <w:r>
-              <w:rPr>
-                <w:noProof/>
-                <w:webHidden/>
-              </w:rPr>
-              <w:fldChar w:fldCharType="separate"/>
-            </w:r>
-            <w:r>
-              <w:rPr>
-                <w:noProof/>
-                <w:webHidden/>
-              </w:rPr>
-              <w:t>14</w:t>
-            </w:r>
-            <w:r>
-              <w:rPr>
-                <w:noProof/>
-                <w:webHidden/>
-              </w:rPr>
-              <w:fldChar w:fldCharType="end"/>
-            </w:r>
-          </w:hyperlink>
-        </w:p>
-        <w:p>
-          <w:pPr>
-            <w:pStyle w:val="TDC2"/>
-            <w:tabs>
-              <w:tab w:val="right" w:leader="dot" w:pos="10456"/>
-            </w:tabs>
-            <w:rPr>
-              <w:rFonts w:eastAsiaTheme="minorEastAsia"/>
-              <w:noProof/>
-              <w:lang w:eastAsia="es-ES"/>
-            </w:rPr>
-          </w:pPr>
-          <w:hyperlink w:anchor="_Toc150858027" w:history="1">
-            <w:r>
-              <w:rPr>
-                <w:rStyle w:val="Hipervnculo"/>
-                <w:noProof/>
-              </w:rPr>
-              <w:t>Recursos</w:t>
-            </w:r>
-            <w:r>
-              <w:rPr>
-                <w:noProof/>
-                <w:webHidden/>
-              </w:rPr>
-              <w:tab/>
-            </w:r>
-            <w:r>
-              <w:rPr>
-                <w:noProof/>
-                <w:webHidden/>
-              </w:rPr>
-              <w:fldChar w:fldCharType="begin"/>
-            </w:r>
-            <w:r>
-              <w:rPr>
-                <w:noProof/>
-                <w:webHidden/>
-              </w:rPr>
-              <w:instrText xml:space="preserve"> PAGEREF _Toc150858027 \h </w:instrText>
-            </w:r>
-            <w:r>
-              <w:rPr>
-                <w:noProof/>
-                <w:webHidden/>
-              </w:rPr>
-            </w:r>
-            <w:r>
-              <w:rPr>
-                <w:noProof/>
-                <w:webHidden/>
-              </w:rPr>
-              <w:fldChar w:fldCharType="separate"/>
-            </w:r>
-            <w:r>
-              <w:rPr>
-                <w:noProof/>
-                <w:webHidden/>
-              </w:rPr>
-              <w:t>18</w:t>
+              <w:t>6</w:t>
             </w:r>
             <w:r>
               <w:rPr>
@@ -5643,7 +5153,7 @@
         <w:br/>
       </w:r>
       <w:bookmarkStart w:id="0" w:name="_Toc147504143"/>
-      <w:bookmarkStart w:id="1" w:name="_Toc150858007"/>
+      <w:bookmarkStart w:id="1" w:name="_Toc153037396"/>
       <w:r>
         <w:t>Tarea online DWEC0</w:t>
       </w:r>
@@ -5728,7 +5238,7 @@
         <w:pStyle w:val="Ttulo2"/>
       </w:pPr>
       <w:bookmarkStart w:id="2" w:name="_Toc147504144"/>
-      <w:bookmarkStart w:id="3" w:name="_Toc150858008"/>
+      <w:bookmarkStart w:id="3" w:name="_Toc153037397"/>
       <w:r>
         <w:t>¿Qué contenidos o resultados de aprendizaje trabajaremos?</w:t>
       </w:r>
@@ -5740,7 +5250,7 @@
         <w:pStyle w:val="Ttulo3"/>
       </w:pPr>
       <w:bookmarkStart w:id="4" w:name="_Toc147504145"/>
-      <w:bookmarkStart w:id="5" w:name="_Toc150858009"/>
+      <w:bookmarkStart w:id="5" w:name="_Toc153037398"/>
       <w:r>
         <w:t>Resultados de Aprendizaje</w:t>
       </w:r>
@@ -5765,7 +5275,7 @@
         <w:pStyle w:val="Ttulo3"/>
       </w:pPr>
       <w:bookmarkStart w:id="6" w:name="_Toc147504146"/>
-      <w:bookmarkStart w:id="7" w:name="_Toc150858010"/>
+      <w:bookmarkStart w:id="7" w:name="_Toc153037399"/>
       <w:r>
         <w:t>Contenidos</w:t>
       </w:r>
@@ -5998,7 +5508,7 @@
         <w:pStyle w:val="Ttulo2"/>
       </w:pPr>
       <w:bookmarkStart w:id="8" w:name="_Toc147504147"/>
-      <w:bookmarkStart w:id="9" w:name="_Toc150858011"/>
+      <w:bookmarkStart w:id="9" w:name="_Toc153037400"/>
       <w:r>
         <w:t>1.- Descripción de la tarea</w:t>
       </w:r>
@@ -6076,7 +5586,7 @@
                               </w:rPr>
                             </w:pPr>
                             <w:bookmarkStart w:id="10" w:name="_Toc147504148"/>
-                            <w:bookmarkStart w:id="11" w:name="_Toc150858012"/>
+                            <w:bookmarkStart w:id="11" w:name="_Toc153037401"/>
                             <w:r>
                               <w:rPr>
                                 <w:b/>
@@ -6188,7 +5698,7 @@
                         </w:rPr>
                       </w:pPr>
                       <w:bookmarkStart w:id="12" w:name="_Toc147504148"/>
-                      <w:bookmarkStart w:id="13" w:name="_Toc150858012"/>
+                      <w:bookmarkStart w:id="13" w:name="_Toc153037401"/>
                       <w:r>
                         <w:rPr>
                           <w:b/>
@@ -6289,7 +5799,7 @@
         <w:pStyle w:val="Ttulo3"/>
       </w:pPr>
       <w:bookmarkStart w:id="14" w:name="_Toc147504149"/>
-      <w:bookmarkStart w:id="15" w:name="_Toc150858013"/>
+      <w:bookmarkStart w:id="15" w:name="_Toc153037402"/>
       <w:r>
         <w:t>¿Qué te pedimos que hagas?</w:t>
       </w:r>
@@ -6493,14 +6003,25 @@
           <w14:ligatures w14:val="none"/>
         </w:rPr>
       </w:pPr>
-      <w:r>
-        <w:rPr>
-          <w:rFonts w:eastAsia="Times New Roman" w:cstheme="minorHAnsi"/>
-          <w:kern w:val="0"/>
-          <w:lang w:eastAsia="es-ES"/>
-          <w14:ligatures w14:val="none"/>
-        </w:rPr>
-        <w:t>agregarPlantasYPuertas(</w:t>
+      <w:proofErr w:type="spellStart"/>
+      <w:r>
+        <w:rPr>
+          <w:rFonts w:eastAsia="Times New Roman" w:cstheme="minorHAnsi"/>
+          <w:kern w:val="0"/>
+          <w:lang w:eastAsia="es-ES"/>
+          <w14:ligatures w14:val="none"/>
+        </w:rPr>
+        <w:t>agregarPlantasYPuertas</w:t>
+      </w:r>
+      <w:proofErr w:type="spellEnd"/>
+      <w:r>
+        <w:rPr>
+          <w:rFonts w:eastAsia="Times New Roman" w:cstheme="minorHAnsi"/>
+          <w:kern w:val="0"/>
+          <w:lang w:eastAsia="es-ES"/>
+          <w14:ligatures w14:val="none"/>
+        </w:rPr>
+        <w:t>(</w:t>
       </w:r>
       <w:proofErr w:type="spellStart"/>
       <w:r>
@@ -6909,27 +6430,7 @@
           <w:lang w:eastAsia="es-ES"/>
           <w14:ligatures w14:val="none"/>
         </w:rPr>
-        <w:t xml:space="preserve">, </w:t>
-      </w:r>
-      <w:proofErr w:type="spellStart"/>
-      <w:r>
-        <w:rPr>
-          <w:rFonts w:eastAsia="Times New Roman" w:cstheme="minorHAnsi"/>
-          <w:kern w:val="0"/>
-          <w:lang w:eastAsia="es-ES"/>
-          <w14:ligatures w14:val="none"/>
-        </w:rPr>
-        <w:t>nº</w:t>
-      </w:r>
-      <w:proofErr w:type="spellEnd"/>
-      <w:r>
-        <w:rPr>
-          <w:rFonts w:eastAsia="Times New Roman" w:cstheme="minorHAnsi"/>
-          <w:kern w:val="0"/>
-          <w:lang w:eastAsia="es-ES"/>
-          <w14:ligatures w14:val="none"/>
-        </w:rPr>
-        <w:t xml:space="preserve">: </w:t>
+        <w:t xml:space="preserve">, nº: </w:t>
       </w:r>
       <w:proofErr w:type="spellStart"/>
       <w:r>
@@ -7230,27 +6731,7 @@
           <w:lang w:eastAsia="es-ES"/>
           <w14:ligatures w14:val="none"/>
         </w:rPr>
-        <w:t xml:space="preserve"> Prieto, </w:t>
-      </w:r>
-      <w:proofErr w:type="spellStart"/>
-      <w:r>
-        <w:rPr>
-          <w:rFonts w:eastAsia="Times New Roman" w:cstheme="minorHAnsi"/>
-          <w:kern w:val="0"/>
-          <w:lang w:eastAsia="es-ES"/>
-          <w14:ligatures w14:val="none"/>
-        </w:rPr>
-        <w:t>nº</w:t>
-      </w:r>
-      <w:proofErr w:type="spellEnd"/>
-      <w:r>
-        <w:rPr>
-          <w:rFonts w:eastAsia="Times New Roman" w:cstheme="minorHAnsi"/>
-          <w:kern w:val="0"/>
-          <w:lang w:eastAsia="es-ES"/>
-          <w14:ligatures w14:val="none"/>
-        </w:rPr>
-        <w:t>: 58, CP: 15706.</w:t>
+        <w:t xml:space="preserve"> Prieto, nº: 58, CP: 15706.</w:t>
       </w:r>
     </w:p>
     <w:p>
@@ -7294,27 +6775,7 @@
           <w:lang w:eastAsia="es-ES"/>
           <w14:ligatures w14:val="none"/>
         </w:rPr>
-        <w:t xml:space="preserve">, </w:t>
-      </w:r>
-      <w:proofErr w:type="spellStart"/>
-      <w:r>
-        <w:rPr>
-          <w:rFonts w:eastAsia="Times New Roman" w:cstheme="minorHAnsi"/>
-          <w:kern w:val="0"/>
-          <w:lang w:eastAsia="es-ES"/>
-          <w14:ligatures w14:val="none"/>
-        </w:rPr>
-        <w:t>nº</w:t>
-      </w:r>
-      <w:proofErr w:type="spellEnd"/>
-      <w:r>
-        <w:rPr>
-          <w:rFonts w:eastAsia="Times New Roman" w:cstheme="minorHAnsi"/>
-          <w:kern w:val="0"/>
-          <w:lang w:eastAsia="es-ES"/>
-          <w14:ligatures w14:val="none"/>
-        </w:rPr>
-        <w:t>: 29, CP: 32004.</w:t>
+        <w:t>, nº: 29, CP: 32004.</w:t>
       </w:r>
     </w:p>
     <w:p>
@@ -7338,27 +6799,7 @@
           <w:lang w:eastAsia="es-ES"/>
           <w14:ligatures w14:val="none"/>
         </w:rPr>
-        <w:t xml:space="preserve">Construido nuevo edificio en calle: San Clemente, </w:t>
-      </w:r>
-      <w:proofErr w:type="spellStart"/>
-      <w:r>
-        <w:rPr>
-          <w:rFonts w:eastAsia="Times New Roman" w:cstheme="minorHAnsi"/>
-          <w:kern w:val="0"/>
-          <w:lang w:eastAsia="es-ES"/>
-          <w14:ligatures w14:val="none"/>
-        </w:rPr>
-        <w:t>nº</w:t>
-      </w:r>
-      <w:proofErr w:type="spellEnd"/>
-      <w:r>
-        <w:rPr>
-          <w:rFonts w:eastAsia="Times New Roman" w:cstheme="minorHAnsi"/>
-          <w:kern w:val="0"/>
-          <w:lang w:eastAsia="es-ES"/>
-          <w14:ligatures w14:val="none"/>
-        </w:rPr>
-        <w:t>: s/n, CP: 15705.</w:t>
+        <w:t>Construido nuevo edificio en calle: San Clemente, nº: s/n, CP: 15705.</w:t>
       </w:r>
     </w:p>
     <w:p>
@@ -8230,7 +7671,6 @@
         <w:tab/>
       </w:r>
       <w:bookmarkStart w:id="16" w:name="_Toc147504150"/>
-      <w:bookmarkStart w:id="17" w:name="_Toc150858014"/>
     </w:p>
     <w:p>
       <w:pPr>
@@ -8250,6 +7690,7 @@
       <w:pPr>
         <w:pStyle w:val="Ttulo2"/>
       </w:pPr>
+      <w:bookmarkStart w:id="17" w:name="_Toc153037403"/>
       <w:r>
         <w:t>2.- Información de interés</w:t>
       </w:r>
@@ -8261,16 +7702,16 @@
       <w:pPr>
         <w:pStyle w:val="Ttulo3"/>
       </w:pPr>
-      <w:bookmarkStart w:id="18" w:name="_Toc150858015"/>
-      <w:bookmarkStart w:id="19" w:name="_Toc147504151"/>
+      <w:bookmarkStart w:id="18" w:name="_Toc147504151"/>
+      <w:bookmarkStart w:id="19" w:name="_Toc153037404"/>
       <w:r>
         <w:t>Recursos necesarios</w:t>
       </w:r>
+      <w:bookmarkEnd w:id="19"/>
+      <w:r>
+        <w:t xml:space="preserve"> </w:t>
+      </w:r>
       <w:bookmarkEnd w:id="18"/>
-      <w:r>
-        <w:t xml:space="preserve"> </w:t>
-      </w:r>
-      <w:bookmarkEnd w:id="19"/>
     </w:p>
     <w:p>
       <w:pPr>
@@ -8299,7 +7740,7 @@
       <w:pPr>
         <w:pStyle w:val="Ttulo3"/>
       </w:pPr>
-      <w:bookmarkStart w:id="20" w:name="_Toc150858016"/>
+      <w:bookmarkStart w:id="20" w:name="_Toc153037405"/>
       <w:r>
         <w:t>Consejos y recomendaciones</w:t>
       </w:r>
@@ -8343,7 +7784,7 @@
         <w:pStyle w:val="Ttulo2"/>
       </w:pPr>
       <w:bookmarkStart w:id="21" w:name="_Toc147504152"/>
-      <w:bookmarkStart w:id="22" w:name="_Toc150858017"/>
+      <w:bookmarkStart w:id="22" w:name="_Toc153037406"/>
       <w:r>
         <w:t>3.- Evaluación de la tarea</w:t>
       </w:r>
@@ -8355,7 +7796,7 @@
         <w:pStyle w:val="Ttulo3"/>
       </w:pPr>
       <w:bookmarkStart w:id="23" w:name="_Toc147504153"/>
-      <w:bookmarkStart w:id="24" w:name="_Toc150858018"/>
+      <w:bookmarkStart w:id="24" w:name="_Toc153037407"/>
       <w:r>
         <w:t>Criterios de evaluación implicados</w:t>
       </w:r>
@@ -8620,7 +8061,7 @@
         <w:pStyle w:val="Ttulo3"/>
       </w:pPr>
       <w:bookmarkStart w:id="25" w:name="_Toc147504154"/>
-      <w:bookmarkStart w:id="26" w:name="_Toc150858019"/>
+      <w:bookmarkStart w:id="26" w:name="_Toc153037408"/>
       <w:r>
         <w:t>¿Cómo valoramos y puntuamos tu tarea?</w:t>
       </w:r>
@@ -8788,7 +8229,27 @@
                 <w:lang w:eastAsia="es-ES"/>
                 <w14:ligatures w14:val="none"/>
               </w:rPr>
-              <w:t xml:space="preserve"> del método agregarPlantasYPuertas(</w:t>
+              <w:t xml:space="preserve"> del método </w:t>
+            </w:r>
+            <w:proofErr w:type="spellStart"/>
+            <w:r>
+              <w:rPr>
+                <w:rFonts w:eastAsia="Times New Roman" w:cstheme="minorHAnsi"/>
+                <w:kern w:val="0"/>
+                <w:lang w:eastAsia="es-ES"/>
+                <w14:ligatures w14:val="none"/>
+              </w:rPr>
+              <w:t>agregarPlantasYPuertas</w:t>
+            </w:r>
+            <w:proofErr w:type="spellEnd"/>
+            <w:r>
+              <w:rPr>
+                <w:rFonts w:eastAsia="Times New Roman" w:cstheme="minorHAnsi"/>
+                <w:kern w:val="0"/>
+                <w:lang w:eastAsia="es-ES"/>
+                <w14:ligatures w14:val="none"/>
+              </w:rPr>
+              <w:t>(</w:t>
             </w:r>
             <w:proofErr w:type="spellStart"/>
             <w:r>
@@ -9292,7 +8753,7 @@
       <w:pPr>
         <w:pStyle w:val="Ttulo2"/>
       </w:pPr>
-      <w:bookmarkStart w:id="28" w:name="_Toc150858020"/>
+      <w:bookmarkStart w:id="28" w:name="_Toc153037409"/>
       <w:r>
         <w:t>RESOLUCIÓN</w:t>
       </w:r>

</xml_diff>

<commit_message>
DWEC04 Tarea refactorizar y documentar
</commit_message>
<xml_diff>
--- a/dwec/rodriguez_jimenez_roberto_DWEC04_Tarea/rodriguez_jimenez_roberto_DWEC04_Tarea.docx
+++ b/dwec/rodriguez_jimenez_roberto_DWEC04_Tarea/rodriguez_jimenez_roberto_DWEC04_Tarea.docx
@@ -4155,7 +4155,7 @@
           <w:r>
             <w:fldChar w:fldCharType="separate"/>
           </w:r>
-          <w:hyperlink w:anchor="_Toc153191284" w:history="1">
+          <w:hyperlink w:anchor="_Toc153196685" w:history="1">
             <w:r>
               <w:rPr>
                 <w:rStyle w:val="Hipervnculo"/>
@@ -4182,7 +4182,7 @@
                 <w:noProof/>
                 <w:webHidden/>
               </w:rPr>
-              <w:instrText xml:space="preserve"> PAGEREF _Toc153191284 \h </w:instrText>
+              <w:instrText xml:space="preserve"> PAGEREF _Toc153196685 \h </w:instrText>
             </w:r>
             <w:r>
               <w:rPr>
@@ -4225,7 +4225,7 @@
               <w:lang w:eastAsia="es-ES"/>
             </w:rPr>
           </w:pPr>
-          <w:hyperlink w:anchor="_Toc153191285" w:history="1">
+          <w:hyperlink w:anchor="_Toc153196686" w:history="1">
             <w:r>
               <w:rPr>
                 <w:rStyle w:val="Hipervnculo"/>
@@ -4252,7 +4252,7 @@
                 <w:noProof/>
                 <w:webHidden/>
               </w:rPr>
-              <w:instrText xml:space="preserve"> PAGEREF _Toc153191285 \h </w:instrText>
+              <w:instrText xml:space="preserve"> PAGEREF _Toc153196686 \h </w:instrText>
             </w:r>
             <w:r>
               <w:rPr>
@@ -4295,7 +4295,7 @@
               <w:lang w:eastAsia="es-ES"/>
             </w:rPr>
           </w:pPr>
-          <w:hyperlink w:anchor="_Toc153191286" w:history="1">
+          <w:hyperlink w:anchor="_Toc153196687" w:history="1">
             <w:r>
               <w:rPr>
                 <w:rStyle w:val="Hipervnculo"/>
@@ -4322,7 +4322,7 @@
                 <w:noProof/>
                 <w:webHidden/>
               </w:rPr>
-              <w:instrText xml:space="preserve"> PAGEREF _Toc153191286 \h </w:instrText>
+              <w:instrText xml:space="preserve"> PAGEREF _Toc153196687 \h </w:instrText>
             </w:r>
             <w:r>
               <w:rPr>
@@ -4365,7 +4365,7 @@
               <w:lang w:eastAsia="es-ES"/>
             </w:rPr>
           </w:pPr>
-          <w:hyperlink w:anchor="_Toc153191287" w:history="1">
+          <w:hyperlink w:anchor="_Toc153196688" w:history="1">
             <w:r>
               <w:rPr>
                 <w:rStyle w:val="Hipervnculo"/>
@@ -4392,7 +4392,7 @@
                 <w:noProof/>
                 <w:webHidden/>
               </w:rPr>
-              <w:instrText xml:space="preserve"> PAGEREF _Toc153191287 \h </w:instrText>
+              <w:instrText xml:space="preserve"> PAGEREF _Toc153196688 \h </w:instrText>
             </w:r>
             <w:r>
               <w:rPr>
@@ -4435,7 +4435,7 @@
               <w:lang w:eastAsia="es-ES"/>
             </w:rPr>
           </w:pPr>
-          <w:hyperlink w:anchor="_Toc153191288" w:history="1">
+          <w:hyperlink w:anchor="_Toc153196689" w:history="1">
             <w:r>
               <w:rPr>
                 <w:rStyle w:val="Hipervnculo"/>
@@ -4462,7 +4462,7 @@
                 <w:noProof/>
                 <w:webHidden/>
               </w:rPr>
-              <w:instrText xml:space="preserve"> PAGEREF _Toc153191288 \h </w:instrText>
+              <w:instrText xml:space="preserve"> PAGEREF _Toc153196689 \h </w:instrText>
             </w:r>
             <w:r>
               <w:rPr>
@@ -4505,7 +4505,7 @@
               <w:lang w:eastAsia="es-ES"/>
             </w:rPr>
           </w:pPr>
-          <w:hyperlink r:id="rId9" w:anchor="_Toc153191289" w:history="1">
+          <w:hyperlink r:id="rId9" w:anchor="_Toc153196690" w:history="1">
             <w:r>
               <w:rPr>
                 <w:rStyle w:val="Hipervnculo"/>
@@ -4534,7 +4534,7 @@
                 <w:noProof/>
                 <w:webHidden/>
               </w:rPr>
-              <w:instrText xml:space="preserve"> PAGEREF _Toc153191289 \h </w:instrText>
+              <w:instrText xml:space="preserve"> PAGEREF _Toc153196690 \h </w:instrText>
             </w:r>
             <w:r>
               <w:rPr>
@@ -4577,7 +4577,7 @@
               <w:lang w:eastAsia="es-ES"/>
             </w:rPr>
           </w:pPr>
-          <w:hyperlink w:anchor="_Toc153191290" w:history="1">
+          <w:hyperlink w:anchor="_Toc153196691" w:history="1">
             <w:r>
               <w:rPr>
                 <w:rStyle w:val="Hipervnculo"/>
@@ -4604,7 +4604,7 @@
                 <w:noProof/>
                 <w:webHidden/>
               </w:rPr>
-              <w:instrText xml:space="preserve"> PAGEREF _Toc153191290 \h </w:instrText>
+              <w:instrText xml:space="preserve"> PAGEREF _Toc153196691 \h </w:instrText>
             </w:r>
             <w:r>
               <w:rPr>
@@ -4647,7 +4647,7 @@
               <w:lang w:eastAsia="es-ES"/>
             </w:rPr>
           </w:pPr>
-          <w:hyperlink w:anchor="_Toc153191291" w:history="1">
+          <w:hyperlink w:anchor="_Toc153196692" w:history="1">
             <w:r>
               <w:rPr>
                 <w:rStyle w:val="Hipervnculo"/>
@@ -4674,7 +4674,7 @@
                 <w:noProof/>
                 <w:webHidden/>
               </w:rPr>
-              <w:instrText xml:space="preserve"> PAGEREF _Toc153191291 \h </w:instrText>
+              <w:instrText xml:space="preserve"> PAGEREF _Toc153196692 \h </w:instrText>
             </w:r>
             <w:r>
               <w:rPr>
@@ -4717,7 +4717,7 @@
               <w:lang w:eastAsia="es-ES"/>
             </w:rPr>
           </w:pPr>
-          <w:hyperlink w:anchor="_Toc153191292" w:history="1">
+          <w:hyperlink w:anchor="_Toc153196693" w:history="1">
             <w:r>
               <w:rPr>
                 <w:rStyle w:val="Hipervnculo"/>
@@ -4744,7 +4744,7 @@
                 <w:noProof/>
                 <w:webHidden/>
               </w:rPr>
-              <w:instrText xml:space="preserve"> PAGEREF _Toc153191292 \h </w:instrText>
+              <w:instrText xml:space="preserve"> PAGEREF _Toc153196693 \h </w:instrText>
             </w:r>
             <w:r>
               <w:rPr>
@@ -4787,7 +4787,7 @@
               <w:lang w:eastAsia="es-ES"/>
             </w:rPr>
           </w:pPr>
-          <w:hyperlink w:anchor="_Toc153191293" w:history="1">
+          <w:hyperlink w:anchor="_Toc153196694" w:history="1">
             <w:r>
               <w:rPr>
                 <w:rStyle w:val="Hipervnculo"/>
@@ -4814,7 +4814,7 @@
                 <w:noProof/>
                 <w:webHidden/>
               </w:rPr>
-              <w:instrText xml:space="preserve"> PAGEREF _Toc153191293 \h </w:instrText>
+              <w:instrText xml:space="preserve"> PAGEREF _Toc153196694 \h </w:instrText>
             </w:r>
             <w:r>
               <w:rPr>
@@ -4857,7 +4857,7 @@
               <w:lang w:eastAsia="es-ES"/>
             </w:rPr>
           </w:pPr>
-          <w:hyperlink w:anchor="_Toc153191294" w:history="1">
+          <w:hyperlink w:anchor="_Toc153196695" w:history="1">
             <w:r>
               <w:rPr>
                 <w:rStyle w:val="Hipervnculo"/>
@@ -4884,7 +4884,7 @@
                 <w:noProof/>
                 <w:webHidden/>
               </w:rPr>
-              <w:instrText xml:space="preserve"> PAGEREF _Toc153191294 \h </w:instrText>
+              <w:instrText xml:space="preserve"> PAGEREF _Toc153196695 \h </w:instrText>
             </w:r>
             <w:r>
               <w:rPr>
@@ -4927,7 +4927,7 @@
               <w:lang w:eastAsia="es-ES"/>
             </w:rPr>
           </w:pPr>
-          <w:hyperlink w:anchor="_Toc153191295" w:history="1">
+          <w:hyperlink w:anchor="_Toc153196696" w:history="1">
             <w:r>
               <w:rPr>
                 <w:rStyle w:val="Hipervnculo"/>
@@ -4954,7 +4954,7 @@
                 <w:noProof/>
                 <w:webHidden/>
               </w:rPr>
-              <w:instrText xml:space="preserve"> PAGEREF _Toc153191295 \h </w:instrText>
+              <w:instrText xml:space="preserve"> PAGEREF _Toc153196696 \h </w:instrText>
             </w:r>
             <w:r>
               <w:rPr>
@@ -4997,7 +4997,7 @@
               <w:lang w:eastAsia="es-ES"/>
             </w:rPr>
           </w:pPr>
-          <w:hyperlink w:anchor="_Toc153191296" w:history="1">
+          <w:hyperlink w:anchor="_Toc153196697" w:history="1">
             <w:r>
               <w:rPr>
                 <w:rStyle w:val="Hipervnculo"/>
@@ -5024,7 +5024,7 @@
                 <w:noProof/>
                 <w:webHidden/>
               </w:rPr>
-              <w:instrText xml:space="preserve"> PAGEREF _Toc153191296 \h </w:instrText>
+              <w:instrText xml:space="preserve"> PAGEREF _Toc153196697 \h </w:instrText>
             </w:r>
             <w:r>
               <w:rPr>
@@ -5067,7 +5067,7 @@
               <w:lang w:eastAsia="es-ES"/>
             </w:rPr>
           </w:pPr>
-          <w:hyperlink w:anchor="_Toc153191297" w:history="1">
+          <w:hyperlink w:anchor="_Toc153196698" w:history="1">
             <w:r>
               <w:rPr>
                 <w:rStyle w:val="Hipervnculo"/>
@@ -5094,7 +5094,7 @@
                 <w:noProof/>
                 <w:webHidden/>
               </w:rPr>
-              <w:instrText xml:space="preserve"> PAGEREF _Toc153191297 \h </w:instrText>
+              <w:instrText xml:space="preserve"> PAGEREF _Toc153196698 \h </w:instrText>
             </w:r>
             <w:r>
               <w:rPr>
@@ -5137,7 +5137,7 @@
               <w:lang w:eastAsia="es-ES"/>
             </w:rPr>
           </w:pPr>
-          <w:hyperlink w:anchor="_Toc153191298" w:history="1">
+          <w:hyperlink w:anchor="_Toc153196699" w:history="1">
             <w:r>
               <w:rPr>
                 <w:rStyle w:val="Hipervnculo"/>
@@ -5164,7 +5164,7 @@
                 <w:noProof/>
                 <w:webHidden/>
               </w:rPr>
-              <w:instrText xml:space="preserve"> PAGEREF _Toc153191298 \h </w:instrText>
+              <w:instrText xml:space="preserve"> PAGEREF _Toc153196699 \h </w:instrText>
             </w:r>
             <w:r>
               <w:rPr>
@@ -5197,7 +5197,7 @@
         </w:p>
         <w:p>
           <w:pPr>
-            <w:pStyle w:val="TDC4"/>
+            <w:pStyle w:val="TDC3"/>
             <w:tabs>
               <w:tab w:val="right" w:leader="dot" w:pos="10456"/>
             </w:tabs>
@@ -5207,13 +5207,13 @@
               <w:lang w:eastAsia="es-ES"/>
             </w:rPr>
           </w:pPr>
-          <w:hyperlink w:anchor="_Toc153191299" w:history="1">
+          <w:hyperlink w:anchor="_Toc153196700" w:history="1">
             <w:r>
               <w:rPr>
                 <w:rStyle w:val="Hipervnculo"/>
                 <w:noProof/>
               </w:rPr>
-              <w:t>¿Por qué hay un método estático imprimirTarea() ?</w:t>
+              <w:t>La clase Edificio</w:t>
             </w:r>
             <w:r>
               <w:rPr>
@@ -5234,7 +5234,7 @@
                 <w:noProof/>
                 <w:webHidden/>
               </w:rPr>
-              <w:instrText xml:space="preserve"> PAGEREF _Toc153191299 \h </w:instrText>
+              <w:instrText xml:space="preserve"> PAGEREF _Toc153196700 \h </w:instrText>
             </w:r>
             <w:r>
               <w:rPr>
@@ -5266,6 +5266,146 @@
           </w:hyperlink>
         </w:p>
         <w:p>
+          <w:pPr>
+            <w:pStyle w:val="TDC4"/>
+            <w:tabs>
+              <w:tab w:val="right" w:leader="dot" w:pos="10456"/>
+            </w:tabs>
+            <w:rPr>
+              <w:rFonts w:eastAsiaTheme="minorEastAsia"/>
+              <w:noProof/>
+              <w:lang w:eastAsia="es-ES"/>
+            </w:rPr>
+          </w:pPr>
+          <w:hyperlink w:anchor="_Toc153196701" w:history="1">
+            <w:r>
+              <w:rPr>
+                <w:rStyle w:val="Hipervnculo"/>
+                <w:noProof/>
+              </w:rPr>
+              <w:t>El constructor</w:t>
+            </w:r>
+            <w:r>
+              <w:rPr>
+                <w:noProof/>
+                <w:webHidden/>
+              </w:rPr>
+              <w:tab/>
+            </w:r>
+            <w:r>
+              <w:rPr>
+                <w:noProof/>
+                <w:webHidden/>
+              </w:rPr>
+              <w:fldChar w:fldCharType="begin"/>
+            </w:r>
+            <w:r>
+              <w:rPr>
+                <w:noProof/>
+                <w:webHidden/>
+              </w:rPr>
+              <w:instrText xml:space="preserve"> PAGEREF _Toc153196701 \h </w:instrText>
+            </w:r>
+            <w:r>
+              <w:rPr>
+                <w:noProof/>
+                <w:webHidden/>
+              </w:rPr>
+            </w:r>
+            <w:r>
+              <w:rPr>
+                <w:noProof/>
+                <w:webHidden/>
+              </w:rPr>
+              <w:fldChar w:fldCharType="separate"/>
+            </w:r>
+            <w:r>
+              <w:rPr>
+                <w:noProof/>
+                <w:webHidden/>
+              </w:rPr>
+              <w:t>7</w:t>
+            </w:r>
+            <w:r>
+              <w:rPr>
+                <w:noProof/>
+                <w:webHidden/>
+              </w:rPr>
+              <w:fldChar w:fldCharType="end"/>
+            </w:r>
+          </w:hyperlink>
+        </w:p>
+        <w:p>
+          <w:pPr>
+            <w:pStyle w:val="TDC3"/>
+            <w:tabs>
+              <w:tab w:val="right" w:leader="dot" w:pos="10456"/>
+            </w:tabs>
+            <w:rPr>
+              <w:rFonts w:eastAsiaTheme="minorEastAsia"/>
+              <w:noProof/>
+              <w:lang w:eastAsia="es-ES"/>
+            </w:rPr>
+          </w:pPr>
+          <w:hyperlink w:anchor="_Toc153196702" w:history="1">
+            <w:r>
+              <w:rPr>
+                <w:rStyle w:val="Hipervnculo"/>
+                <w:noProof/>
+              </w:rPr>
+              <w:t>Crear un objeto que nos permita instanciar edificios.</w:t>
+            </w:r>
+            <w:r>
+              <w:rPr>
+                <w:noProof/>
+                <w:webHidden/>
+              </w:rPr>
+              <w:tab/>
+            </w:r>
+            <w:r>
+              <w:rPr>
+                <w:noProof/>
+                <w:webHidden/>
+              </w:rPr>
+              <w:fldChar w:fldCharType="begin"/>
+            </w:r>
+            <w:r>
+              <w:rPr>
+                <w:noProof/>
+                <w:webHidden/>
+              </w:rPr>
+              <w:instrText xml:space="preserve"> PAGEREF _Toc153196702 \h </w:instrText>
+            </w:r>
+            <w:r>
+              <w:rPr>
+                <w:noProof/>
+                <w:webHidden/>
+              </w:rPr>
+            </w:r>
+            <w:r>
+              <w:rPr>
+                <w:noProof/>
+                <w:webHidden/>
+              </w:rPr>
+              <w:fldChar w:fldCharType="separate"/>
+            </w:r>
+            <w:r>
+              <w:rPr>
+                <w:noProof/>
+                <w:webHidden/>
+              </w:rPr>
+              <w:t>8</w:t>
+            </w:r>
+            <w:r>
+              <w:rPr>
+                <w:noProof/>
+                <w:webHidden/>
+              </w:rPr>
+              <w:fldChar w:fldCharType="end"/>
+            </w:r>
+          </w:hyperlink>
+        </w:p>
+        <w:p>
           <w:r>
             <w:fldChar w:fldCharType="end"/>
           </w:r>
@@ -5293,7 +5433,7 @@
         <w:br/>
       </w:r>
       <w:bookmarkStart w:id="0" w:name="_Toc147504143"/>
-      <w:bookmarkStart w:id="1" w:name="_Toc153191284"/>
+      <w:bookmarkStart w:id="1" w:name="_Toc153196685"/>
       <w:r>
         <w:t>Tarea online DWEC0</w:t>
       </w:r>
@@ -5378,7 +5518,7 @@
         <w:pStyle w:val="Ttulo2"/>
       </w:pPr>
       <w:bookmarkStart w:id="2" w:name="_Toc147504144"/>
-      <w:bookmarkStart w:id="3" w:name="_Toc153191285"/>
+      <w:bookmarkStart w:id="3" w:name="_Toc153196686"/>
       <w:r>
         <w:t>¿Qué contenidos o resultados de aprendizaje trabajaremos?</w:t>
       </w:r>
@@ -5390,7 +5530,7 @@
         <w:pStyle w:val="Ttulo3"/>
       </w:pPr>
       <w:bookmarkStart w:id="4" w:name="_Toc147504145"/>
-      <w:bookmarkStart w:id="5" w:name="_Toc153191286"/>
+      <w:bookmarkStart w:id="5" w:name="_Toc153196687"/>
       <w:r>
         <w:t>Resultados de Aprendizaje</w:t>
       </w:r>
@@ -5415,7 +5555,7 @@
         <w:pStyle w:val="Ttulo3"/>
       </w:pPr>
       <w:bookmarkStart w:id="6" w:name="_Toc147504146"/>
-      <w:bookmarkStart w:id="7" w:name="_Toc153191287"/>
+      <w:bookmarkStart w:id="7" w:name="_Toc153196688"/>
       <w:r>
         <w:t>Contenidos</w:t>
       </w:r>
@@ -5648,7 +5788,7 @@
         <w:pStyle w:val="Ttulo2"/>
       </w:pPr>
       <w:bookmarkStart w:id="8" w:name="_Toc147504147"/>
-      <w:bookmarkStart w:id="9" w:name="_Toc153191288"/>
+      <w:bookmarkStart w:id="9" w:name="_Toc153196689"/>
       <w:r>
         <w:t>1.- Descripción de la tarea</w:t>
       </w:r>
@@ -5726,7 +5866,7 @@
                               </w:rPr>
                             </w:pPr>
                             <w:bookmarkStart w:id="10" w:name="_Toc147504148"/>
-                            <w:bookmarkStart w:id="11" w:name="_Toc153191289"/>
+                            <w:bookmarkStart w:id="11" w:name="_Toc153196690"/>
                             <w:r>
                               <w:rPr>
                                 <w:b/>
@@ -5838,7 +5978,7 @@
                         </w:rPr>
                       </w:pPr>
                       <w:bookmarkStart w:id="12" w:name="_Toc147504148"/>
-                      <w:bookmarkStart w:id="13" w:name="_Toc153191289"/>
+                      <w:bookmarkStart w:id="13" w:name="_Toc153196690"/>
                       <w:r>
                         <w:rPr>
                           <w:b/>
@@ -5939,7 +6079,7 @@
         <w:pStyle w:val="Ttulo3"/>
       </w:pPr>
       <w:bookmarkStart w:id="14" w:name="_Toc147504149"/>
-      <w:bookmarkStart w:id="15" w:name="_Toc153191290"/>
+      <w:bookmarkStart w:id="15" w:name="_Toc153196691"/>
       <w:r>
         <w:t>¿Qué te pedimos que hagas?</w:t>
       </w:r>
@@ -7693,7 +7833,7 @@
       <w:pPr>
         <w:pStyle w:val="Ttulo2"/>
       </w:pPr>
-      <w:bookmarkStart w:id="17" w:name="_Toc153191291"/>
+      <w:bookmarkStart w:id="17" w:name="_Toc153196692"/>
       <w:r>
         <w:t>2.- Información de interés</w:t>
       </w:r>
@@ -7706,7 +7846,7 @@
         <w:pStyle w:val="Ttulo3"/>
       </w:pPr>
       <w:bookmarkStart w:id="18" w:name="_Toc147504151"/>
-      <w:bookmarkStart w:id="19" w:name="_Toc153191292"/>
+      <w:bookmarkStart w:id="19" w:name="_Toc153196693"/>
       <w:r>
         <w:t>Recursos necesarios</w:t>
       </w:r>
@@ -7743,7 +7883,7 @@
       <w:pPr>
         <w:pStyle w:val="Ttulo3"/>
       </w:pPr>
-      <w:bookmarkStart w:id="20" w:name="_Toc153191293"/>
+      <w:bookmarkStart w:id="20" w:name="_Toc153196694"/>
       <w:r>
         <w:t>Consejos y recomendaciones</w:t>
       </w:r>
@@ -7787,7 +7927,7 @@
         <w:pStyle w:val="Ttulo2"/>
       </w:pPr>
       <w:bookmarkStart w:id="21" w:name="_Toc147504152"/>
-      <w:bookmarkStart w:id="22" w:name="_Toc153191294"/>
+      <w:bookmarkStart w:id="22" w:name="_Toc153196695"/>
       <w:r>
         <w:t>3.- Evaluación de la tarea</w:t>
       </w:r>
@@ -7799,7 +7939,7 @@
         <w:pStyle w:val="Ttulo3"/>
       </w:pPr>
       <w:bookmarkStart w:id="23" w:name="_Toc147504153"/>
-      <w:bookmarkStart w:id="24" w:name="_Toc153191295"/>
+      <w:bookmarkStart w:id="24" w:name="_Toc153196696"/>
       <w:r>
         <w:t>Criterios de evaluación implicados</w:t>
       </w:r>
@@ -8064,7 +8204,7 @@
         <w:pStyle w:val="Ttulo3"/>
       </w:pPr>
       <w:bookmarkStart w:id="25" w:name="_Toc147504154"/>
-      <w:bookmarkStart w:id="26" w:name="_Toc153191296"/>
+      <w:bookmarkStart w:id="26" w:name="_Toc153196697"/>
       <w:r>
         <w:t>¿Cómo valoramos y puntuamos tu tarea?</w:t>
       </w:r>
@@ -8543,7 +8683,7 @@
       <w:pPr>
         <w:pStyle w:val="Ttulo2"/>
       </w:pPr>
-      <w:bookmarkStart w:id="28" w:name="_Toc153191297"/>
+      <w:bookmarkStart w:id="28" w:name="_Toc153196698"/>
       <w:r>
         <w:t>RESOLUCIÓN</w:t>
       </w:r>
@@ -8555,7 +8695,7 @@
       <w:pPr>
         <w:pStyle w:val="Ttulo3"/>
       </w:pPr>
-      <w:bookmarkStart w:id="29" w:name="_Toc153191298"/>
+      <w:bookmarkStart w:id="29" w:name="_Toc153196699"/>
       <w:r>
         <w:t>Estructura de la página</w:t>
       </w:r>
@@ -10474,105 +10614,6 @@
           <w:lang w:eastAsia="es-ES"/>
           <w14:ligatures w14:val="none"/>
         </w:rPr>
-        <w:t>static</w:t>
-      </w:r>
-      <w:r>
-        <w:rPr>
-          <w:rFonts w:ascii="Consolas" w:eastAsia="Times New Roman" w:hAnsi="Consolas" w:cs="Times New Roman"/>
-          <w:color w:val="CCCCCC"/>
-          <w:kern w:val="0"/>
-          <w:sz w:val="18"/>
-          <w:szCs w:val="18"/>
-          <w:lang w:eastAsia="es-ES"/>
-          <w14:ligatures w14:val="none"/>
-        </w:rPr>
-        <w:t xml:space="preserve"> </w:t>
-      </w:r>
-      <w:r>
-        <w:rPr>
-          <w:rFonts w:ascii="Consolas" w:eastAsia="Times New Roman" w:hAnsi="Consolas" w:cs="Times New Roman"/>
-          <w:color w:val="DCDCAA"/>
-          <w:kern w:val="0"/>
-          <w:sz w:val="18"/>
-          <w:szCs w:val="18"/>
-          <w:lang w:eastAsia="es-ES"/>
-          <w14:ligatures w14:val="none"/>
-        </w:rPr>
-        <w:t>imprimirTarea</w:t>
-      </w:r>
-      <w:r>
-        <w:rPr>
-          <w:rFonts w:ascii="Consolas" w:eastAsia="Times New Roman" w:hAnsi="Consolas" w:cs="Times New Roman"/>
-          <w:color w:val="CCCCCC"/>
-          <w:kern w:val="0"/>
-          <w:sz w:val="18"/>
-          <w:szCs w:val="18"/>
-          <w:lang w:eastAsia="es-ES"/>
-          <w14:ligatures w14:val="none"/>
-        </w:rPr>
-        <w:t>(</w:t>
-      </w:r>
-      <w:r>
-        <w:rPr>
-          <w:rFonts w:ascii="Consolas" w:eastAsia="Times New Roman" w:hAnsi="Consolas" w:cs="Times New Roman"/>
-          <w:color w:val="9CDCFE"/>
-          <w:kern w:val="0"/>
-          <w:sz w:val="18"/>
-          <w:szCs w:val="18"/>
-          <w:lang w:eastAsia="es-ES"/>
-          <w14:ligatures w14:val="none"/>
-        </w:rPr>
-        <w:t>tarea</w:t>
-      </w:r>
-      <w:r>
-        <w:rPr>
-          <w:rFonts w:ascii="Consolas" w:eastAsia="Times New Roman" w:hAnsi="Consolas" w:cs="Times New Roman"/>
-          <w:color w:val="CCCCCC"/>
-          <w:kern w:val="0"/>
-          <w:sz w:val="18"/>
-          <w:szCs w:val="18"/>
-          <w:lang w:eastAsia="es-ES"/>
-          <w14:ligatures w14:val="none"/>
-        </w:rPr>
-        <w:t>) {}</w:t>
-      </w:r>
-    </w:p>
-    <w:p>
-      <w:pPr>
-        <w:shd w:val="clear" w:color="auto" w:fill="1F1F1F"/>
-        <w:spacing w:after="0" w:line="285" w:lineRule="atLeast"/>
-        <w:rPr>
-          <w:rFonts w:ascii="Consolas" w:eastAsia="Times New Roman" w:hAnsi="Consolas" w:cs="Times New Roman"/>
-          <w:color w:val="CCCCCC"/>
-          <w:kern w:val="0"/>
-          <w:sz w:val="18"/>
-          <w:szCs w:val="18"/>
-          <w:lang w:eastAsia="es-ES"/>
-          <w14:ligatures w14:val="none"/>
-        </w:rPr>
-      </w:pPr>
-      <w:r>
-        <w:rPr>
-          <w:rFonts w:ascii="Consolas" w:eastAsia="Times New Roman" w:hAnsi="Consolas" w:cs="Times New Roman"/>
-          <w:color w:val="CCCCCC"/>
-          <w:kern w:val="0"/>
-          <w:sz w:val="18"/>
-          <w:szCs w:val="18"/>
-          <w:lang w:eastAsia="es-ES"/>
-          <w14:ligatures w14:val="none"/>
-        </w:rPr>
-        <w:t xml:space="preserve">  </w:t>
-      </w:r>
-      <w:r>
-        <w:rPr>
-          <w:rFonts w:ascii="Consolas" w:eastAsia="Times New Roman" w:hAnsi="Consolas" w:cs="Times New Roman"/>
-          <w:color w:val="569CD6"/>
-          <w:kern w:val="0"/>
-          <w:sz w:val="18"/>
-          <w:szCs w:val="18"/>
-          <w:lang w:eastAsia="es-ES"/>
-          <w14:ligatures w14:val="none"/>
-        </w:rPr>
         <w:t>constructor</w:t>
       </w:r>
       <w:r>
@@ -11714,103 +11755,1402 @@
       </w:r>
     </w:p>
     <w:p/>
+    <w:p/>
     <w:p>
       <w:pPr>
-        <w:pStyle w:val="Ttulo4"/>
-      </w:pPr>
-      <w:bookmarkStart w:id="30" w:name="_Toc153191299"/>
-      <w:r>
-        <w:t>¿Por qué hay un método estático imprimirTarea()?</w:t>
+        <w:pStyle w:val="Ttulo3"/>
+      </w:pPr>
+      <w:bookmarkStart w:id="30" w:name="_Toc153196700"/>
+      <w:r>
+        <w:t>La clase Edificio</w:t>
       </w:r>
       <w:bookmarkEnd w:id="30"/>
+    </w:p>
+    <w:p>
+      <w:r>
+        <w:br/>
+        <w:t xml:space="preserve">Representa un edificio que tiene cuatro propiedades: </w:t>
+      </w:r>
+    </w:p>
+    <w:p>
+      <w:pPr>
+        <w:pStyle w:val="Prrafodelista"/>
+        <w:numPr>
+          <w:ilvl w:val="0"/>
+          <w:numId w:val="48"/>
+        </w:numPr>
+      </w:pPr>
+      <w:r>
+        <w:t xml:space="preserve">La calle en la que está situado, de tipo </w:t>
+      </w:r>
+      <w:r>
+        <w:rPr>
+          <w:i/>
+          <w:iCs/>
+        </w:rPr>
+        <w:t>string.</w:t>
+      </w:r>
+    </w:p>
+    <w:p>
+      <w:pPr>
+        <w:pStyle w:val="Prrafodelista"/>
+        <w:numPr>
+          <w:ilvl w:val="0"/>
+          <w:numId w:val="48"/>
+        </w:numPr>
+      </w:pPr>
+      <w:r>
+        <w:t xml:space="preserve">El número del edificio, de tipo </w:t>
+      </w:r>
+      <w:r>
+        <w:rPr>
+          <w:i/>
+          <w:iCs/>
+        </w:rPr>
+        <w:t>string</w:t>
+      </w:r>
+      <w:r>
+        <w:t>.</w:t>
+      </w:r>
+    </w:p>
+    <w:p>
+      <w:pPr>
+        <w:pStyle w:val="Prrafodelista"/>
+        <w:numPr>
+          <w:ilvl w:val="1"/>
+          <w:numId w:val="48"/>
+        </w:numPr>
+      </w:pPr>
+      <w:r>
+        <w:t xml:space="preserve">El número del edificio se declara </w:t>
+      </w:r>
+      <w:r>
+        <w:rPr>
+          <w:i/>
+          <w:iCs/>
+        </w:rPr>
+        <w:t>string</w:t>
+      </w:r>
+      <w:r>
+        <w:t xml:space="preserve"> dada la posibilidad de que el edificio no tenga número (s/n) o de que exista otro con el mismo número en la misma calle, por ejemplo n.º1 y n.º1 bis.</w:t>
+      </w:r>
+    </w:p>
+    <w:p>
+      <w:pPr>
+        <w:pStyle w:val="Prrafodelista"/>
+        <w:numPr>
+          <w:ilvl w:val="0"/>
+          <w:numId w:val="48"/>
+        </w:numPr>
+      </w:pPr>
+      <w:r>
+        <w:t xml:space="preserve">El código postal es de tipo </w:t>
+      </w:r>
+      <w:r>
+        <w:rPr>
+          <w:i/>
+          <w:iCs/>
+        </w:rPr>
+        <w:t>number</w:t>
+      </w:r>
+      <w:r>
+        <w:t>.</w:t>
+      </w:r>
+    </w:p>
+    <w:p>
+      <w:pPr>
+        <w:pStyle w:val="Prrafodelista"/>
+        <w:numPr>
+          <w:ilvl w:val="0"/>
+          <w:numId w:val="48"/>
+        </w:numPr>
+      </w:pPr>
+      <w:r>
+        <w:t>Las plantas son una colección puertas a las que se les asigna un propietario (</w:t>
+      </w:r>
+      <w:r>
+        <w:rPr>
+          <w:i/>
+          <w:iCs/>
+        </w:rPr>
+        <w:t>string</w:t>
+      </w:r>
+      <w:r>
+        <w:t>).</w:t>
+      </w:r>
+    </w:p>
+    <w:p>
+      <w:pPr>
+        <w:pStyle w:val="Prrafodelista"/>
+        <w:numPr>
+          <w:ilvl w:val="1"/>
+          <w:numId w:val="48"/>
+        </w:numPr>
+      </w:pPr>
+      <w:r>
+        <w:t xml:space="preserve">La estructura de las plantas es </w:t>
+      </w:r>
+      <w:r>
+        <w:rPr>
+          <w:rStyle w:val="CdigoCar"/>
+          <w:rFonts w:eastAsiaTheme="minorHAnsi"/>
+        </w:rPr>
+        <w:t>plantas[planta][puerta] = “propietario”.</w:t>
+      </w:r>
+    </w:p>
+    <w:p>
+      <w:pPr>
+        <w:pStyle w:val="Prrafodelista"/>
+        <w:numPr>
+          <w:ilvl w:val="1"/>
+          <w:numId w:val="48"/>
+        </w:numPr>
+      </w:pPr>
+      <w:r>
+        <w:t>Las plantas comienzan en 0, pues es lógico que la planta 1 sea la primera. De este modo, la planta 0 es la planta baja.</w:t>
+      </w:r>
+      <w:r>
+        <w:br/>
+      </w:r>
+    </w:p>
+    <w:p>
+      <w:r>
+        <w:t>La clase no valida ni formatea datos, se limita a dar respuesta al enunciado del ejercicio.</w:t>
+      </w:r>
+    </w:p>
+    <w:p>
+      <w:r>
+        <w:t>Los nombres de las funciones de la clase se ajustan al enunciado del ejercicio.</w:t>
+      </w:r>
     </w:p>
     <w:p/>
     <w:p>
-      <w:r>
-        <w:t>Uno de los puntos de la tarea</w:t>
-      </w:r>
-      <w:r>
-        <w:t xml:space="preserve"> pide que “</w:t>
-      </w:r>
-      <w:r>
-        <w:rPr>
-          <w:rStyle w:val="CitaCar"/>
-        </w:rPr>
-        <w:t>Cada vez que se crea un edificio que muestre automáticamente un mensaje del estilo</w:t>
-      </w:r>
-      <w:r>
-        <w:rPr>
-          <w:rStyle w:val="CitaCar"/>
-        </w:rPr>
-        <w:t>:</w:t>
-      </w:r>
-      <w:r>
-        <w:t>”.</w:t>
-      </w:r>
+      <w:pPr>
+        <w:pStyle w:val="Ttulo4"/>
+      </w:pPr>
+      <w:bookmarkStart w:id="31" w:name="_Toc153196701"/>
+      <w:r>
+        <w:t>El constructor</w:t>
+      </w:r>
+      <w:bookmarkEnd w:id="31"/>
     </w:p>
     <w:p>
       <w:pPr>
-        <w:keepNext/>
-        <w:jc w:val="center"/>
-      </w:pPr>
-      <w:r>
-        <w:drawing>
-          <wp:inline distT="0" distB="0" distL="0" distR="0" wp14:anchorId="70F387C1" wp14:editId="10AE8D98">
-            <wp:extent cx="6354062" cy="866896"/>
-            <wp:effectExtent l="95250" t="38100" r="46990" b="104775"/>
-            <wp:docPr id="483409235" name="Imagen 1"/>
-            <wp:cNvGraphicFramePr>
-              <a:graphicFrameLocks xmlns:a="http://schemas.openxmlformats.org/drawingml/2006/main" noChangeAspect="1"/>
-            </wp:cNvGraphicFramePr>
-            <a:graphic xmlns:a="http://schemas.openxmlformats.org/drawingml/2006/main">
-              <a:graphicData uri="http://schemas.openxmlformats.org/drawingml/2006/picture">
-                <pic:pic xmlns:pic="http://schemas.openxmlformats.org/drawingml/2006/picture">
-                  <pic:nvPicPr>
-                    <pic:cNvPr id="483409235" name=""/>
-                    <pic:cNvPicPr/>
-                  </pic:nvPicPr>
-                  <pic:blipFill>
-                    <a:blip r:embed="rId11"/>
-                    <a:stretch>
-                      <a:fillRect/>
-                    </a:stretch>
-                  </pic:blipFill>
-                  <pic:spPr>
-                    <a:xfrm>
-                      <a:off x="0" y="0"/>
-                      <a:ext cx="6354062" cy="866896"/>
-                    </a:xfrm>
-                    <a:prstGeom prst="rect">
-                      <a:avLst/>
-                    </a:prstGeom>
-                    <a:effectLst>
-                      <a:outerShdw blurRad="50800" dist="38100" dir="8100000" algn="tr" rotWithShape="0">
-                        <a:prstClr val="black">
-                          <a:alpha val="40000"/>
-                        </a:prstClr>
-                      </a:outerShdw>
-                    </a:effectLst>
-                  </pic:spPr>
-                </pic:pic>
-              </a:graphicData>
-            </a:graphic>
-          </wp:inline>
-        </w:drawing>
+        <w:rPr>
+          <w:i/>
+          <w:iCs/>
+        </w:rPr>
+      </w:pPr>
+      <w:r>
+        <w:rPr>
+          <w:i/>
+          <w:iCs/>
+        </w:rPr>
+        <w:t xml:space="preserve"> constructor(calle, número, cp)</w:t>
       </w:r>
     </w:p>
     <w:p>
+      <w:r>
+        <w:t>Recibe como parámetros la calle, el número y el código postal. Podría recibir, también, las plantas y el número de puertas, pero se deja para hacerlo por separado.</w:t>
+      </w:r>
+      <w:r>
+        <w:br/>
+        <w:t>Los tres parámetros son obligatorios.</w:t>
+      </w:r>
+    </w:p>
+    <w:p>
+      <w:r>
+        <w:t>Después de asignar los valores a sus propiedades, se muestra el mensaje de que se ha construido el edificio. Para generar el mensaje se ha creado una</w:t>
+      </w:r>
+      <w:r>
+        <w:t xml:space="preserve"> función que lo imprime, liberando al constructor de esta tarea.</w:t>
+      </w:r>
+    </w:p>
+    <w:p/>
+    <w:p>
+      <w:pPr>
+        <w:shd w:val="clear" w:color="auto" w:fill="1F1F1F"/>
+        <w:spacing w:after="0" w:line="285" w:lineRule="atLeast"/>
+        <w:rPr>
+          <w:rFonts w:ascii="Consolas" w:eastAsia="Times New Roman" w:hAnsi="Consolas" w:cs="Times New Roman"/>
+          <w:color w:val="CCCCCC"/>
+          <w:kern w:val="0"/>
+          <w:sz w:val="18"/>
+          <w:szCs w:val="18"/>
+          <w:lang w:eastAsia="es-ES"/>
+          <w14:ligatures w14:val="none"/>
+        </w:rPr>
+      </w:pPr>
+      <w:r>
+        <w:rPr>
+          <w:rFonts w:ascii="Consolas" w:eastAsia="Times New Roman" w:hAnsi="Consolas" w:cs="Times New Roman"/>
+          <w:color w:val="CCCCCC"/>
+          <w:kern w:val="0"/>
+          <w:sz w:val="18"/>
+          <w:szCs w:val="18"/>
+          <w:lang w:eastAsia="es-ES"/>
+          <w14:ligatures w14:val="none"/>
+        </w:rPr>
+        <w:t xml:space="preserve">  </w:t>
+      </w:r>
+      <w:r>
+        <w:rPr>
+          <w:rFonts w:ascii="Consolas" w:eastAsia="Times New Roman" w:hAnsi="Consolas" w:cs="Times New Roman"/>
+          <w:color w:val="569CD6"/>
+          <w:kern w:val="0"/>
+          <w:sz w:val="18"/>
+          <w:szCs w:val="18"/>
+          <w:lang w:eastAsia="es-ES"/>
+          <w14:ligatures w14:val="none"/>
+        </w:rPr>
+        <w:t>constructor</w:t>
+      </w:r>
+      <w:r>
+        <w:rPr>
+          <w:rFonts w:ascii="Consolas" w:eastAsia="Times New Roman" w:hAnsi="Consolas" w:cs="Times New Roman"/>
+          <w:color w:val="CCCCCC"/>
+          <w:kern w:val="0"/>
+          <w:sz w:val="18"/>
+          <w:szCs w:val="18"/>
+          <w:lang w:eastAsia="es-ES"/>
+          <w14:ligatures w14:val="none"/>
+        </w:rPr>
+        <w:t>(</w:t>
+      </w:r>
+      <w:r>
+        <w:rPr>
+          <w:rFonts w:ascii="Consolas" w:eastAsia="Times New Roman" w:hAnsi="Consolas" w:cs="Times New Roman"/>
+          <w:color w:val="9CDCFE"/>
+          <w:kern w:val="0"/>
+          <w:sz w:val="18"/>
+          <w:szCs w:val="18"/>
+          <w:lang w:eastAsia="es-ES"/>
+          <w14:ligatures w14:val="none"/>
+        </w:rPr>
+        <w:t>calle</w:t>
+      </w:r>
+      <w:r>
+        <w:rPr>
+          <w:rFonts w:ascii="Consolas" w:eastAsia="Times New Roman" w:hAnsi="Consolas" w:cs="Times New Roman"/>
+          <w:color w:val="CCCCCC"/>
+          <w:kern w:val="0"/>
+          <w:sz w:val="18"/>
+          <w:szCs w:val="18"/>
+          <w:lang w:eastAsia="es-ES"/>
+          <w14:ligatures w14:val="none"/>
+        </w:rPr>
+        <w:t xml:space="preserve">, </w:t>
+      </w:r>
+      <w:r>
+        <w:rPr>
+          <w:rFonts w:ascii="Consolas" w:eastAsia="Times New Roman" w:hAnsi="Consolas" w:cs="Times New Roman"/>
+          <w:color w:val="9CDCFE"/>
+          <w:kern w:val="0"/>
+          <w:sz w:val="18"/>
+          <w:szCs w:val="18"/>
+          <w:lang w:eastAsia="es-ES"/>
+          <w14:ligatures w14:val="none"/>
+        </w:rPr>
+        <w:t>numero</w:t>
+      </w:r>
+      <w:r>
+        <w:rPr>
+          <w:rFonts w:ascii="Consolas" w:eastAsia="Times New Roman" w:hAnsi="Consolas" w:cs="Times New Roman"/>
+          <w:color w:val="CCCCCC"/>
+          <w:kern w:val="0"/>
+          <w:sz w:val="18"/>
+          <w:szCs w:val="18"/>
+          <w:lang w:eastAsia="es-ES"/>
+          <w14:ligatures w14:val="none"/>
+        </w:rPr>
+        <w:t xml:space="preserve">, </w:t>
+      </w:r>
+      <w:r>
+        <w:rPr>
+          <w:rFonts w:ascii="Consolas" w:eastAsia="Times New Roman" w:hAnsi="Consolas" w:cs="Times New Roman"/>
+          <w:color w:val="9CDCFE"/>
+          <w:kern w:val="0"/>
+          <w:sz w:val="18"/>
+          <w:szCs w:val="18"/>
+          <w:lang w:eastAsia="es-ES"/>
+          <w14:ligatures w14:val="none"/>
+        </w:rPr>
+        <w:t>cp</w:t>
+      </w:r>
+      <w:r>
+        <w:rPr>
+          <w:rFonts w:ascii="Consolas" w:eastAsia="Times New Roman" w:hAnsi="Consolas" w:cs="Times New Roman"/>
+          <w:color w:val="CCCCCC"/>
+          <w:kern w:val="0"/>
+          <w:sz w:val="18"/>
+          <w:szCs w:val="18"/>
+          <w:lang w:eastAsia="es-ES"/>
+          <w14:ligatures w14:val="none"/>
+        </w:rPr>
+        <w:t>) {</w:t>
+      </w:r>
+    </w:p>
+    <w:p>
+      <w:pPr>
+        <w:shd w:val="clear" w:color="auto" w:fill="1F1F1F"/>
+        <w:spacing w:after="0" w:line="285" w:lineRule="atLeast"/>
+        <w:rPr>
+          <w:rFonts w:ascii="Consolas" w:eastAsia="Times New Roman" w:hAnsi="Consolas" w:cs="Times New Roman"/>
+          <w:color w:val="CCCCCC"/>
+          <w:kern w:val="0"/>
+          <w:sz w:val="18"/>
+          <w:szCs w:val="18"/>
+          <w:lang w:eastAsia="es-ES"/>
+          <w14:ligatures w14:val="none"/>
+        </w:rPr>
+      </w:pPr>
+      <w:r>
+        <w:rPr>
+          <w:rFonts w:ascii="Consolas" w:eastAsia="Times New Roman" w:hAnsi="Consolas" w:cs="Times New Roman"/>
+          <w:color w:val="CCCCCC"/>
+          <w:kern w:val="0"/>
+          <w:sz w:val="18"/>
+          <w:szCs w:val="18"/>
+          <w:lang w:eastAsia="es-ES"/>
+          <w14:ligatures w14:val="none"/>
+        </w:rPr>
+        <w:t xml:space="preserve">    </w:t>
+      </w:r>
+      <w:r>
+        <w:rPr>
+          <w:rFonts w:ascii="Consolas" w:eastAsia="Times New Roman" w:hAnsi="Consolas" w:cs="Times New Roman"/>
+          <w:color w:val="569CD6"/>
+          <w:kern w:val="0"/>
+          <w:sz w:val="18"/>
+          <w:szCs w:val="18"/>
+          <w:lang w:eastAsia="es-ES"/>
+          <w14:ligatures w14:val="none"/>
+        </w:rPr>
+        <w:t>this</w:t>
+      </w:r>
+      <w:r>
+        <w:rPr>
+          <w:rFonts w:ascii="Consolas" w:eastAsia="Times New Roman" w:hAnsi="Consolas" w:cs="Times New Roman"/>
+          <w:color w:val="CCCCCC"/>
+          <w:kern w:val="0"/>
+          <w:sz w:val="18"/>
+          <w:szCs w:val="18"/>
+          <w:lang w:eastAsia="es-ES"/>
+          <w14:ligatures w14:val="none"/>
+        </w:rPr>
+        <w:t>.</w:t>
+      </w:r>
+      <w:r>
+        <w:rPr>
+          <w:rFonts w:ascii="Consolas" w:eastAsia="Times New Roman" w:hAnsi="Consolas" w:cs="Times New Roman"/>
+          <w:color w:val="9CDCFE"/>
+          <w:kern w:val="0"/>
+          <w:sz w:val="18"/>
+          <w:szCs w:val="18"/>
+          <w:lang w:eastAsia="es-ES"/>
+          <w14:ligatures w14:val="none"/>
+        </w:rPr>
+        <w:t>_calle</w:t>
+      </w:r>
+      <w:r>
+        <w:rPr>
+          <w:rFonts w:ascii="Consolas" w:eastAsia="Times New Roman" w:hAnsi="Consolas" w:cs="Times New Roman"/>
+          <w:color w:val="CCCCCC"/>
+          <w:kern w:val="0"/>
+          <w:sz w:val="18"/>
+          <w:szCs w:val="18"/>
+          <w:lang w:eastAsia="es-ES"/>
+          <w14:ligatures w14:val="none"/>
+        </w:rPr>
+        <w:t xml:space="preserve"> </w:t>
+      </w:r>
+      <w:r>
+        <w:rPr>
+          <w:rFonts w:ascii="Consolas" w:eastAsia="Times New Roman" w:hAnsi="Consolas" w:cs="Times New Roman"/>
+          <w:color w:val="D4D4D4"/>
+          <w:kern w:val="0"/>
+          <w:sz w:val="18"/>
+          <w:szCs w:val="18"/>
+          <w:lang w:eastAsia="es-ES"/>
+          <w14:ligatures w14:val="none"/>
+        </w:rPr>
+        <w:t>=</w:t>
+      </w:r>
+      <w:r>
+        <w:rPr>
+          <w:rFonts w:ascii="Consolas" w:eastAsia="Times New Roman" w:hAnsi="Consolas" w:cs="Times New Roman"/>
+          <w:color w:val="CCCCCC"/>
+          <w:kern w:val="0"/>
+          <w:sz w:val="18"/>
+          <w:szCs w:val="18"/>
+          <w:lang w:eastAsia="es-ES"/>
+          <w14:ligatures w14:val="none"/>
+        </w:rPr>
+        <w:t xml:space="preserve"> </w:t>
+      </w:r>
+      <w:r>
+        <w:rPr>
+          <w:rFonts w:ascii="Consolas" w:eastAsia="Times New Roman" w:hAnsi="Consolas" w:cs="Times New Roman"/>
+          <w:color w:val="9CDCFE"/>
+          <w:kern w:val="0"/>
+          <w:sz w:val="18"/>
+          <w:szCs w:val="18"/>
+          <w:lang w:eastAsia="es-ES"/>
+          <w14:ligatures w14:val="none"/>
+        </w:rPr>
+        <w:t>calle</w:t>
+      </w:r>
+      <w:r>
+        <w:rPr>
+          <w:rFonts w:ascii="Consolas" w:eastAsia="Times New Roman" w:hAnsi="Consolas" w:cs="Times New Roman"/>
+          <w:color w:val="CCCCCC"/>
+          <w:kern w:val="0"/>
+          <w:sz w:val="18"/>
+          <w:szCs w:val="18"/>
+          <w:lang w:eastAsia="es-ES"/>
+          <w14:ligatures w14:val="none"/>
+        </w:rPr>
+        <w:t>;</w:t>
+      </w:r>
+    </w:p>
+    <w:p>
+      <w:pPr>
+        <w:shd w:val="clear" w:color="auto" w:fill="1F1F1F"/>
+        <w:spacing w:after="0" w:line="285" w:lineRule="atLeast"/>
+        <w:rPr>
+          <w:rFonts w:ascii="Consolas" w:eastAsia="Times New Roman" w:hAnsi="Consolas" w:cs="Times New Roman"/>
+          <w:color w:val="CCCCCC"/>
+          <w:kern w:val="0"/>
+          <w:sz w:val="18"/>
+          <w:szCs w:val="18"/>
+          <w:lang w:eastAsia="es-ES"/>
+          <w14:ligatures w14:val="none"/>
+        </w:rPr>
+      </w:pPr>
+      <w:r>
+        <w:rPr>
+          <w:rFonts w:ascii="Consolas" w:eastAsia="Times New Roman" w:hAnsi="Consolas" w:cs="Times New Roman"/>
+          <w:color w:val="CCCCCC"/>
+          <w:kern w:val="0"/>
+          <w:sz w:val="18"/>
+          <w:szCs w:val="18"/>
+          <w:lang w:eastAsia="es-ES"/>
+          <w14:ligatures w14:val="none"/>
+        </w:rPr>
+        <w:t xml:space="preserve">    </w:t>
+      </w:r>
+      <w:r>
+        <w:rPr>
+          <w:rFonts w:ascii="Consolas" w:eastAsia="Times New Roman" w:hAnsi="Consolas" w:cs="Times New Roman"/>
+          <w:color w:val="569CD6"/>
+          <w:kern w:val="0"/>
+          <w:sz w:val="18"/>
+          <w:szCs w:val="18"/>
+          <w:lang w:eastAsia="es-ES"/>
+          <w14:ligatures w14:val="none"/>
+        </w:rPr>
+        <w:t>this</w:t>
+      </w:r>
+      <w:r>
+        <w:rPr>
+          <w:rFonts w:ascii="Consolas" w:eastAsia="Times New Roman" w:hAnsi="Consolas" w:cs="Times New Roman"/>
+          <w:color w:val="CCCCCC"/>
+          <w:kern w:val="0"/>
+          <w:sz w:val="18"/>
+          <w:szCs w:val="18"/>
+          <w:lang w:eastAsia="es-ES"/>
+          <w14:ligatures w14:val="none"/>
+        </w:rPr>
+        <w:t>.</w:t>
+      </w:r>
+      <w:r>
+        <w:rPr>
+          <w:rFonts w:ascii="Consolas" w:eastAsia="Times New Roman" w:hAnsi="Consolas" w:cs="Times New Roman"/>
+          <w:color w:val="9CDCFE"/>
+          <w:kern w:val="0"/>
+          <w:sz w:val="18"/>
+          <w:szCs w:val="18"/>
+          <w:lang w:eastAsia="es-ES"/>
+          <w14:ligatures w14:val="none"/>
+        </w:rPr>
+        <w:t>_numero</w:t>
+      </w:r>
+      <w:r>
+        <w:rPr>
+          <w:rFonts w:ascii="Consolas" w:eastAsia="Times New Roman" w:hAnsi="Consolas" w:cs="Times New Roman"/>
+          <w:color w:val="CCCCCC"/>
+          <w:kern w:val="0"/>
+          <w:sz w:val="18"/>
+          <w:szCs w:val="18"/>
+          <w:lang w:eastAsia="es-ES"/>
+          <w14:ligatures w14:val="none"/>
+        </w:rPr>
+        <w:t xml:space="preserve"> </w:t>
+      </w:r>
+      <w:r>
+        <w:rPr>
+          <w:rFonts w:ascii="Consolas" w:eastAsia="Times New Roman" w:hAnsi="Consolas" w:cs="Times New Roman"/>
+          <w:color w:val="D4D4D4"/>
+          <w:kern w:val="0"/>
+          <w:sz w:val="18"/>
+          <w:szCs w:val="18"/>
+          <w:lang w:eastAsia="es-ES"/>
+          <w14:ligatures w14:val="none"/>
+        </w:rPr>
+        <w:t>=</w:t>
+      </w:r>
+      <w:r>
+        <w:rPr>
+          <w:rFonts w:ascii="Consolas" w:eastAsia="Times New Roman" w:hAnsi="Consolas" w:cs="Times New Roman"/>
+          <w:color w:val="CCCCCC"/>
+          <w:kern w:val="0"/>
+          <w:sz w:val="18"/>
+          <w:szCs w:val="18"/>
+          <w:lang w:eastAsia="es-ES"/>
+          <w14:ligatures w14:val="none"/>
+        </w:rPr>
+        <w:t xml:space="preserve"> </w:t>
+      </w:r>
+      <w:r>
+        <w:rPr>
+          <w:rFonts w:ascii="Consolas" w:eastAsia="Times New Roman" w:hAnsi="Consolas" w:cs="Times New Roman"/>
+          <w:color w:val="9CDCFE"/>
+          <w:kern w:val="0"/>
+          <w:sz w:val="18"/>
+          <w:szCs w:val="18"/>
+          <w:lang w:eastAsia="es-ES"/>
+          <w14:ligatures w14:val="none"/>
+        </w:rPr>
+        <w:t>numero</w:t>
+      </w:r>
+      <w:r>
+        <w:rPr>
+          <w:rFonts w:ascii="Consolas" w:eastAsia="Times New Roman" w:hAnsi="Consolas" w:cs="Times New Roman"/>
+          <w:color w:val="CCCCCC"/>
+          <w:kern w:val="0"/>
+          <w:sz w:val="18"/>
+          <w:szCs w:val="18"/>
+          <w:lang w:eastAsia="es-ES"/>
+          <w14:ligatures w14:val="none"/>
+        </w:rPr>
+        <w:t>;</w:t>
+      </w:r>
+    </w:p>
+    <w:p>
+      <w:pPr>
+        <w:shd w:val="clear" w:color="auto" w:fill="1F1F1F"/>
+        <w:spacing w:after="0" w:line="285" w:lineRule="atLeast"/>
+        <w:rPr>
+          <w:rFonts w:ascii="Consolas" w:eastAsia="Times New Roman" w:hAnsi="Consolas" w:cs="Times New Roman"/>
+          <w:color w:val="CCCCCC"/>
+          <w:kern w:val="0"/>
+          <w:sz w:val="18"/>
+          <w:szCs w:val="18"/>
+          <w:lang w:eastAsia="es-ES"/>
+          <w14:ligatures w14:val="none"/>
+        </w:rPr>
+      </w:pPr>
+      <w:r>
+        <w:rPr>
+          <w:rFonts w:ascii="Consolas" w:eastAsia="Times New Roman" w:hAnsi="Consolas" w:cs="Times New Roman"/>
+          <w:color w:val="CCCCCC"/>
+          <w:kern w:val="0"/>
+          <w:sz w:val="18"/>
+          <w:szCs w:val="18"/>
+          <w:lang w:eastAsia="es-ES"/>
+          <w14:ligatures w14:val="none"/>
+        </w:rPr>
+        <w:t xml:space="preserve">    </w:t>
+      </w:r>
+      <w:r>
+        <w:rPr>
+          <w:rFonts w:ascii="Consolas" w:eastAsia="Times New Roman" w:hAnsi="Consolas" w:cs="Times New Roman"/>
+          <w:color w:val="569CD6"/>
+          <w:kern w:val="0"/>
+          <w:sz w:val="18"/>
+          <w:szCs w:val="18"/>
+          <w:lang w:eastAsia="es-ES"/>
+          <w14:ligatures w14:val="none"/>
+        </w:rPr>
+        <w:t>this</w:t>
+      </w:r>
+      <w:r>
+        <w:rPr>
+          <w:rFonts w:ascii="Consolas" w:eastAsia="Times New Roman" w:hAnsi="Consolas" w:cs="Times New Roman"/>
+          <w:color w:val="CCCCCC"/>
+          <w:kern w:val="0"/>
+          <w:sz w:val="18"/>
+          <w:szCs w:val="18"/>
+          <w:lang w:eastAsia="es-ES"/>
+          <w14:ligatures w14:val="none"/>
+        </w:rPr>
+        <w:t>.</w:t>
+      </w:r>
+      <w:r>
+        <w:rPr>
+          <w:rFonts w:ascii="Consolas" w:eastAsia="Times New Roman" w:hAnsi="Consolas" w:cs="Times New Roman"/>
+          <w:color w:val="9CDCFE"/>
+          <w:kern w:val="0"/>
+          <w:sz w:val="18"/>
+          <w:szCs w:val="18"/>
+          <w:lang w:eastAsia="es-ES"/>
+          <w14:ligatures w14:val="none"/>
+        </w:rPr>
+        <w:t>_cp</w:t>
+      </w:r>
+      <w:r>
+        <w:rPr>
+          <w:rFonts w:ascii="Consolas" w:eastAsia="Times New Roman" w:hAnsi="Consolas" w:cs="Times New Roman"/>
+          <w:color w:val="CCCCCC"/>
+          <w:kern w:val="0"/>
+          <w:sz w:val="18"/>
+          <w:szCs w:val="18"/>
+          <w:lang w:eastAsia="es-ES"/>
+          <w14:ligatures w14:val="none"/>
+        </w:rPr>
+        <w:t xml:space="preserve"> </w:t>
+      </w:r>
+      <w:r>
+        <w:rPr>
+          <w:rFonts w:ascii="Consolas" w:eastAsia="Times New Roman" w:hAnsi="Consolas" w:cs="Times New Roman"/>
+          <w:color w:val="D4D4D4"/>
+          <w:kern w:val="0"/>
+          <w:sz w:val="18"/>
+          <w:szCs w:val="18"/>
+          <w:lang w:eastAsia="es-ES"/>
+          <w14:ligatures w14:val="none"/>
+        </w:rPr>
+        <w:t>=</w:t>
+      </w:r>
+      <w:r>
+        <w:rPr>
+          <w:rFonts w:ascii="Consolas" w:eastAsia="Times New Roman" w:hAnsi="Consolas" w:cs="Times New Roman"/>
+          <w:color w:val="CCCCCC"/>
+          <w:kern w:val="0"/>
+          <w:sz w:val="18"/>
+          <w:szCs w:val="18"/>
+          <w:lang w:eastAsia="es-ES"/>
+          <w14:ligatures w14:val="none"/>
+        </w:rPr>
+        <w:t xml:space="preserve"> </w:t>
+      </w:r>
+      <w:r>
+        <w:rPr>
+          <w:rFonts w:ascii="Consolas" w:eastAsia="Times New Roman" w:hAnsi="Consolas" w:cs="Times New Roman"/>
+          <w:color w:val="9CDCFE"/>
+          <w:kern w:val="0"/>
+          <w:sz w:val="18"/>
+          <w:szCs w:val="18"/>
+          <w:lang w:eastAsia="es-ES"/>
+          <w14:ligatures w14:val="none"/>
+        </w:rPr>
+        <w:t>cp</w:t>
+      </w:r>
+      <w:r>
+        <w:rPr>
+          <w:rFonts w:ascii="Consolas" w:eastAsia="Times New Roman" w:hAnsi="Consolas" w:cs="Times New Roman"/>
+          <w:color w:val="CCCCCC"/>
+          <w:kern w:val="0"/>
+          <w:sz w:val="18"/>
+          <w:szCs w:val="18"/>
+          <w:lang w:eastAsia="es-ES"/>
+          <w14:ligatures w14:val="none"/>
+        </w:rPr>
+        <w:t>;</w:t>
+      </w:r>
+    </w:p>
+    <w:p>
+      <w:pPr>
+        <w:shd w:val="clear" w:color="auto" w:fill="1F1F1F"/>
+        <w:spacing w:after="0" w:line="285" w:lineRule="atLeast"/>
+        <w:rPr>
+          <w:rFonts w:ascii="Consolas" w:eastAsia="Times New Roman" w:hAnsi="Consolas" w:cs="Times New Roman"/>
+          <w:color w:val="CCCCCC"/>
+          <w:kern w:val="0"/>
+          <w:sz w:val="18"/>
+          <w:szCs w:val="18"/>
+          <w:lang w:eastAsia="es-ES"/>
+          <w14:ligatures w14:val="none"/>
+        </w:rPr>
+      </w:pPr>
+      <w:r>
+        <w:rPr>
+          <w:rFonts w:ascii="Consolas" w:eastAsia="Times New Roman" w:hAnsi="Consolas" w:cs="Times New Roman"/>
+          <w:color w:val="CCCCCC"/>
+          <w:kern w:val="0"/>
+          <w:sz w:val="18"/>
+          <w:szCs w:val="18"/>
+          <w:lang w:eastAsia="es-ES"/>
+          <w14:ligatures w14:val="none"/>
+        </w:rPr>
+        <w:t xml:space="preserve">    </w:t>
+      </w:r>
+      <w:r>
+        <w:rPr>
+          <w:rFonts w:ascii="Consolas" w:eastAsia="Times New Roman" w:hAnsi="Consolas" w:cs="Times New Roman"/>
+          <w:color w:val="569CD6"/>
+          <w:kern w:val="0"/>
+          <w:sz w:val="18"/>
+          <w:szCs w:val="18"/>
+          <w:lang w:eastAsia="es-ES"/>
+          <w14:ligatures w14:val="none"/>
+        </w:rPr>
+        <w:t>this</w:t>
+      </w:r>
+      <w:r>
+        <w:rPr>
+          <w:rFonts w:ascii="Consolas" w:eastAsia="Times New Roman" w:hAnsi="Consolas" w:cs="Times New Roman"/>
+          <w:color w:val="CCCCCC"/>
+          <w:kern w:val="0"/>
+          <w:sz w:val="18"/>
+          <w:szCs w:val="18"/>
+          <w:lang w:eastAsia="es-ES"/>
+          <w14:ligatures w14:val="none"/>
+        </w:rPr>
+        <w:t>.</w:t>
+      </w:r>
+      <w:r>
+        <w:rPr>
+          <w:rFonts w:ascii="Consolas" w:eastAsia="Times New Roman" w:hAnsi="Consolas" w:cs="Times New Roman"/>
+          <w:color w:val="9CDCFE"/>
+          <w:kern w:val="0"/>
+          <w:sz w:val="18"/>
+          <w:szCs w:val="18"/>
+          <w:lang w:eastAsia="es-ES"/>
+          <w14:ligatures w14:val="none"/>
+        </w:rPr>
+        <w:t>_plantas</w:t>
+      </w:r>
+      <w:r>
+        <w:rPr>
+          <w:rFonts w:ascii="Consolas" w:eastAsia="Times New Roman" w:hAnsi="Consolas" w:cs="Times New Roman"/>
+          <w:color w:val="CCCCCC"/>
+          <w:kern w:val="0"/>
+          <w:sz w:val="18"/>
+          <w:szCs w:val="18"/>
+          <w:lang w:eastAsia="es-ES"/>
+          <w14:ligatures w14:val="none"/>
+        </w:rPr>
+        <w:t xml:space="preserve"> </w:t>
+      </w:r>
+      <w:r>
+        <w:rPr>
+          <w:rFonts w:ascii="Consolas" w:eastAsia="Times New Roman" w:hAnsi="Consolas" w:cs="Times New Roman"/>
+          <w:color w:val="D4D4D4"/>
+          <w:kern w:val="0"/>
+          <w:sz w:val="18"/>
+          <w:szCs w:val="18"/>
+          <w:lang w:eastAsia="es-ES"/>
+          <w14:ligatures w14:val="none"/>
+        </w:rPr>
+        <w:t>=</w:t>
+      </w:r>
+      <w:r>
+        <w:rPr>
+          <w:rFonts w:ascii="Consolas" w:eastAsia="Times New Roman" w:hAnsi="Consolas" w:cs="Times New Roman"/>
+          <w:color w:val="CCCCCC"/>
+          <w:kern w:val="0"/>
+          <w:sz w:val="18"/>
+          <w:szCs w:val="18"/>
+          <w:lang w:eastAsia="es-ES"/>
+          <w14:ligatures w14:val="none"/>
+        </w:rPr>
+        <w:t xml:space="preserve"> [];</w:t>
+      </w:r>
+    </w:p>
+    <w:p>
+      <w:pPr>
+        <w:shd w:val="clear" w:color="auto" w:fill="1F1F1F"/>
+        <w:spacing w:after="0" w:line="285" w:lineRule="atLeast"/>
+        <w:rPr>
+          <w:rFonts w:ascii="Consolas" w:eastAsia="Times New Roman" w:hAnsi="Consolas" w:cs="Times New Roman"/>
+          <w:color w:val="CCCCCC"/>
+          <w:kern w:val="0"/>
+          <w:sz w:val="18"/>
+          <w:szCs w:val="18"/>
+          <w:lang w:eastAsia="es-ES"/>
+          <w14:ligatures w14:val="none"/>
+        </w:rPr>
+      </w:pPr>
+      <w:r>
+        <w:rPr>
+          <w:rFonts w:ascii="Consolas" w:eastAsia="Times New Roman" w:hAnsi="Consolas" w:cs="Times New Roman"/>
+          <w:color w:val="CCCCCC"/>
+          <w:kern w:val="0"/>
+          <w:sz w:val="18"/>
+          <w:szCs w:val="18"/>
+          <w:lang w:eastAsia="es-ES"/>
+          <w14:ligatures w14:val="none"/>
+        </w:rPr>
+        <w:t xml:space="preserve">    </w:t>
+      </w:r>
+      <w:r>
+        <w:rPr>
+          <w:rFonts w:ascii="Consolas" w:eastAsia="Times New Roman" w:hAnsi="Consolas" w:cs="Times New Roman"/>
+          <w:color w:val="569CD6"/>
+          <w:kern w:val="0"/>
+          <w:sz w:val="18"/>
+          <w:szCs w:val="18"/>
+          <w:lang w:eastAsia="es-ES"/>
+          <w14:ligatures w14:val="none"/>
+        </w:rPr>
+        <w:t>this</w:t>
+      </w:r>
+      <w:r>
+        <w:rPr>
+          <w:rFonts w:ascii="Consolas" w:eastAsia="Times New Roman" w:hAnsi="Consolas" w:cs="Times New Roman"/>
+          <w:color w:val="CCCCCC"/>
+          <w:kern w:val="0"/>
+          <w:sz w:val="18"/>
+          <w:szCs w:val="18"/>
+          <w:lang w:eastAsia="es-ES"/>
+          <w14:ligatures w14:val="none"/>
+        </w:rPr>
+        <w:t>.</w:t>
+      </w:r>
+      <w:r>
+        <w:rPr>
+          <w:rFonts w:ascii="Consolas" w:eastAsia="Times New Roman" w:hAnsi="Consolas" w:cs="Times New Roman"/>
+          <w:color w:val="DCDCAA"/>
+          <w:kern w:val="0"/>
+          <w:sz w:val="18"/>
+          <w:szCs w:val="18"/>
+          <w:lang w:eastAsia="es-ES"/>
+          <w14:ligatures w14:val="none"/>
+        </w:rPr>
+        <w:t>mostrarMensajeDeEdificioConstruido</w:t>
+      </w:r>
+      <w:r>
+        <w:rPr>
+          <w:rFonts w:ascii="Consolas" w:eastAsia="Times New Roman" w:hAnsi="Consolas" w:cs="Times New Roman"/>
+          <w:color w:val="CCCCCC"/>
+          <w:kern w:val="0"/>
+          <w:sz w:val="18"/>
+          <w:szCs w:val="18"/>
+          <w:lang w:eastAsia="es-ES"/>
+          <w14:ligatures w14:val="none"/>
+        </w:rPr>
+        <w:t>(</w:t>
+      </w:r>
+      <w:r>
+        <w:rPr>
+          <w:rFonts w:ascii="Consolas" w:eastAsia="Times New Roman" w:hAnsi="Consolas" w:cs="Times New Roman"/>
+          <w:color w:val="569CD6"/>
+          <w:kern w:val="0"/>
+          <w:sz w:val="18"/>
+          <w:szCs w:val="18"/>
+          <w:lang w:eastAsia="es-ES"/>
+          <w14:ligatures w14:val="none"/>
+        </w:rPr>
+        <w:t>this</w:t>
+      </w:r>
+      <w:r>
+        <w:rPr>
+          <w:rFonts w:ascii="Consolas" w:eastAsia="Times New Roman" w:hAnsi="Consolas" w:cs="Times New Roman"/>
+          <w:color w:val="CCCCCC"/>
+          <w:kern w:val="0"/>
+          <w:sz w:val="18"/>
+          <w:szCs w:val="18"/>
+          <w:lang w:eastAsia="es-ES"/>
+          <w14:ligatures w14:val="none"/>
+        </w:rPr>
+        <w:t xml:space="preserve">);    </w:t>
+      </w:r>
+    </w:p>
+    <w:p>
+      <w:pPr>
+        <w:shd w:val="clear" w:color="auto" w:fill="1F1F1F"/>
+        <w:spacing w:after="0" w:line="285" w:lineRule="atLeast"/>
+        <w:rPr>
+          <w:rFonts w:ascii="Consolas" w:eastAsia="Times New Roman" w:hAnsi="Consolas" w:cs="Times New Roman"/>
+          <w:color w:val="CCCCCC"/>
+          <w:kern w:val="0"/>
+          <w:sz w:val="18"/>
+          <w:szCs w:val="18"/>
+          <w:lang w:eastAsia="es-ES"/>
+          <w14:ligatures w14:val="none"/>
+        </w:rPr>
+      </w:pPr>
+      <w:r>
+        <w:rPr>
+          <w:rFonts w:ascii="Consolas" w:eastAsia="Times New Roman" w:hAnsi="Consolas" w:cs="Times New Roman"/>
+          <w:color w:val="CCCCCC"/>
+          <w:kern w:val="0"/>
+          <w:sz w:val="18"/>
+          <w:szCs w:val="18"/>
+          <w:lang w:eastAsia="es-ES"/>
+          <w14:ligatures w14:val="none"/>
+        </w:rPr>
+        <w:t>  }</w:t>
+      </w:r>
+    </w:p>
+    <w:p>
       <w:pPr>
         <w:pStyle w:val="Descripcin"/>
         <w:jc w:val="center"/>
       </w:pPr>
       <w:r>
-        <w:t>Detalle del punto referido</w:t>
+        <w:t>Constructor de la clase Edificio</w:t>
+      </w:r>
+    </w:p>
+    <w:p/>
+    <w:p>
+      <w:pPr>
+        <w:shd w:val="clear" w:color="auto" w:fill="1F1F1F"/>
+        <w:spacing w:after="0" w:line="285" w:lineRule="atLeast"/>
+        <w:rPr>
+          <w:rFonts w:ascii="Consolas" w:eastAsia="Times New Roman" w:hAnsi="Consolas" w:cs="Times New Roman"/>
+          <w:color w:val="CCCCCC"/>
+          <w:kern w:val="0"/>
+          <w:sz w:val="18"/>
+          <w:szCs w:val="18"/>
+          <w:lang w:eastAsia="es-ES"/>
+          <w14:ligatures w14:val="none"/>
+        </w:rPr>
+      </w:pPr>
+      <w:r>
+        <w:rPr>
+          <w:rFonts w:ascii="Consolas" w:eastAsia="Times New Roman" w:hAnsi="Consolas" w:cs="Times New Roman"/>
+          <w:color w:val="CCCCCC"/>
+          <w:kern w:val="0"/>
+          <w:sz w:val="18"/>
+          <w:szCs w:val="18"/>
+          <w:lang w:eastAsia="es-ES"/>
+          <w14:ligatures w14:val="none"/>
+        </w:rPr>
+        <w:t> </w:t>
+      </w:r>
+      <w:r>
+        <w:rPr>
+          <w:rFonts w:ascii="Consolas" w:eastAsia="Times New Roman" w:hAnsi="Consolas" w:cs="Times New Roman"/>
+          <w:color w:val="DCDCAA"/>
+          <w:kern w:val="0"/>
+          <w:sz w:val="18"/>
+          <w:szCs w:val="18"/>
+          <w:lang w:eastAsia="es-ES"/>
+          <w14:ligatures w14:val="none"/>
+        </w:rPr>
+        <w:t>mostrarMensajeDeEdificioConstruido</w:t>
+      </w:r>
+      <w:r>
+        <w:rPr>
+          <w:rFonts w:ascii="Consolas" w:eastAsia="Times New Roman" w:hAnsi="Consolas" w:cs="Times New Roman"/>
+          <w:color w:val="CCCCCC"/>
+          <w:kern w:val="0"/>
+          <w:sz w:val="18"/>
+          <w:szCs w:val="18"/>
+          <w:lang w:eastAsia="es-ES"/>
+          <w14:ligatures w14:val="none"/>
+        </w:rPr>
+        <w:t>(</w:t>
+      </w:r>
+      <w:r>
+        <w:rPr>
+          <w:rFonts w:ascii="Consolas" w:eastAsia="Times New Roman" w:hAnsi="Consolas" w:cs="Times New Roman"/>
+          <w:color w:val="9CDCFE"/>
+          <w:kern w:val="0"/>
+          <w:sz w:val="18"/>
+          <w:szCs w:val="18"/>
+          <w:lang w:eastAsia="es-ES"/>
+          <w14:ligatures w14:val="none"/>
+        </w:rPr>
+        <w:t>edificio</w:t>
+      </w:r>
+      <w:r>
+        <w:rPr>
+          <w:rFonts w:ascii="Consolas" w:eastAsia="Times New Roman" w:hAnsi="Consolas" w:cs="Times New Roman"/>
+          <w:color w:val="CCCCCC"/>
+          <w:kern w:val="0"/>
+          <w:sz w:val="18"/>
+          <w:szCs w:val="18"/>
+          <w:lang w:eastAsia="es-ES"/>
+          <w14:ligatures w14:val="none"/>
+        </w:rPr>
+        <w:t>) {</w:t>
+      </w:r>
+    </w:p>
+    <w:p>
+      <w:pPr>
+        <w:shd w:val="clear" w:color="auto" w:fill="1F1F1F"/>
+        <w:spacing w:after="0" w:line="285" w:lineRule="atLeast"/>
+        <w:rPr>
+          <w:rFonts w:ascii="Consolas" w:eastAsia="Times New Roman" w:hAnsi="Consolas" w:cs="Times New Roman"/>
+          <w:color w:val="CCCCCC"/>
+          <w:kern w:val="0"/>
+          <w:sz w:val="18"/>
+          <w:szCs w:val="18"/>
+          <w:lang w:eastAsia="es-ES"/>
+          <w14:ligatures w14:val="none"/>
+        </w:rPr>
+      </w:pPr>
+      <w:r>
+        <w:rPr>
+          <w:rFonts w:ascii="Consolas" w:eastAsia="Times New Roman" w:hAnsi="Consolas" w:cs="Times New Roman"/>
+          <w:color w:val="CCCCCC"/>
+          <w:kern w:val="0"/>
+          <w:sz w:val="18"/>
+          <w:szCs w:val="18"/>
+          <w:lang w:eastAsia="es-ES"/>
+          <w14:ligatures w14:val="none"/>
+        </w:rPr>
+        <w:t xml:space="preserve">    </w:t>
+      </w:r>
+      <w:r>
+        <w:rPr>
+          <w:rFonts w:ascii="Consolas" w:eastAsia="Times New Roman" w:hAnsi="Consolas" w:cs="Times New Roman"/>
+          <w:color w:val="9CDCFE"/>
+          <w:kern w:val="0"/>
+          <w:sz w:val="18"/>
+          <w:szCs w:val="18"/>
+          <w:lang w:eastAsia="es-ES"/>
+          <w14:ligatures w14:val="none"/>
+        </w:rPr>
+        <w:t>document</w:t>
+      </w:r>
+      <w:r>
+        <w:rPr>
+          <w:rFonts w:ascii="Consolas" w:eastAsia="Times New Roman" w:hAnsi="Consolas" w:cs="Times New Roman"/>
+          <w:color w:val="CCCCCC"/>
+          <w:kern w:val="0"/>
+          <w:sz w:val="18"/>
+          <w:szCs w:val="18"/>
+          <w:lang w:eastAsia="es-ES"/>
+          <w14:ligatures w14:val="none"/>
+        </w:rPr>
+        <w:t>.</w:t>
+      </w:r>
+      <w:r>
+        <w:rPr>
+          <w:rFonts w:ascii="Consolas" w:eastAsia="Times New Roman" w:hAnsi="Consolas" w:cs="Times New Roman"/>
+          <w:color w:val="DCDCAA"/>
+          <w:kern w:val="0"/>
+          <w:sz w:val="18"/>
+          <w:szCs w:val="18"/>
+          <w:lang w:eastAsia="es-ES"/>
+          <w14:ligatures w14:val="none"/>
+        </w:rPr>
+        <w:t>write</w:t>
+      </w:r>
+      <w:r>
+        <w:rPr>
+          <w:rFonts w:ascii="Consolas" w:eastAsia="Times New Roman" w:hAnsi="Consolas" w:cs="Times New Roman"/>
+          <w:color w:val="CCCCCC"/>
+          <w:kern w:val="0"/>
+          <w:sz w:val="18"/>
+          <w:szCs w:val="18"/>
+          <w:lang w:eastAsia="es-ES"/>
+          <w14:ligatures w14:val="none"/>
+        </w:rPr>
+        <w:t>(</w:t>
+      </w:r>
+      <w:r>
+        <w:rPr>
+          <w:rFonts w:ascii="Consolas" w:eastAsia="Times New Roman" w:hAnsi="Consolas" w:cs="Times New Roman"/>
+          <w:color w:val="CE9178"/>
+          <w:kern w:val="0"/>
+          <w:sz w:val="18"/>
+          <w:szCs w:val="18"/>
+          <w:lang w:eastAsia="es-ES"/>
+          <w14:ligatures w14:val="none"/>
+        </w:rPr>
+        <w:t xml:space="preserve">`&lt;li&gt;Construido un nuevo edificio en la calle </w:t>
+      </w:r>
+      <w:r>
+        <w:rPr>
+          <w:rFonts w:ascii="Consolas" w:eastAsia="Times New Roman" w:hAnsi="Consolas" w:cs="Times New Roman"/>
+          <w:color w:val="569CD6"/>
+          <w:kern w:val="0"/>
+          <w:sz w:val="18"/>
+          <w:szCs w:val="18"/>
+          <w:lang w:eastAsia="es-ES"/>
+          <w14:ligatures w14:val="none"/>
+        </w:rPr>
+        <w:t>${</w:t>
+      </w:r>
+      <w:r>
+        <w:rPr>
+          <w:rFonts w:ascii="Consolas" w:eastAsia="Times New Roman" w:hAnsi="Consolas" w:cs="Times New Roman"/>
+          <w:color w:val="9CDCFE"/>
+          <w:kern w:val="0"/>
+          <w:sz w:val="18"/>
+          <w:szCs w:val="18"/>
+          <w:lang w:eastAsia="es-ES"/>
+          <w14:ligatures w14:val="none"/>
+        </w:rPr>
+        <w:t>edificio</w:t>
+      </w:r>
+      <w:r>
+        <w:rPr>
+          <w:rFonts w:ascii="Consolas" w:eastAsia="Times New Roman" w:hAnsi="Consolas" w:cs="Times New Roman"/>
+          <w:color w:val="D4D4D4"/>
+          <w:kern w:val="0"/>
+          <w:sz w:val="18"/>
+          <w:szCs w:val="18"/>
+          <w:lang w:eastAsia="es-ES"/>
+          <w14:ligatures w14:val="none"/>
+        </w:rPr>
+        <w:t>.</w:t>
+      </w:r>
+      <w:r>
+        <w:rPr>
+          <w:rFonts w:ascii="Consolas" w:eastAsia="Times New Roman" w:hAnsi="Consolas" w:cs="Times New Roman"/>
+          <w:color w:val="9CDCFE"/>
+          <w:kern w:val="0"/>
+          <w:sz w:val="18"/>
+          <w:szCs w:val="18"/>
+          <w:lang w:eastAsia="es-ES"/>
+          <w14:ligatures w14:val="none"/>
+        </w:rPr>
+        <w:t>_calle</w:t>
+      </w:r>
+      <w:r>
+        <w:rPr>
+          <w:rFonts w:ascii="Consolas" w:eastAsia="Times New Roman" w:hAnsi="Consolas" w:cs="Times New Roman"/>
+          <w:color w:val="569CD6"/>
+          <w:kern w:val="0"/>
+          <w:sz w:val="18"/>
+          <w:szCs w:val="18"/>
+          <w:lang w:eastAsia="es-ES"/>
+          <w14:ligatures w14:val="none"/>
+        </w:rPr>
+        <w:t>}</w:t>
+      </w:r>
+      <w:r>
+        <w:rPr>
+          <w:rFonts w:ascii="Consolas" w:eastAsia="Times New Roman" w:hAnsi="Consolas" w:cs="Times New Roman"/>
+          <w:color w:val="CE9178"/>
+          <w:kern w:val="0"/>
+          <w:sz w:val="18"/>
+          <w:szCs w:val="18"/>
+          <w:lang w:eastAsia="es-ES"/>
+          <w14:ligatures w14:val="none"/>
+        </w:rPr>
+        <w:t xml:space="preserve">, n.º </w:t>
+      </w:r>
+      <w:r>
+        <w:rPr>
+          <w:rFonts w:ascii="Consolas" w:eastAsia="Times New Roman" w:hAnsi="Consolas" w:cs="Times New Roman"/>
+          <w:color w:val="569CD6"/>
+          <w:kern w:val="0"/>
+          <w:sz w:val="18"/>
+          <w:szCs w:val="18"/>
+          <w:lang w:eastAsia="es-ES"/>
+          <w14:ligatures w14:val="none"/>
+        </w:rPr>
+        <w:t>${</w:t>
+      </w:r>
+      <w:r>
+        <w:rPr>
+          <w:rFonts w:ascii="Consolas" w:eastAsia="Times New Roman" w:hAnsi="Consolas" w:cs="Times New Roman"/>
+          <w:color w:val="9CDCFE"/>
+          <w:kern w:val="0"/>
+          <w:sz w:val="18"/>
+          <w:szCs w:val="18"/>
+          <w:lang w:eastAsia="es-ES"/>
+          <w14:ligatures w14:val="none"/>
+        </w:rPr>
+        <w:t>edificio</w:t>
+      </w:r>
+      <w:r>
+        <w:rPr>
+          <w:rFonts w:ascii="Consolas" w:eastAsia="Times New Roman" w:hAnsi="Consolas" w:cs="Times New Roman"/>
+          <w:color w:val="D4D4D4"/>
+          <w:kern w:val="0"/>
+          <w:sz w:val="18"/>
+          <w:szCs w:val="18"/>
+          <w:lang w:eastAsia="es-ES"/>
+          <w14:ligatures w14:val="none"/>
+        </w:rPr>
+        <w:t>.</w:t>
+      </w:r>
+      <w:r>
+        <w:rPr>
+          <w:rFonts w:ascii="Consolas" w:eastAsia="Times New Roman" w:hAnsi="Consolas" w:cs="Times New Roman"/>
+          <w:color w:val="9CDCFE"/>
+          <w:kern w:val="0"/>
+          <w:sz w:val="18"/>
+          <w:szCs w:val="18"/>
+          <w:lang w:eastAsia="es-ES"/>
+          <w14:ligatures w14:val="none"/>
+        </w:rPr>
+        <w:t>_numero</w:t>
+      </w:r>
+      <w:r>
+        <w:rPr>
+          <w:rFonts w:ascii="Consolas" w:eastAsia="Times New Roman" w:hAnsi="Consolas" w:cs="Times New Roman"/>
+          <w:color w:val="569CD6"/>
+          <w:kern w:val="0"/>
+          <w:sz w:val="18"/>
+          <w:szCs w:val="18"/>
+          <w:lang w:eastAsia="es-ES"/>
+          <w14:ligatures w14:val="none"/>
+        </w:rPr>
+        <w:t>}</w:t>
+      </w:r>
+      <w:r>
+        <w:rPr>
+          <w:rFonts w:ascii="Consolas" w:eastAsia="Times New Roman" w:hAnsi="Consolas" w:cs="Times New Roman"/>
+          <w:color w:val="CE9178"/>
+          <w:kern w:val="0"/>
+          <w:sz w:val="18"/>
+          <w:szCs w:val="18"/>
+          <w:lang w:eastAsia="es-ES"/>
+          <w14:ligatures w14:val="none"/>
+        </w:rPr>
+        <w:t xml:space="preserve">, CP: </w:t>
+      </w:r>
+      <w:r>
+        <w:rPr>
+          <w:rFonts w:ascii="Consolas" w:eastAsia="Times New Roman" w:hAnsi="Consolas" w:cs="Times New Roman"/>
+          <w:color w:val="569CD6"/>
+          <w:kern w:val="0"/>
+          <w:sz w:val="18"/>
+          <w:szCs w:val="18"/>
+          <w:lang w:eastAsia="es-ES"/>
+          <w14:ligatures w14:val="none"/>
+        </w:rPr>
+        <w:t>${</w:t>
+      </w:r>
+      <w:r>
+        <w:rPr>
+          <w:rFonts w:ascii="Consolas" w:eastAsia="Times New Roman" w:hAnsi="Consolas" w:cs="Times New Roman"/>
+          <w:color w:val="9CDCFE"/>
+          <w:kern w:val="0"/>
+          <w:sz w:val="18"/>
+          <w:szCs w:val="18"/>
+          <w:lang w:eastAsia="es-ES"/>
+          <w14:ligatures w14:val="none"/>
+        </w:rPr>
+        <w:t>edificio</w:t>
+      </w:r>
+      <w:r>
+        <w:rPr>
+          <w:rFonts w:ascii="Consolas" w:eastAsia="Times New Roman" w:hAnsi="Consolas" w:cs="Times New Roman"/>
+          <w:color w:val="D4D4D4"/>
+          <w:kern w:val="0"/>
+          <w:sz w:val="18"/>
+          <w:szCs w:val="18"/>
+          <w:lang w:eastAsia="es-ES"/>
+          <w14:ligatures w14:val="none"/>
+        </w:rPr>
+        <w:t>.</w:t>
+      </w:r>
+      <w:r>
+        <w:rPr>
+          <w:rFonts w:ascii="Consolas" w:eastAsia="Times New Roman" w:hAnsi="Consolas" w:cs="Times New Roman"/>
+          <w:color w:val="9CDCFE"/>
+          <w:kern w:val="0"/>
+          <w:sz w:val="18"/>
+          <w:szCs w:val="18"/>
+          <w:lang w:eastAsia="es-ES"/>
+          <w14:ligatures w14:val="none"/>
+        </w:rPr>
+        <w:t>_cp</w:t>
+      </w:r>
+      <w:r>
+        <w:rPr>
+          <w:rFonts w:ascii="Consolas" w:eastAsia="Times New Roman" w:hAnsi="Consolas" w:cs="Times New Roman"/>
+          <w:color w:val="569CD6"/>
+          <w:kern w:val="0"/>
+          <w:sz w:val="18"/>
+          <w:szCs w:val="18"/>
+          <w:lang w:eastAsia="es-ES"/>
+          <w14:ligatures w14:val="none"/>
+        </w:rPr>
+        <w:t>}</w:t>
+      </w:r>
+      <w:r>
+        <w:rPr>
+          <w:rFonts w:ascii="Consolas" w:eastAsia="Times New Roman" w:hAnsi="Consolas" w:cs="Times New Roman"/>
+          <w:color w:val="CE9178"/>
+          <w:kern w:val="0"/>
+          <w:sz w:val="18"/>
+          <w:szCs w:val="18"/>
+          <w:lang w:eastAsia="es-ES"/>
+          <w14:ligatures w14:val="none"/>
+        </w:rPr>
+        <w:t>&lt;/li&gt;`</w:t>
+      </w:r>
+      <w:r>
+        <w:rPr>
+          <w:rFonts w:ascii="Consolas" w:eastAsia="Times New Roman" w:hAnsi="Consolas" w:cs="Times New Roman"/>
+          <w:color w:val="CCCCCC"/>
+          <w:kern w:val="0"/>
+          <w:sz w:val="18"/>
+          <w:szCs w:val="18"/>
+          <w:lang w:eastAsia="es-ES"/>
+          <w14:ligatures w14:val="none"/>
+        </w:rPr>
+        <w:t>);</w:t>
+      </w:r>
+    </w:p>
+    <w:p>
+      <w:pPr>
+        <w:shd w:val="clear" w:color="auto" w:fill="1F1F1F"/>
+        <w:spacing w:after="0" w:line="285" w:lineRule="atLeast"/>
+        <w:rPr>
+          <w:rFonts w:ascii="Consolas" w:eastAsia="Times New Roman" w:hAnsi="Consolas" w:cs="Times New Roman"/>
+          <w:color w:val="CCCCCC"/>
+          <w:kern w:val="0"/>
+          <w:sz w:val="18"/>
+          <w:szCs w:val="18"/>
+          <w:lang w:eastAsia="es-ES"/>
+          <w14:ligatures w14:val="none"/>
+        </w:rPr>
+      </w:pPr>
+      <w:r>
+        <w:rPr>
+          <w:rFonts w:ascii="Consolas" w:eastAsia="Times New Roman" w:hAnsi="Consolas" w:cs="Times New Roman"/>
+          <w:color w:val="CCCCCC"/>
+          <w:kern w:val="0"/>
+          <w:sz w:val="18"/>
+          <w:szCs w:val="18"/>
+          <w:lang w:eastAsia="es-ES"/>
+          <w14:ligatures w14:val="none"/>
+        </w:rPr>
+        <w:t>  }</w:t>
+      </w:r>
+    </w:p>
+    <w:p>
+      <w:pPr>
+        <w:pStyle w:val="Descripcin"/>
+        <w:jc w:val="center"/>
+      </w:pPr>
+      <w:r>
+        <w:t>Función que muestra el mensaje al crear un edificio</w:t>
+      </w:r>
+    </w:p>
+    <w:p/>
+    <w:p/>
+    <w:p/>
+    <w:p/>
+    <w:p>
+      <w:pPr>
+        <w:pStyle w:val="Ttulo3"/>
+      </w:pPr>
+      <w:bookmarkStart w:id="32" w:name="_Toc153196702"/>
+      <w:r>
+        <w:t>Crear un objeto que nos permita instanciar edificios.</w:t>
+      </w:r>
+      <w:bookmarkEnd w:id="32"/>
+    </w:p>
+    <w:p>
+      <w:pPr>
+        <w:rPr>
+          <w:u w:val="single"/>
+        </w:rPr>
+      </w:pPr>
+      <w:r>
+        <w:t>Cada vez que instanciemos un edificio le pasaremos la calle, número y código postal como parámetros</w:t>
+      </w:r>
+      <w:r>
+        <w:t>.</w:t>
       </w:r>
     </w:p>
     <w:p/>
     <w:sectPr>
-      <w:headerReference w:type="default" r:id="rId12"/>
-      <w:footerReference w:type="default" r:id="rId13"/>
+      <w:headerReference w:type="default" r:id="rId11"/>
+      <w:footerReference w:type="default" r:id="rId12"/>
       <w:pgSz w:w="11906" w:h="16838"/>
       <w:pgMar w:top="720" w:right="720" w:bottom="720" w:left="720" w:header="708" w:footer="708" w:gutter="0"/>
       <w:pgNumType w:start="0"/>
@@ -15434,6 +16774,119 @@
     </w:lvl>
   </w:abstractNum>
   <w:abstractNum w:abstractNumId="32" w15:restartNumberingAfterBreak="0">
+    <w:nsid w:val="5F910D3C"/>
+    <w:multiLevelType w:val="hybridMultilevel"/>
+    <w:tmpl w:val="D7B61302"/>
+    <w:lvl w:ilvl="0" w:tplc="0C0A0001">
+      <w:start w:val="1"/>
+      <w:numFmt w:val="bullet"/>
+      <w:lvlText w:val=""/>
+      <w:lvlJc w:val="left"/>
+      <w:pPr>
+        <w:ind w:left="720" w:hanging="360"/>
+      </w:pPr>
+      <w:rPr>
+        <w:rFonts w:ascii="Symbol" w:hAnsi="Symbol" w:hint="default"/>
+      </w:rPr>
+    </w:lvl>
+    <w:lvl w:ilvl="1" w:tplc="0C0A0003">
+      <w:start w:val="1"/>
+      <w:numFmt w:val="bullet"/>
+      <w:lvlText w:val="o"/>
+      <w:lvlJc w:val="left"/>
+      <w:pPr>
+        <w:ind w:left="1440" w:hanging="360"/>
+      </w:pPr>
+      <w:rPr>
+        <w:rFonts w:ascii="Courier New" w:hAnsi="Courier New" w:cs="Courier New" w:hint="default"/>
+      </w:rPr>
+    </w:lvl>
+    <w:lvl w:ilvl="2" w:tplc="0C0A0005" w:tentative="1">
+      <w:start w:val="1"/>
+      <w:numFmt w:val="bullet"/>
+      <w:lvlText w:val=""/>
+      <w:lvlJc w:val="left"/>
+      <w:pPr>
+        <w:ind w:left="2160" w:hanging="360"/>
+      </w:pPr>
+      <w:rPr>
+        <w:rFonts w:ascii="Wingdings" w:hAnsi="Wingdings" w:hint="default"/>
+      </w:rPr>
+    </w:lvl>
+    <w:lvl w:ilvl="3" w:tplc="0C0A0001" w:tentative="1">
+      <w:start w:val="1"/>
+      <w:numFmt w:val="bullet"/>
+      <w:lvlText w:val=""/>
+      <w:lvlJc w:val="left"/>
+      <w:pPr>
+        <w:ind w:left="2880" w:hanging="360"/>
+      </w:pPr>
+      <w:rPr>
+        <w:rFonts w:ascii="Symbol" w:hAnsi="Symbol" w:hint="default"/>
+      </w:rPr>
+    </w:lvl>
+    <w:lvl w:ilvl="4" w:tplc="0C0A0003" w:tentative="1">
+      <w:start w:val="1"/>
+      <w:numFmt w:val="bullet"/>
+      <w:lvlText w:val="o"/>
+      <w:lvlJc w:val="left"/>
+      <w:pPr>
+        <w:ind w:left="3600" w:hanging="360"/>
+      </w:pPr>
+      <w:rPr>
+        <w:rFonts w:ascii="Courier New" w:hAnsi="Courier New" w:cs="Courier New" w:hint="default"/>
+      </w:rPr>
+    </w:lvl>
+    <w:lvl w:ilvl="5" w:tplc="0C0A0005" w:tentative="1">
+      <w:start w:val="1"/>
+      <w:numFmt w:val="bullet"/>
+      <w:lvlText w:val=""/>
+      <w:lvlJc w:val="left"/>
+      <w:pPr>
+        <w:ind w:left="4320" w:hanging="360"/>
+      </w:pPr>
+      <w:rPr>
+        <w:rFonts w:ascii="Wingdings" w:hAnsi="Wingdings" w:hint="default"/>
+      </w:rPr>
+    </w:lvl>
+    <w:lvl w:ilvl="6" w:tplc="0C0A0001" w:tentative="1">
+      <w:start w:val="1"/>
+      <w:numFmt w:val="bullet"/>
+      <w:lvlText w:val=""/>
+      <w:lvlJc w:val="left"/>
+      <w:pPr>
+        <w:ind w:left="5040" w:hanging="360"/>
+      </w:pPr>
+      <w:rPr>
+        <w:rFonts w:ascii="Symbol" w:hAnsi="Symbol" w:hint="default"/>
+      </w:rPr>
+    </w:lvl>
+    <w:lvl w:ilvl="7" w:tplc="0C0A0003" w:tentative="1">
+      <w:start w:val="1"/>
+      <w:numFmt w:val="bullet"/>
+      <w:lvlText w:val="o"/>
+      <w:lvlJc w:val="left"/>
+      <w:pPr>
+        <w:ind w:left="5760" w:hanging="360"/>
+      </w:pPr>
+      <w:rPr>
+        <w:rFonts w:ascii="Courier New" w:hAnsi="Courier New" w:cs="Courier New" w:hint="default"/>
+      </w:rPr>
+    </w:lvl>
+    <w:lvl w:ilvl="8" w:tplc="0C0A0005" w:tentative="1">
+      <w:start w:val="1"/>
+      <w:numFmt w:val="bullet"/>
+      <w:lvlText w:val=""/>
+      <w:lvlJc w:val="left"/>
+      <w:pPr>
+        <w:ind w:left="6480" w:hanging="360"/>
+      </w:pPr>
+      <w:rPr>
+        <w:rFonts w:ascii="Wingdings" w:hAnsi="Wingdings" w:hint="default"/>
+      </w:rPr>
+    </w:lvl>
+  </w:abstractNum>
+  <w:abstractNum w:abstractNumId="33" w15:restartNumberingAfterBreak="0">
     <w:nsid w:val="61012247"/>
     <w:multiLevelType w:val="hybridMultilevel"/>
     <w:tmpl w:val="BA643B7C"/>
@@ -15546,7 +16999,7 @@
       </w:rPr>
     </w:lvl>
   </w:abstractNum>
-  <w:abstractNum w:abstractNumId="33" w15:restartNumberingAfterBreak="0">
+  <w:abstractNum w:abstractNumId="34" w15:restartNumberingAfterBreak="0">
     <w:nsid w:val="63DD6C2D"/>
     <w:multiLevelType w:val="multilevel"/>
     <w:tmpl w:val="92F2BD5E"/>
@@ -15659,7 +17112,7 @@
       </w:pPr>
     </w:lvl>
   </w:abstractNum>
-  <w:abstractNum w:abstractNumId="34" w15:restartNumberingAfterBreak="0">
+  <w:abstractNum w:abstractNumId="35" w15:restartNumberingAfterBreak="0">
     <w:nsid w:val="668D7191"/>
     <w:multiLevelType w:val="hybridMultilevel"/>
     <w:tmpl w:val="0E2E6F54"/>
@@ -15772,7 +17225,7 @@
       </w:rPr>
     </w:lvl>
   </w:abstractNum>
-  <w:abstractNum w:abstractNumId="35" w15:restartNumberingAfterBreak="0">
+  <w:abstractNum w:abstractNumId="36" w15:restartNumberingAfterBreak="0">
     <w:nsid w:val="68694D25"/>
     <w:multiLevelType w:val="multilevel"/>
     <w:tmpl w:val="70723E0C"/>
@@ -15921,7 +17374,7 @@
       </w:rPr>
     </w:lvl>
   </w:abstractNum>
-  <w:abstractNum w:abstractNumId="36" w15:restartNumberingAfterBreak="0">
+  <w:abstractNum w:abstractNumId="37" w15:restartNumberingAfterBreak="0">
     <w:nsid w:val="69E66117"/>
     <w:multiLevelType w:val="multilevel"/>
     <w:tmpl w:val="158CED1E"/>
@@ -16070,7 +17523,7 @@
       </w:rPr>
     </w:lvl>
   </w:abstractNum>
-  <w:abstractNum w:abstractNumId="37" w15:restartNumberingAfterBreak="0">
+  <w:abstractNum w:abstractNumId="38" w15:restartNumberingAfterBreak="0">
     <w:nsid w:val="6C2F1117"/>
     <w:multiLevelType w:val="hybridMultilevel"/>
     <w:tmpl w:val="A8E6EC18"/>
@@ -16156,7 +17609,7 @@
       </w:pPr>
     </w:lvl>
   </w:abstractNum>
-  <w:abstractNum w:abstractNumId="38" w15:restartNumberingAfterBreak="0">
+  <w:abstractNum w:abstractNumId="39" w15:restartNumberingAfterBreak="0">
     <w:nsid w:val="6D3728C0"/>
     <w:multiLevelType w:val="multilevel"/>
     <w:tmpl w:val="3370DF88"/>
@@ -16305,7 +17758,7 @@
       </w:rPr>
     </w:lvl>
   </w:abstractNum>
-  <w:abstractNum w:abstractNumId="39" w15:restartNumberingAfterBreak="0">
+  <w:abstractNum w:abstractNumId="40" w15:restartNumberingAfterBreak="0">
     <w:nsid w:val="6F0A2E4C"/>
     <w:multiLevelType w:val="multilevel"/>
     <w:tmpl w:val="9402AD8C"/>
@@ -16454,7 +17907,7 @@
       </w:rPr>
     </w:lvl>
   </w:abstractNum>
-  <w:abstractNum w:abstractNumId="40" w15:restartNumberingAfterBreak="0">
+  <w:abstractNum w:abstractNumId="41" w15:restartNumberingAfterBreak="0">
     <w:nsid w:val="700C56E5"/>
     <w:multiLevelType w:val="hybridMultilevel"/>
     <w:tmpl w:val="E39A2FB6"/>
@@ -16567,7 +18020,7 @@
       </w:rPr>
     </w:lvl>
   </w:abstractNum>
-  <w:abstractNum w:abstractNumId="41" w15:restartNumberingAfterBreak="0">
+  <w:abstractNum w:abstractNumId="42" w15:restartNumberingAfterBreak="0">
     <w:nsid w:val="732639D2"/>
     <w:multiLevelType w:val="hybridMultilevel"/>
     <w:tmpl w:val="4BECFA26"/>
@@ -16653,7 +18106,7 @@
       </w:pPr>
     </w:lvl>
   </w:abstractNum>
-  <w:abstractNum w:abstractNumId="42" w15:restartNumberingAfterBreak="0">
+  <w:abstractNum w:abstractNumId="43" w15:restartNumberingAfterBreak="0">
     <w:nsid w:val="75BA3DAD"/>
     <w:multiLevelType w:val="multilevel"/>
     <w:tmpl w:val="AFC6EA42"/>
@@ -16802,7 +18255,7 @@
       </w:rPr>
     </w:lvl>
   </w:abstractNum>
-  <w:abstractNum w:abstractNumId="43" w15:restartNumberingAfterBreak="0">
+  <w:abstractNum w:abstractNumId="44" w15:restartNumberingAfterBreak="0">
     <w:nsid w:val="79E75FAE"/>
     <w:multiLevelType w:val="multilevel"/>
     <w:tmpl w:val="C8C6F71A"/>
@@ -16951,7 +18404,7 @@
       </w:rPr>
     </w:lvl>
   </w:abstractNum>
-  <w:abstractNum w:abstractNumId="44" w15:restartNumberingAfterBreak="0">
+  <w:abstractNum w:abstractNumId="45" w15:restartNumberingAfterBreak="0">
     <w:nsid w:val="7B203F70"/>
     <w:multiLevelType w:val="multilevel"/>
     <w:tmpl w:val="D38AF83E"/>
@@ -17100,7 +18553,7 @@
       </w:rPr>
     </w:lvl>
   </w:abstractNum>
-  <w:abstractNum w:abstractNumId="45" w15:restartNumberingAfterBreak="0">
+  <w:abstractNum w:abstractNumId="46" w15:restartNumberingAfterBreak="0">
     <w:nsid w:val="7BCE7202"/>
     <w:multiLevelType w:val="multilevel"/>
     <w:tmpl w:val="05D6653E"/>
@@ -17249,7 +18702,7 @@
       </w:rPr>
     </w:lvl>
   </w:abstractNum>
-  <w:abstractNum w:abstractNumId="46" w15:restartNumberingAfterBreak="0">
+  <w:abstractNum w:abstractNumId="47" w15:restartNumberingAfterBreak="0">
     <w:nsid w:val="7CEA7C3D"/>
     <w:multiLevelType w:val="hybridMultilevel"/>
     <w:tmpl w:val="E33E827A"/>
@@ -17363,7 +18816,7 @@
     </w:lvl>
   </w:abstractNum>
   <w:num w:numId="1" w16cid:durableId="1690714655">
-    <w:abstractNumId w:val="34"/>
+    <w:abstractNumId w:val="35"/>
   </w:num>
   <w:num w:numId="2" w16cid:durableId="181825650">
     <w:abstractNumId w:val="9"/>
@@ -17372,7 +18825,7 @@
     <w:abstractNumId w:val="0"/>
   </w:num>
   <w:num w:numId="4" w16cid:durableId="321467714">
-    <w:abstractNumId w:val="35"/>
+    <w:abstractNumId w:val="36"/>
   </w:num>
   <w:num w:numId="5" w16cid:durableId="1537236743">
     <w:abstractNumId w:val="30"/>
@@ -17387,7 +18840,7 @@
     <w:abstractNumId w:val="11"/>
   </w:num>
   <w:num w:numId="9" w16cid:durableId="1431857705">
-    <w:abstractNumId w:val="40"/>
+    <w:abstractNumId w:val="41"/>
   </w:num>
   <w:num w:numId="10" w16cid:durableId="831717518">
     <w:abstractNumId w:val="1"/>
@@ -17408,7 +18861,7 @@
     <w:abstractNumId w:val="24"/>
   </w:num>
   <w:num w:numId="16" w16cid:durableId="1707869505">
-    <w:abstractNumId w:val="37"/>
+    <w:abstractNumId w:val="38"/>
   </w:num>
   <w:num w:numId="17" w16cid:durableId="1440443463">
     <w:abstractNumId w:val="19"/>
@@ -17417,7 +18870,7 @@
     <w:abstractNumId w:val="20"/>
   </w:num>
   <w:num w:numId="19" w16cid:durableId="1335257967">
-    <w:abstractNumId w:val="32"/>
+    <w:abstractNumId w:val="33"/>
   </w:num>
   <w:num w:numId="20" w16cid:durableId="519971793">
     <w:abstractNumId w:val="14"/>
@@ -17438,13 +18891,13 @@
     <w:abstractNumId w:val="2"/>
   </w:num>
   <w:num w:numId="26" w16cid:durableId="1540162549">
-    <w:abstractNumId w:val="41"/>
+    <w:abstractNumId w:val="42"/>
   </w:num>
   <w:num w:numId="27" w16cid:durableId="1687554144">
     <w:abstractNumId w:val="4"/>
   </w:num>
   <w:num w:numId="28" w16cid:durableId="1371998511">
-    <w:abstractNumId w:val="46"/>
+    <w:abstractNumId w:val="47"/>
   </w:num>
   <w:num w:numId="29" w16cid:durableId="1096950079">
     <w:abstractNumId w:val="8"/>
@@ -17462,19 +18915,19 @@
     <w:abstractNumId w:val="17"/>
   </w:num>
   <w:num w:numId="34" w16cid:durableId="509829938">
-    <w:abstractNumId w:val="43"/>
+    <w:abstractNumId w:val="44"/>
   </w:num>
   <w:num w:numId="35" w16cid:durableId="1272588813">
     <w:abstractNumId w:val="3"/>
   </w:num>
   <w:num w:numId="36" w16cid:durableId="46496879">
-    <w:abstractNumId w:val="36"/>
+    <w:abstractNumId w:val="37"/>
   </w:num>
   <w:num w:numId="37" w16cid:durableId="1345286543">
     <w:abstractNumId w:val="23"/>
   </w:num>
   <w:num w:numId="38" w16cid:durableId="1006858922">
-    <w:abstractNumId w:val="33"/>
+    <w:abstractNumId w:val="34"/>
   </w:num>
   <w:num w:numId="39" w16cid:durableId="2088185193">
     <w:abstractNumId w:val="26"/>
@@ -17483,7 +18936,7 @@
     <w:abstractNumId w:val="22"/>
   </w:num>
   <w:num w:numId="41" w16cid:durableId="978342965">
-    <w:abstractNumId w:val="45"/>
+    <w:abstractNumId w:val="46"/>
   </w:num>
   <w:num w:numId="42" w16cid:durableId="1677615639">
     <w:abstractNumId w:val="13"/>
@@ -17492,16 +18945,19 @@
     <w:abstractNumId w:val="29"/>
   </w:num>
   <w:num w:numId="44" w16cid:durableId="377822685">
-    <w:abstractNumId w:val="44"/>
+    <w:abstractNumId w:val="45"/>
   </w:num>
   <w:num w:numId="45" w16cid:durableId="1910455442">
-    <w:abstractNumId w:val="38"/>
+    <w:abstractNumId w:val="39"/>
   </w:num>
   <w:num w:numId="46" w16cid:durableId="703749725">
-    <w:abstractNumId w:val="39"/>
+    <w:abstractNumId w:val="40"/>
   </w:num>
   <w:num w:numId="47" w16cid:durableId="1243636857">
-    <w:abstractNumId w:val="42"/>
+    <w:abstractNumId w:val="43"/>
+  </w:num>
+  <w:num w:numId="48" w16cid:durableId="1483229938">
+    <w:abstractNumId w:val="32"/>
   </w:num>
 </w:numbering>
 </file>
@@ -18017,7 +19473,6 @@
   <w:style w:type="character" w:default="1" w:styleId="Fuentedeprrafopredeter">
     <w:name w:val="Default Paragraph Font"/>
     <w:uiPriority w:val="1"/>
-    <w:semiHidden/>
     <w:unhideWhenUsed/>
   </w:style>
   <w:style w:type="table" w:default="1" w:styleId="Tablanormal">

</xml_diff>

<commit_message>
DWEC04 Tarea creado pdf
</commit_message>
<xml_diff>
--- a/dwec/rodriguez_jimenez_roberto_DWEC04_Tarea/rodriguez_jimenez_roberto_DWEC04_Tarea.docx
+++ b/dwec/rodriguez_jimenez_roberto_DWEC04_Tarea/rodriguez_jimenez_roberto_DWEC04_Tarea.docx
@@ -8694,16 +8694,16 @@
       <w:pPr>
         <w:pStyle w:val="Ttulo3"/>
       </w:pPr>
-      <w:bookmarkStart w:id="18" w:name="_Toc147504151"/>
-      <w:bookmarkStart w:id="19" w:name="_Toc153210230"/>
+      <w:bookmarkStart w:id="18" w:name="_Toc153210230"/>
+      <w:bookmarkStart w:id="19" w:name="_Toc147504151"/>
       <w:r>
         <w:t>Recursos necesarios</w:t>
       </w:r>
+      <w:bookmarkEnd w:id="18"/>
+      <w:r>
+        <w:t xml:space="preserve"> </w:t>
+      </w:r>
       <w:bookmarkEnd w:id="19"/>
-      <w:r>
-        <w:t xml:space="preserve"> </w:t>
-      </w:r>
-      <w:bookmarkEnd w:id="18"/>
     </w:p>
     <w:p>
       <w:pPr>
@@ -15693,6 +15693,7 @@
         </w:rPr>
         <w:t xml:space="preserve"> </w:t>
       </w:r>
+      <w:proofErr w:type="spellStart"/>
       <w:r>
         <w:rPr>
           <w:rFonts w:ascii="Consolas" w:eastAsia="Times New Roman" w:hAnsi="Consolas" w:cs="Times New Roman"/>
@@ -15727,20 +15728,7 @@
           <w:lang w:eastAsia="es-ES"/>
           <w14:ligatures w14:val="none"/>
         </w:rPr>
-        <w:t>_</w:t>
-      </w:r>
-      <w:proofErr w:type="spellStart"/>
-      <w:r>
-        <w:rPr>
-          <w:rFonts w:ascii="Consolas" w:eastAsia="Times New Roman" w:hAnsi="Consolas" w:cs="Times New Roman"/>
-          <w:color w:val="9CDCFE"/>
-          <w:kern w:val="0"/>
-          <w:sz w:val="18"/>
-          <w:szCs w:val="18"/>
-          <w:lang w:eastAsia="es-ES"/>
-          <w14:ligatures w14:val="none"/>
-        </w:rPr>
-        <w:t>plantas</w:t>
+        <w:t>_plantas</w:t>
       </w:r>
       <w:r>
         <w:rPr>
@@ -16966,6 +16954,7 @@
           <w14:ligatures w14:val="none"/>
         </w:rPr>
       </w:pPr>
+      <w:proofErr w:type="spellStart"/>
       <w:r>
         <w:rPr>
           <w:rFonts w:ascii="Consolas" w:eastAsia="Times New Roman" w:hAnsi="Consolas" w:cs="Times New Roman"/>
@@ -17002,6 +16991,7 @@
         </w:rPr>
         <w:t>modificarCodigoPostal</w:t>
       </w:r>
+      <w:proofErr w:type="spellEnd"/>
       <w:r>
         <w:rPr>
           <w:rFonts w:ascii="Consolas" w:eastAsia="Times New Roman" w:hAnsi="Consolas" w:cs="Times New Roman"/>
@@ -21527,33 +21517,7 @@
           <w:lang w:eastAsia="es-ES"/>
           <w14:ligatures w14:val="none"/>
         </w:rPr>
-        <w:t>`&lt;ul</w:t>
-      </w:r>
-      <w:proofErr w:type="gramStart"/>
-      <w:r>
-        <w:rPr>
-          <w:rFonts w:ascii="Consolas" w:eastAsia="Times New Roman" w:hAnsi="Consolas" w:cs="Times New Roman"/>
-          <w:color w:val="CE9178"/>
-          <w:kern w:val="0"/>
-          <w:sz w:val="18"/>
-          <w:szCs w:val="18"/>
-          <w:lang w:eastAsia="es-ES"/>
-          <w14:ligatures w14:val="none"/>
-        </w:rPr>
-        <w:t>&gt;  &lt;</w:t>
-      </w:r>
-      <w:proofErr w:type="gramEnd"/>
-      <w:r>
-        <w:rPr>
-          <w:rFonts w:ascii="Consolas" w:eastAsia="Times New Roman" w:hAnsi="Consolas" w:cs="Times New Roman"/>
-          <w:color w:val="CE9178"/>
-          <w:kern w:val="0"/>
-          <w:sz w:val="18"/>
-          <w:szCs w:val="18"/>
-          <w:lang w:eastAsia="es-ES"/>
-          <w14:ligatures w14:val="none"/>
-        </w:rPr>
-        <w:t xml:space="preserve">li&gt;Planta </w:t>
+        <w:t xml:space="preserve">`&lt;ul&gt;  &lt;li&gt;Planta </w:t>
       </w:r>
       <w:r>
         <w:rPr>
@@ -22998,7 +22962,6 @@
         </w:rPr>
         <w:t>${</w:t>
       </w:r>
-      <w:proofErr w:type="spellStart"/>
       <w:r>
         <w:rPr>
           <w:rFonts w:ascii="Consolas" w:eastAsia="Times New Roman" w:hAnsi="Consolas" w:cs="Times New Roman"/>
@@ -23035,7 +22998,6 @@
         </w:rPr>
         <w:t>_calle</w:t>
       </w:r>
-      <w:proofErr w:type="spellEnd"/>
       <w:r>
         <w:rPr>
           <w:rFonts w:ascii="Consolas" w:eastAsia="Times New Roman" w:hAnsi="Consolas" w:cs="Times New Roman"/>
@@ -23072,7 +23034,6 @@
         </w:rPr>
         <w:t>${</w:t>
       </w:r>
-      <w:proofErr w:type="spellStart"/>
       <w:r>
         <w:rPr>
           <w:rFonts w:ascii="Consolas" w:eastAsia="Times New Roman" w:hAnsi="Consolas" w:cs="Times New Roman"/>
@@ -23109,7 +23070,6 @@
         </w:rPr>
         <w:t>_numero</w:t>
       </w:r>
-      <w:proofErr w:type="spellEnd"/>
       <w:r>
         <w:rPr>
           <w:rFonts w:ascii="Consolas" w:eastAsia="Times New Roman" w:hAnsi="Consolas" w:cs="Times New Roman"/>
@@ -23146,7 +23106,6 @@
         </w:rPr>
         <w:t>${</w:t>
       </w:r>
-      <w:proofErr w:type="spellStart"/>
       <w:r>
         <w:rPr>
           <w:rFonts w:ascii="Consolas" w:eastAsia="Times New Roman" w:hAnsi="Consolas" w:cs="Times New Roman"/>
@@ -23183,7 +23142,6 @@
         </w:rPr>
         <w:t>_cp</w:t>
       </w:r>
-      <w:proofErr w:type="spellEnd"/>
       <w:r>
         <w:rPr>
           <w:rFonts w:ascii="Consolas" w:eastAsia="Times New Roman" w:hAnsi="Consolas" w:cs="Times New Roman"/>
@@ -24456,7 +24414,6 @@
         </w:rPr>
         <w:t xml:space="preserve"> </w:t>
       </w:r>
-      <w:proofErr w:type="spellStart"/>
       <w:r>
         <w:rPr>
           <w:rFonts w:ascii="Consolas" w:eastAsia="Times New Roman" w:hAnsi="Consolas" w:cs="Times New Roman"/>
@@ -24469,7 +24426,6 @@
         </w:rPr>
         <w:t>lang</w:t>
       </w:r>
-      <w:proofErr w:type="spellEnd"/>
       <w:r>
         <w:rPr>
           <w:rFonts w:ascii="Consolas" w:eastAsia="Times New Roman" w:hAnsi="Consolas" w:cs="Times New Roman"/>
@@ -24632,7 +24588,6 @@
         </w:rPr>
         <w:t xml:space="preserve"> </w:t>
       </w:r>
-      <w:proofErr w:type="spellStart"/>
       <w:r>
         <w:rPr>
           <w:rFonts w:ascii="Consolas" w:eastAsia="Times New Roman" w:hAnsi="Consolas" w:cs="Times New Roman"/>
@@ -24645,7 +24600,6 @@
         </w:rPr>
         <w:t>charset</w:t>
       </w:r>
-      <w:proofErr w:type="spellEnd"/>
       <w:r>
         <w:rPr>
           <w:rFonts w:ascii="Consolas" w:eastAsia="Times New Roman" w:hAnsi="Consolas" w:cs="Times New Roman"/>
@@ -24757,7 +24711,6 @@
         </w:rPr>
         <w:t xml:space="preserve"> </w:t>
       </w:r>
-      <w:proofErr w:type="spellStart"/>
       <w:r>
         <w:rPr>
           <w:rFonts w:ascii="Consolas" w:eastAsia="Times New Roman" w:hAnsi="Consolas" w:cs="Times New Roman"/>
@@ -24770,7 +24723,6 @@
         </w:rPr>
         <w:t>name</w:t>
       </w:r>
-      <w:proofErr w:type="spellEnd"/>
       <w:r>
         <w:rPr>
           <w:rFonts w:ascii="Consolas" w:eastAsia="Times New Roman" w:hAnsi="Consolas" w:cs="Times New Roman"/>
@@ -24793,33 +24745,31 @@
           <w:lang w:eastAsia="es-ES"/>
           <w14:ligatures w14:val="none"/>
         </w:rPr>
-        <w:t>"</w:t>
-      </w:r>
-      <w:proofErr w:type="spellStart"/>
-      <w:r>
-        <w:rPr>
-          <w:rFonts w:ascii="Consolas" w:eastAsia="Times New Roman" w:hAnsi="Consolas" w:cs="Times New Roman"/>
-          <w:color w:val="CE9178"/>
+        <w:t>"viewport"</w:t>
+      </w:r>
+      <w:r>
+        <w:rPr>
+          <w:rFonts w:ascii="Consolas" w:eastAsia="Times New Roman" w:hAnsi="Consolas" w:cs="Times New Roman"/>
+          <w:color w:val="CCCCCC"/>
           <w:kern w:val="0"/>
           <w:sz w:val="21"/>
           <w:szCs w:val="21"/>
           <w:lang w:eastAsia="es-ES"/>
           <w14:ligatures w14:val="none"/>
         </w:rPr>
-        <w:t>viewport</w:t>
-      </w:r>
-      <w:proofErr w:type="spellEnd"/>
-      <w:r>
-        <w:rPr>
-          <w:rFonts w:ascii="Consolas" w:eastAsia="Times New Roman" w:hAnsi="Consolas" w:cs="Times New Roman"/>
-          <w:color w:val="CE9178"/>
+        <w:t xml:space="preserve"> </w:t>
+      </w:r>
+      <w:r>
+        <w:rPr>
+          <w:rFonts w:ascii="Consolas" w:eastAsia="Times New Roman" w:hAnsi="Consolas" w:cs="Times New Roman"/>
+          <w:color w:val="9CDCFE"/>
           <w:kern w:val="0"/>
           <w:sz w:val="21"/>
           <w:szCs w:val="21"/>
           <w:lang w:eastAsia="es-ES"/>
           <w14:ligatures w14:val="none"/>
         </w:rPr>
-        <w:t>"</w:t>
+        <w:t>content</w:t>
       </w:r>
       <w:r>
         <w:rPr>
@@ -24831,22 +24781,20 @@
           <w:lang w:eastAsia="es-ES"/>
           <w14:ligatures w14:val="none"/>
         </w:rPr>
-        <w:t xml:space="preserve"> </w:t>
-      </w:r>
-      <w:proofErr w:type="spellStart"/>
-      <w:r>
-        <w:rPr>
-          <w:rFonts w:ascii="Consolas" w:eastAsia="Times New Roman" w:hAnsi="Consolas" w:cs="Times New Roman"/>
-          <w:color w:val="9CDCFE"/>
+        <w:t>=</w:t>
+      </w:r>
+      <w:r>
+        <w:rPr>
+          <w:rFonts w:ascii="Consolas" w:eastAsia="Times New Roman" w:hAnsi="Consolas" w:cs="Times New Roman"/>
+          <w:color w:val="CE9178"/>
           <w:kern w:val="0"/>
           <w:sz w:val="21"/>
           <w:szCs w:val="21"/>
           <w:lang w:eastAsia="es-ES"/>
           <w14:ligatures w14:val="none"/>
         </w:rPr>
-        <w:t>content</w:t>
-      </w:r>
-      <w:proofErr w:type="spellEnd"/>
+        <w:t>"width=device-width, initial-scale=1.0"</w:t>
+      </w:r>
       <w:r>
         <w:rPr>
           <w:rFonts w:ascii="Consolas" w:eastAsia="Times New Roman" w:hAnsi="Consolas" w:cs="Times New Roman"/>
@@ -24857,121 +24805,130 @@
           <w:lang w:eastAsia="es-ES"/>
           <w14:ligatures w14:val="none"/>
         </w:rPr>
-        <w:t>=</w:t>
-      </w:r>
-      <w:r>
-        <w:rPr>
-          <w:rFonts w:ascii="Consolas" w:eastAsia="Times New Roman" w:hAnsi="Consolas" w:cs="Times New Roman"/>
-          <w:color w:val="CE9178"/>
+        <w:t xml:space="preserve"> </w:t>
+      </w:r>
+      <w:r>
+        <w:rPr>
+          <w:rFonts w:ascii="Consolas" w:eastAsia="Times New Roman" w:hAnsi="Consolas" w:cs="Times New Roman"/>
+          <w:color w:val="808080"/>
           <w:kern w:val="0"/>
           <w:sz w:val="21"/>
           <w:szCs w:val="21"/>
           <w:lang w:eastAsia="es-ES"/>
           <w14:ligatures w14:val="none"/>
         </w:rPr>
-        <w:t>"</w:t>
-      </w:r>
-      <w:proofErr w:type="spellStart"/>
-      <w:r>
-        <w:rPr>
-          <w:rFonts w:ascii="Consolas" w:eastAsia="Times New Roman" w:hAnsi="Consolas" w:cs="Times New Roman"/>
-          <w:color w:val="CE9178"/>
+        <w:t>/&gt;</w:t>
+      </w:r>
+    </w:p>
+    <w:p>
+      <w:pPr>
+        <w:shd w:val="clear" w:color="auto" w:fill="1F1F1F"/>
+        <w:spacing w:after="0" w:line="285" w:lineRule="atLeast"/>
+        <w:rPr>
+          <w:rFonts w:ascii="Consolas" w:eastAsia="Times New Roman" w:hAnsi="Consolas" w:cs="Times New Roman"/>
+          <w:color w:val="CCCCCC"/>
           <w:kern w:val="0"/>
           <w:sz w:val="21"/>
           <w:szCs w:val="21"/>
           <w:lang w:eastAsia="es-ES"/>
           <w14:ligatures w14:val="none"/>
         </w:rPr>
-        <w:t>width</w:t>
-      </w:r>
-      <w:proofErr w:type="spellEnd"/>
-      <w:r>
-        <w:rPr>
-          <w:rFonts w:ascii="Consolas" w:eastAsia="Times New Roman" w:hAnsi="Consolas" w:cs="Times New Roman"/>
-          <w:color w:val="CE9178"/>
+      </w:pPr>
+      <w:r>
+        <w:rPr>
+          <w:rFonts w:ascii="Consolas" w:eastAsia="Times New Roman" w:hAnsi="Consolas" w:cs="Times New Roman"/>
+          <w:color w:val="CCCCCC"/>
           <w:kern w:val="0"/>
           <w:sz w:val="21"/>
           <w:szCs w:val="21"/>
           <w:lang w:eastAsia="es-ES"/>
           <w14:ligatures w14:val="none"/>
         </w:rPr>
-        <w:t>=</w:t>
-      </w:r>
-      <w:proofErr w:type="spellStart"/>
-      <w:r>
-        <w:rPr>
-          <w:rFonts w:ascii="Consolas" w:eastAsia="Times New Roman" w:hAnsi="Consolas" w:cs="Times New Roman"/>
-          <w:color w:val="CE9178"/>
+        <w:t xml:space="preserve">    </w:t>
+      </w:r>
+      <w:r>
+        <w:rPr>
+          <w:rFonts w:ascii="Consolas" w:eastAsia="Times New Roman" w:hAnsi="Consolas" w:cs="Times New Roman"/>
+          <w:color w:val="808080"/>
           <w:kern w:val="0"/>
           <w:sz w:val="21"/>
           <w:szCs w:val="21"/>
           <w:lang w:eastAsia="es-ES"/>
           <w14:ligatures w14:val="none"/>
         </w:rPr>
-        <w:t>device-width</w:t>
-      </w:r>
-      <w:proofErr w:type="spellEnd"/>
-      <w:r>
-        <w:rPr>
-          <w:rFonts w:ascii="Consolas" w:eastAsia="Times New Roman" w:hAnsi="Consolas" w:cs="Times New Roman"/>
-          <w:color w:val="CE9178"/>
+        <w:t>&lt;</w:t>
+      </w:r>
+      <w:r>
+        <w:rPr>
+          <w:rFonts w:ascii="Consolas" w:eastAsia="Times New Roman" w:hAnsi="Consolas" w:cs="Times New Roman"/>
+          <w:color w:val="569CD6"/>
           <w:kern w:val="0"/>
           <w:sz w:val="21"/>
           <w:szCs w:val="21"/>
           <w:lang w:eastAsia="es-ES"/>
           <w14:ligatures w14:val="none"/>
         </w:rPr>
-        <w:t xml:space="preserve">, </w:t>
-      </w:r>
-      <w:proofErr w:type="spellStart"/>
-      <w:r>
-        <w:rPr>
-          <w:rFonts w:ascii="Consolas" w:eastAsia="Times New Roman" w:hAnsi="Consolas" w:cs="Times New Roman"/>
-          <w:color w:val="CE9178"/>
+        <w:t>title</w:t>
+      </w:r>
+      <w:r>
+        <w:rPr>
+          <w:rFonts w:ascii="Consolas" w:eastAsia="Times New Roman" w:hAnsi="Consolas" w:cs="Times New Roman"/>
+          <w:color w:val="808080"/>
           <w:kern w:val="0"/>
           <w:sz w:val="21"/>
           <w:szCs w:val="21"/>
           <w:lang w:eastAsia="es-ES"/>
           <w14:ligatures w14:val="none"/>
         </w:rPr>
-        <w:t>initial</w:t>
-      </w:r>
-      <w:proofErr w:type="spellEnd"/>
-      <w:r>
-        <w:rPr>
-          <w:rFonts w:ascii="Consolas" w:eastAsia="Times New Roman" w:hAnsi="Consolas" w:cs="Times New Roman"/>
-          <w:color w:val="CE9178"/>
+        <w:t>&gt;</w:t>
+      </w:r>
+      <w:r>
+        <w:rPr>
+          <w:rFonts w:ascii="Consolas" w:eastAsia="Times New Roman" w:hAnsi="Consolas" w:cs="Times New Roman"/>
+          <w:color w:val="CCCCCC"/>
           <w:kern w:val="0"/>
           <w:sz w:val="21"/>
           <w:szCs w:val="21"/>
           <w:lang w:eastAsia="es-ES"/>
           <w14:ligatures w14:val="none"/>
         </w:rPr>
-        <w:t>-scale=1.0"</w:t>
-      </w:r>
-      <w:r>
-        <w:rPr>
-          <w:rFonts w:ascii="Consolas" w:eastAsia="Times New Roman" w:hAnsi="Consolas" w:cs="Times New Roman"/>
-          <w:color w:val="CCCCCC"/>
+        <w:t>DWEC04 Tarea</w:t>
+      </w:r>
+      <w:r>
+        <w:rPr>
+          <w:rFonts w:ascii="Consolas" w:eastAsia="Times New Roman" w:hAnsi="Consolas" w:cs="Times New Roman"/>
+          <w:color w:val="808080"/>
           <w:kern w:val="0"/>
           <w:sz w:val="21"/>
           <w:szCs w:val="21"/>
           <w:lang w:eastAsia="es-ES"/>
           <w14:ligatures w14:val="none"/>
         </w:rPr>
-        <w:t xml:space="preserve"> </w:t>
-      </w:r>
-      <w:r>
-        <w:rPr>
-          <w:rFonts w:ascii="Consolas" w:eastAsia="Times New Roman" w:hAnsi="Consolas" w:cs="Times New Roman"/>
-          <w:color w:val="808080"/>
+        <w:t>&lt;/</w:t>
+      </w:r>
+      <w:r>
+        <w:rPr>
+          <w:rFonts w:ascii="Consolas" w:eastAsia="Times New Roman" w:hAnsi="Consolas" w:cs="Times New Roman"/>
+          <w:color w:val="569CD6"/>
           <w:kern w:val="0"/>
           <w:sz w:val="21"/>
           <w:szCs w:val="21"/>
           <w:lang w:eastAsia="es-ES"/>
           <w14:ligatures w14:val="none"/>
         </w:rPr>
-        <w:t>/&gt;</w:t>
+        <w:t>title</w:t>
+      </w:r>
+      <w:r>
+        <w:rPr>
+          <w:rFonts w:ascii="Consolas" w:eastAsia="Times New Roman" w:hAnsi="Consolas" w:cs="Times New Roman"/>
+          <w:color w:val="808080"/>
+          <w:kern w:val="0"/>
+          <w:sz w:val="21"/>
+          <w:szCs w:val="21"/>
+          <w:lang w:eastAsia="es-ES"/>
+          <w14:ligatures w14:val="none"/>
+        </w:rPr>
+        <w:t>&gt;</w:t>
       </w:r>
     </w:p>
     <w:p>
@@ -25012,7 +24969,6 @@
         </w:rPr>
         <w:t>&lt;</w:t>
       </w:r>
-      <w:proofErr w:type="spellStart"/>
       <w:r>
         <w:rPr>
           <w:rFonts w:ascii="Consolas" w:eastAsia="Times New Roman" w:hAnsi="Consolas" w:cs="Times New Roman"/>
@@ -25023,9 +24979,8 @@
           <w:lang w:eastAsia="es-ES"/>
           <w14:ligatures w14:val="none"/>
         </w:rPr>
-        <w:t>title</w:t>
-      </w:r>
-      <w:proofErr w:type="spellEnd"/>
+        <w:t>style</w:t>
+      </w:r>
       <w:r>
         <w:rPr>
           <w:rFonts w:ascii="Consolas" w:eastAsia="Times New Roman" w:hAnsi="Consolas" w:cs="Times New Roman"/>
@@ -25038,7 +24993,11 @@
         </w:rPr>
         <w:t>&gt;</w:t>
       </w:r>
-      <w:r>
+    </w:p>
+    <w:p>
+      <w:pPr>
+        <w:shd w:val="clear" w:color="auto" w:fill="1F1F1F"/>
+        <w:spacing w:after="0" w:line="285" w:lineRule="atLeast"/>
         <w:rPr>
           <w:rFonts w:ascii="Consolas" w:eastAsia="Times New Roman" w:hAnsi="Consolas" w:cs="Times New Roman"/>
           <w:color w:val="CCCCCC"/>
@@ -25048,45 +25007,42 @@
           <w:lang w:eastAsia="es-ES"/>
           <w14:ligatures w14:val="none"/>
         </w:rPr>
-        <w:t>DWEC04 Tarea</w:t>
-      </w:r>
-      <w:r>
-        <w:rPr>
-          <w:rFonts w:ascii="Consolas" w:eastAsia="Times New Roman" w:hAnsi="Consolas" w:cs="Times New Roman"/>
-          <w:color w:val="808080"/>
+      </w:pPr>
+      <w:r>
+        <w:rPr>
+          <w:rFonts w:ascii="Consolas" w:eastAsia="Times New Roman" w:hAnsi="Consolas" w:cs="Times New Roman"/>
+          <w:color w:val="D4D4D4"/>
           <w:kern w:val="0"/>
           <w:sz w:val="21"/>
           <w:szCs w:val="21"/>
           <w:lang w:eastAsia="es-ES"/>
           <w14:ligatures w14:val="none"/>
         </w:rPr>
-        <w:t>&lt;/</w:t>
-      </w:r>
-      <w:proofErr w:type="spellStart"/>
-      <w:r>
-        <w:rPr>
-          <w:rFonts w:ascii="Consolas" w:eastAsia="Times New Roman" w:hAnsi="Consolas" w:cs="Times New Roman"/>
-          <w:color w:val="569CD6"/>
+        <w:t xml:space="preserve">      </w:t>
+      </w:r>
+      <w:r>
+        <w:rPr>
+          <w:rFonts w:ascii="Consolas" w:eastAsia="Times New Roman" w:hAnsi="Consolas" w:cs="Times New Roman"/>
+          <w:color w:val="D7BA7D"/>
           <w:kern w:val="0"/>
           <w:sz w:val="21"/>
           <w:szCs w:val="21"/>
           <w:lang w:eastAsia="es-ES"/>
           <w14:ligatures w14:val="none"/>
         </w:rPr>
-        <w:t>title</w:t>
-      </w:r>
-      <w:proofErr w:type="spellEnd"/>
-      <w:r>
-        <w:rPr>
-          <w:rFonts w:ascii="Consolas" w:eastAsia="Times New Roman" w:hAnsi="Consolas" w:cs="Times New Roman"/>
-          <w:color w:val="808080"/>
+        <w:t>body</w:t>
+      </w:r>
+      <w:r>
+        <w:rPr>
+          <w:rFonts w:ascii="Consolas" w:eastAsia="Times New Roman" w:hAnsi="Consolas" w:cs="Times New Roman"/>
+          <w:color w:val="D4D4D4"/>
           <w:kern w:val="0"/>
           <w:sz w:val="21"/>
           <w:szCs w:val="21"/>
           <w:lang w:eastAsia="es-ES"/>
           <w14:ligatures w14:val="none"/>
         </w:rPr>
-        <w:t>&gt;</w:t>
+        <w:t>{</w:t>
       </w:r>
     </w:p>
     <w:p>
@@ -25106,52 +25062,86 @@
       <w:r>
         <w:rPr>
           <w:rFonts w:ascii="Consolas" w:eastAsia="Times New Roman" w:hAnsi="Consolas" w:cs="Times New Roman"/>
-          <w:color w:val="CCCCCC"/>
+          <w:color w:val="D4D4D4"/>
           <w:kern w:val="0"/>
           <w:sz w:val="21"/>
           <w:szCs w:val="21"/>
           <w:lang w:eastAsia="es-ES"/>
           <w14:ligatures w14:val="none"/>
         </w:rPr>
-        <w:t xml:space="preserve">    </w:t>
-      </w:r>
-      <w:r>
-        <w:rPr>
-          <w:rFonts w:ascii="Consolas" w:eastAsia="Times New Roman" w:hAnsi="Consolas" w:cs="Times New Roman"/>
-          <w:color w:val="808080"/>
+        <w:t xml:space="preserve">        </w:t>
+      </w:r>
+      <w:r>
+        <w:rPr>
+          <w:rFonts w:ascii="Consolas" w:eastAsia="Times New Roman" w:hAnsi="Consolas" w:cs="Times New Roman"/>
+          <w:color w:val="9CDCFE"/>
           <w:kern w:val="0"/>
           <w:sz w:val="21"/>
           <w:szCs w:val="21"/>
           <w:lang w:eastAsia="es-ES"/>
           <w14:ligatures w14:val="none"/>
         </w:rPr>
-        <w:t>&lt;</w:t>
-      </w:r>
-      <w:proofErr w:type="spellStart"/>
-      <w:r>
-        <w:rPr>
-          <w:rFonts w:ascii="Consolas" w:eastAsia="Times New Roman" w:hAnsi="Consolas" w:cs="Times New Roman"/>
-          <w:color w:val="569CD6"/>
+        <w:t>padding</w:t>
+      </w:r>
+      <w:r>
+        <w:rPr>
+          <w:rFonts w:ascii="Consolas" w:eastAsia="Times New Roman" w:hAnsi="Consolas" w:cs="Times New Roman"/>
+          <w:color w:val="D4D4D4"/>
           <w:kern w:val="0"/>
           <w:sz w:val="21"/>
           <w:szCs w:val="21"/>
           <w:lang w:eastAsia="es-ES"/>
           <w14:ligatures w14:val="none"/>
         </w:rPr>
-        <w:t>style</w:t>
-      </w:r>
-      <w:proofErr w:type="spellEnd"/>
-      <w:r>
-        <w:rPr>
-          <w:rFonts w:ascii="Consolas" w:eastAsia="Times New Roman" w:hAnsi="Consolas" w:cs="Times New Roman"/>
-          <w:color w:val="808080"/>
+        <w:t xml:space="preserve">: </w:t>
+      </w:r>
+      <w:r>
+        <w:rPr>
+          <w:rFonts w:ascii="Consolas" w:eastAsia="Times New Roman" w:hAnsi="Consolas" w:cs="Times New Roman"/>
+          <w:color w:val="B5CEA8"/>
           <w:kern w:val="0"/>
           <w:sz w:val="21"/>
           <w:szCs w:val="21"/>
           <w:lang w:eastAsia="es-ES"/>
           <w14:ligatures w14:val="none"/>
         </w:rPr>
-        <w:t>&gt;</w:t>
+        <w:t>0</w:t>
+      </w:r>
+      <w:r>
+        <w:rPr>
+          <w:rFonts w:ascii="Consolas" w:eastAsia="Times New Roman" w:hAnsi="Consolas" w:cs="Times New Roman"/>
+          <w:color w:val="D4D4D4"/>
+          <w:kern w:val="0"/>
+          <w:sz w:val="21"/>
+          <w:szCs w:val="21"/>
+          <w:lang w:eastAsia="es-ES"/>
+          <w14:ligatures w14:val="none"/>
+        </w:rPr>
+        <w:t xml:space="preserve"> </w:t>
+      </w:r>
+      <w:r>
+        <w:rPr>
+          <w:rFonts w:ascii="Consolas" w:eastAsia="Times New Roman" w:hAnsi="Consolas" w:cs="Times New Roman"/>
+          <w:color w:val="B5CEA8"/>
+          <w:kern w:val="0"/>
+          <w:sz w:val="21"/>
+          <w:szCs w:val="21"/>
+          <w:lang w:eastAsia="es-ES"/>
+          <w14:ligatures w14:val="none"/>
+        </w:rPr>
+        <w:t>10px</w:t>
+      </w:r>
+      <w:r>
+        <w:rPr>
+          <w:rFonts w:ascii="Consolas" w:eastAsia="Times New Roman" w:hAnsi="Consolas" w:cs="Times New Roman"/>
+          <w:color w:val="D4D4D4"/>
+          <w:kern w:val="0"/>
+          <w:sz w:val="21"/>
+          <w:szCs w:val="21"/>
+          <w:lang w:eastAsia="es-ES"/>
+          <w14:ligatures w14:val="none"/>
+        </w:rPr>
+        <w:t>;</w:t>
       </w:r>
     </w:p>
     <w:p>
@@ -25178,20 +25168,23 @@
           <w:lang w:eastAsia="es-ES"/>
           <w14:ligatures w14:val="none"/>
         </w:rPr>
-        <w:t xml:space="preserve">      </w:t>
-      </w:r>
-      <w:r>
-        <w:rPr>
-          <w:rFonts w:ascii="Consolas" w:eastAsia="Times New Roman" w:hAnsi="Consolas" w:cs="Times New Roman"/>
-          <w:color w:val="D7BA7D"/>
+        <w:t>      }</w:t>
+      </w:r>
+    </w:p>
+    <w:p>
+      <w:pPr>
+        <w:shd w:val="clear" w:color="auto" w:fill="1F1F1F"/>
+        <w:spacing w:after="0" w:line="285" w:lineRule="atLeast"/>
+        <w:rPr>
+          <w:rFonts w:ascii="Consolas" w:eastAsia="Times New Roman" w:hAnsi="Consolas" w:cs="Times New Roman"/>
+          <w:color w:val="CCCCCC"/>
           <w:kern w:val="0"/>
           <w:sz w:val="21"/>
           <w:szCs w:val="21"/>
           <w:lang w:eastAsia="es-ES"/>
           <w14:ligatures w14:val="none"/>
         </w:rPr>
-        <w:t>body</w:t>
-      </w:r>
+      </w:pPr>
       <w:r>
         <w:rPr>
           <w:rFonts w:ascii="Consolas" w:eastAsia="Times New Roman" w:hAnsi="Consolas" w:cs="Times New Roman"/>
@@ -25202,6 +25195,30 @@
           <w:lang w:eastAsia="es-ES"/>
           <w14:ligatures w14:val="none"/>
         </w:rPr>
+        <w:t xml:space="preserve">      </w:t>
+      </w:r>
+      <w:r>
+        <w:rPr>
+          <w:rFonts w:ascii="Consolas" w:eastAsia="Times New Roman" w:hAnsi="Consolas" w:cs="Times New Roman"/>
+          <w:color w:val="D7BA7D"/>
+          <w:kern w:val="0"/>
+          <w:sz w:val="21"/>
+          <w:szCs w:val="21"/>
+          <w:lang w:eastAsia="es-ES"/>
+          <w14:ligatures w14:val="none"/>
+        </w:rPr>
+        <w:t>h2</w:t>
+      </w:r>
+      <w:r>
+        <w:rPr>
+          <w:rFonts w:ascii="Consolas" w:eastAsia="Times New Roman" w:hAnsi="Consolas" w:cs="Times New Roman"/>
+          <w:color w:val="D4D4D4"/>
+          <w:kern w:val="0"/>
+          <w:sz w:val="21"/>
+          <w:szCs w:val="21"/>
+          <w:lang w:eastAsia="es-ES"/>
+          <w14:ligatures w14:val="none"/>
+        </w:rPr>
         <w:t>{</w:t>
       </w:r>
     </w:p>
@@ -25231,7 +25248,6 @@
         </w:rPr>
         <w:t xml:space="preserve">        </w:t>
       </w:r>
-      <w:proofErr w:type="spellStart"/>
       <w:r>
         <w:rPr>
           <w:rFonts w:ascii="Consolas" w:eastAsia="Times New Roman" w:hAnsi="Consolas" w:cs="Times New Roman"/>
@@ -25242,9 +25258,8 @@
           <w:lang w:eastAsia="es-ES"/>
           <w14:ligatures w14:val="none"/>
         </w:rPr>
-        <w:t>padding</w:t>
-      </w:r>
-      <w:proofErr w:type="spellEnd"/>
+        <w:t>font-size</w:t>
+      </w:r>
       <w:r>
         <w:rPr>
           <w:rFonts w:ascii="Consolas" w:eastAsia="Times New Roman" w:hAnsi="Consolas" w:cs="Times New Roman"/>
@@ -25267,7 +25282,7 @@
           <w:lang w:eastAsia="es-ES"/>
           <w14:ligatures w14:val="none"/>
         </w:rPr>
-        <w:t>0</w:t>
+        <w:t>1rem</w:t>
       </w:r>
       <w:r>
         <w:rPr>
@@ -25279,20 +25294,23 @@
           <w:lang w:eastAsia="es-ES"/>
           <w14:ligatures w14:val="none"/>
         </w:rPr>
-        <w:t xml:space="preserve"> </w:t>
-      </w:r>
-      <w:r>
-        <w:rPr>
-          <w:rFonts w:ascii="Consolas" w:eastAsia="Times New Roman" w:hAnsi="Consolas" w:cs="Times New Roman"/>
-          <w:color w:val="B5CEA8"/>
+        <w:t>;</w:t>
+      </w:r>
+    </w:p>
+    <w:p>
+      <w:pPr>
+        <w:shd w:val="clear" w:color="auto" w:fill="1F1F1F"/>
+        <w:spacing w:after="0" w:line="285" w:lineRule="atLeast"/>
+        <w:rPr>
+          <w:rFonts w:ascii="Consolas" w:eastAsia="Times New Roman" w:hAnsi="Consolas" w:cs="Times New Roman"/>
+          <w:color w:val="CCCCCC"/>
           <w:kern w:val="0"/>
           <w:sz w:val="21"/>
           <w:szCs w:val="21"/>
           <w:lang w:eastAsia="es-ES"/>
           <w14:ligatures w14:val="none"/>
         </w:rPr>
-        <w:t>10px</w:t>
-      </w:r>
+      </w:pPr>
       <w:r>
         <w:rPr>
           <w:rFonts w:ascii="Consolas" w:eastAsia="Times New Roman" w:hAnsi="Consolas" w:cs="Times New Roman"/>
@@ -25303,6 +25321,54 @@
           <w:lang w:eastAsia="es-ES"/>
           <w14:ligatures w14:val="none"/>
         </w:rPr>
+        <w:t xml:space="preserve">        </w:t>
+      </w:r>
+      <w:r>
+        <w:rPr>
+          <w:rFonts w:ascii="Consolas" w:eastAsia="Times New Roman" w:hAnsi="Consolas" w:cs="Times New Roman"/>
+          <w:color w:val="9CDCFE"/>
+          <w:kern w:val="0"/>
+          <w:sz w:val="21"/>
+          <w:szCs w:val="21"/>
+          <w:lang w:eastAsia="es-ES"/>
+          <w14:ligatures w14:val="none"/>
+        </w:rPr>
+        <w:t>margin-bottom</w:t>
+      </w:r>
+      <w:r>
+        <w:rPr>
+          <w:rFonts w:ascii="Consolas" w:eastAsia="Times New Roman" w:hAnsi="Consolas" w:cs="Times New Roman"/>
+          <w:color w:val="D4D4D4"/>
+          <w:kern w:val="0"/>
+          <w:sz w:val="21"/>
+          <w:szCs w:val="21"/>
+          <w:lang w:eastAsia="es-ES"/>
+          <w14:ligatures w14:val="none"/>
+        </w:rPr>
+        <w:t xml:space="preserve">: </w:t>
+      </w:r>
+      <w:r>
+        <w:rPr>
+          <w:rFonts w:ascii="Consolas" w:eastAsia="Times New Roman" w:hAnsi="Consolas" w:cs="Times New Roman"/>
+          <w:color w:val="B5CEA8"/>
+          <w:kern w:val="0"/>
+          <w:sz w:val="21"/>
+          <w:szCs w:val="21"/>
+          <w:lang w:eastAsia="es-ES"/>
+          <w14:ligatures w14:val="none"/>
+        </w:rPr>
+        <w:t>0</w:t>
+      </w:r>
+      <w:r>
+        <w:rPr>
+          <w:rFonts w:ascii="Consolas" w:eastAsia="Times New Roman" w:hAnsi="Consolas" w:cs="Times New Roman"/>
+          <w:color w:val="D4D4D4"/>
+          <w:kern w:val="0"/>
+          <w:sz w:val="21"/>
+          <w:szCs w:val="21"/>
+          <w:lang w:eastAsia="es-ES"/>
+          <w14:ligatures w14:val="none"/>
+        </w:rPr>
         <w:t>;</w:t>
       </w:r>
     </w:p>
@@ -25369,7 +25435,7 @@
           <w:lang w:eastAsia="es-ES"/>
           <w14:ligatures w14:val="none"/>
         </w:rPr>
-        <w:t>h2</w:t>
+        <w:t>ul</w:t>
       </w:r>
       <w:r>
         <w:rPr>
@@ -25410,7 +25476,6 @@
         </w:rPr>
         <w:t xml:space="preserve">        </w:t>
       </w:r>
-      <w:proofErr w:type="spellStart"/>
       <w:r>
         <w:rPr>
           <w:rFonts w:ascii="Consolas" w:eastAsia="Times New Roman" w:hAnsi="Consolas" w:cs="Times New Roman"/>
@@ -25421,9 +25486,8 @@
           <w:lang w:eastAsia="es-ES"/>
           <w14:ligatures w14:val="none"/>
         </w:rPr>
-        <w:t>font-size</w:t>
-      </w:r>
-      <w:proofErr w:type="spellEnd"/>
+        <w:t>margin-top</w:t>
+      </w:r>
       <w:r>
         <w:rPr>
           <w:rFonts w:ascii="Consolas" w:eastAsia="Times New Roman" w:hAnsi="Consolas" w:cs="Times New Roman"/>
@@ -25446,7 +25510,7 @@
           <w:lang w:eastAsia="es-ES"/>
           <w14:ligatures w14:val="none"/>
         </w:rPr>
-        <w:t>1rem</w:t>
+        <w:t>0</w:t>
       </w:r>
       <w:r>
         <w:rPr>
@@ -25485,20 +25549,23 @@
           <w:lang w:eastAsia="es-ES"/>
           <w14:ligatures w14:val="none"/>
         </w:rPr>
-        <w:t xml:space="preserve">        </w:t>
-      </w:r>
-      <w:r>
-        <w:rPr>
-          <w:rFonts w:ascii="Consolas" w:eastAsia="Times New Roman" w:hAnsi="Consolas" w:cs="Times New Roman"/>
-          <w:color w:val="9CDCFE"/>
+        <w:t>      }</w:t>
+      </w:r>
+    </w:p>
+    <w:p>
+      <w:pPr>
+        <w:shd w:val="clear" w:color="auto" w:fill="1F1F1F"/>
+        <w:spacing w:after="0" w:line="285" w:lineRule="atLeast"/>
+        <w:rPr>
+          <w:rFonts w:ascii="Consolas" w:eastAsia="Times New Roman" w:hAnsi="Consolas" w:cs="Times New Roman"/>
+          <w:color w:val="CCCCCC"/>
           <w:kern w:val="0"/>
           <w:sz w:val="21"/>
           <w:szCs w:val="21"/>
           <w:lang w:eastAsia="es-ES"/>
           <w14:ligatures w14:val="none"/>
         </w:rPr>
-        <w:t>margin-bottom</w:t>
-      </w:r>
+      </w:pPr>
       <w:r>
         <w:rPr>
           <w:rFonts w:ascii="Consolas" w:eastAsia="Times New Roman" w:hAnsi="Consolas" w:cs="Times New Roman"/>
@@ -25509,31 +25576,43 @@
           <w:lang w:eastAsia="es-ES"/>
           <w14:ligatures w14:val="none"/>
         </w:rPr>
-        <w:t xml:space="preserve">: </w:t>
-      </w:r>
-      <w:r>
-        <w:rPr>
-          <w:rFonts w:ascii="Consolas" w:eastAsia="Times New Roman" w:hAnsi="Consolas" w:cs="Times New Roman"/>
-          <w:color w:val="B5CEA8"/>
+        <w:t xml:space="preserve">    </w:t>
+      </w:r>
+      <w:r>
+        <w:rPr>
+          <w:rFonts w:ascii="Consolas" w:eastAsia="Times New Roman" w:hAnsi="Consolas" w:cs="Times New Roman"/>
+          <w:color w:val="808080"/>
           <w:kern w:val="0"/>
           <w:sz w:val="21"/>
           <w:szCs w:val="21"/>
           <w:lang w:eastAsia="es-ES"/>
           <w14:ligatures w14:val="none"/>
         </w:rPr>
-        <w:t>0</w:t>
-      </w:r>
-      <w:r>
-        <w:rPr>
-          <w:rFonts w:ascii="Consolas" w:eastAsia="Times New Roman" w:hAnsi="Consolas" w:cs="Times New Roman"/>
-          <w:color w:val="D4D4D4"/>
+        <w:t>&lt;/</w:t>
+      </w:r>
+      <w:r>
+        <w:rPr>
+          <w:rFonts w:ascii="Consolas" w:eastAsia="Times New Roman" w:hAnsi="Consolas" w:cs="Times New Roman"/>
+          <w:color w:val="569CD6"/>
           <w:kern w:val="0"/>
           <w:sz w:val="21"/>
           <w:szCs w:val="21"/>
           <w:lang w:eastAsia="es-ES"/>
           <w14:ligatures w14:val="none"/>
         </w:rPr>
-        <w:t>;</w:t>
+        <w:t>style</w:t>
+      </w:r>
+      <w:r>
+        <w:rPr>
+          <w:rFonts w:ascii="Consolas" w:eastAsia="Times New Roman" w:hAnsi="Consolas" w:cs="Times New Roman"/>
+          <w:color w:val="808080"/>
+          <w:kern w:val="0"/>
+          <w:sz w:val="21"/>
+          <w:szCs w:val="21"/>
+          <w:lang w:eastAsia="es-ES"/>
+          <w14:ligatures w14:val="none"/>
+        </w:rPr>
+        <w:t>&gt;</w:t>
       </w:r>
     </w:p>
     <w:p>
@@ -25553,14 +25632,50 @@
       <w:r>
         <w:rPr>
           <w:rFonts w:ascii="Consolas" w:eastAsia="Times New Roman" w:hAnsi="Consolas" w:cs="Times New Roman"/>
-          <w:color w:val="D4D4D4"/>
+          <w:color w:val="CCCCCC"/>
           <w:kern w:val="0"/>
           <w:sz w:val="21"/>
           <w:szCs w:val="21"/>
           <w:lang w:eastAsia="es-ES"/>
           <w14:ligatures w14:val="none"/>
         </w:rPr>
-        <w:t>      }</w:t>
+        <w:t xml:space="preserve">  </w:t>
+      </w:r>
+      <w:r>
+        <w:rPr>
+          <w:rFonts w:ascii="Consolas" w:eastAsia="Times New Roman" w:hAnsi="Consolas" w:cs="Times New Roman"/>
+          <w:color w:val="808080"/>
+          <w:kern w:val="0"/>
+          <w:sz w:val="21"/>
+          <w:szCs w:val="21"/>
+          <w:lang w:eastAsia="es-ES"/>
+          <w14:ligatures w14:val="none"/>
+        </w:rPr>
+        <w:t>&lt;/</w:t>
+      </w:r>
+      <w:r>
+        <w:rPr>
+          <w:rFonts w:ascii="Consolas" w:eastAsia="Times New Roman" w:hAnsi="Consolas" w:cs="Times New Roman"/>
+          <w:color w:val="569CD6"/>
+          <w:kern w:val="0"/>
+          <w:sz w:val="21"/>
+          <w:szCs w:val="21"/>
+          <w:lang w:eastAsia="es-ES"/>
+          <w14:ligatures w14:val="none"/>
+        </w:rPr>
+        <w:t>head</w:t>
+      </w:r>
+      <w:r>
+        <w:rPr>
+          <w:rFonts w:ascii="Consolas" w:eastAsia="Times New Roman" w:hAnsi="Consolas" w:cs="Times New Roman"/>
+          <w:color w:val="808080"/>
+          <w:kern w:val="0"/>
+          <w:sz w:val="21"/>
+          <w:szCs w:val="21"/>
+          <w:lang w:eastAsia="es-ES"/>
+          <w14:ligatures w14:val="none"/>
+        </w:rPr>
+        <w:t>&gt;</w:t>
       </w:r>
     </w:p>
     <w:p>
@@ -25580,38 +25695,50 @@
       <w:r>
         <w:rPr>
           <w:rFonts w:ascii="Consolas" w:eastAsia="Times New Roman" w:hAnsi="Consolas" w:cs="Times New Roman"/>
-          <w:color w:val="D4D4D4"/>
+          <w:color w:val="CCCCCC"/>
           <w:kern w:val="0"/>
           <w:sz w:val="21"/>
           <w:szCs w:val="21"/>
           <w:lang w:eastAsia="es-ES"/>
           <w14:ligatures w14:val="none"/>
         </w:rPr>
-        <w:t xml:space="preserve">      </w:t>
-      </w:r>
-      <w:r>
-        <w:rPr>
-          <w:rFonts w:ascii="Consolas" w:eastAsia="Times New Roman" w:hAnsi="Consolas" w:cs="Times New Roman"/>
-          <w:color w:val="D7BA7D"/>
+        <w:t xml:space="preserve">  </w:t>
+      </w:r>
+      <w:r>
+        <w:rPr>
+          <w:rFonts w:ascii="Consolas" w:eastAsia="Times New Roman" w:hAnsi="Consolas" w:cs="Times New Roman"/>
+          <w:color w:val="808080"/>
           <w:kern w:val="0"/>
           <w:sz w:val="21"/>
           <w:szCs w:val="21"/>
           <w:lang w:eastAsia="es-ES"/>
           <w14:ligatures w14:val="none"/>
         </w:rPr>
-        <w:t>ul</w:t>
-      </w:r>
-      <w:r>
-        <w:rPr>
-          <w:rFonts w:ascii="Consolas" w:eastAsia="Times New Roman" w:hAnsi="Consolas" w:cs="Times New Roman"/>
-          <w:color w:val="D4D4D4"/>
+        <w:t>&lt;</w:t>
+      </w:r>
+      <w:r>
+        <w:rPr>
+          <w:rFonts w:ascii="Consolas" w:eastAsia="Times New Roman" w:hAnsi="Consolas" w:cs="Times New Roman"/>
+          <w:color w:val="569CD6"/>
           <w:kern w:val="0"/>
           <w:sz w:val="21"/>
           <w:szCs w:val="21"/>
           <w:lang w:eastAsia="es-ES"/>
           <w14:ligatures w14:val="none"/>
         </w:rPr>
-        <w:t>{</w:t>
+        <w:t>body</w:t>
+      </w:r>
+      <w:r>
+        <w:rPr>
+          <w:rFonts w:ascii="Consolas" w:eastAsia="Times New Roman" w:hAnsi="Consolas" w:cs="Times New Roman"/>
+          <w:color w:val="808080"/>
+          <w:kern w:val="0"/>
+          <w:sz w:val="21"/>
+          <w:szCs w:val="21"/>
+          <w:lang w:eastAsia="es-ES"/>
+          <w14:ligatures w14:val="none"/>
+        </w:rPr>
+        <w:t>&gt;</w:t>
       </w:r>
     </w:p>
     <w:p>
@@ -25631,68 +25758,64 @@
       <w:r>
         <w:rPr>
           <w:rFonts w:ascii="Consolas" w:eastAsia="Times New Roman" w:hAnsi="Consolas" w:cs="Times New Roman"/>
-          <w:color w:val="D4D4D4"/>
+          <w:color w:val="CCCCCC"/>
           <w:kern w:val="0"/>
           <w:sz w:val="21"/>
           <w:szCs w:val="21"/>
           <w:lang w:eastAsia="es-ES"/>
           <w14:ligatures w14:val="none"/>
         </w:rPr>
-        <w:t xml:space="preserve">        </w:t>
-      </w:r>
-      <w:r>
-        <w:rPr>
-          <w:rFonts w:ascii="Consolas" w:eastAsia="Times New Roman" w:hAnsi="Consolas" w:cs="Times New Roman"/>
-          <w:color w:val="9CDCFE"/>
+        <w:t xml:space="preserve">    </w:t>
+      </w:r>
+      <w:r>
+        <w:rPr>
+          <w:rFonts w:ascii="Consolas" w:eastAsia="Times New Roman" w:hAnsi="Consolas" w:cs="Times New Roman"/>
+          <w:color w:val="808080"/>
           <w:kern w:val="0"/>
           <w:sz w:val="21"/>
           <w:szCs w:val="21"/>
           <w:lang w:eastAsia="es-ES"/>
           <w14:ligatures w14:val="none"/>
         </w:rPr>
-        <w:t>margin-top</w:t>
-      </w:r>
-      <w:r>
-        <w:rPr>
-          <w:rFonts w:ascii="Consolas" w:eastAsia="Times New Roman" w:hAnsi="Consolas" w:cs="Times New Roman"/>
-          <w:color w:val="D4D4D4"/>
+        <w:t>&lt;</w:t>
+      </w:r>
+      <w:r>
+        <w:rPr>
+          <w:rFonts w:ascii="Consolas" w:eastAsia="Times New Roman" w:hAnsi="Consolas" w:cs="Times New Roman"/>
+          <w:color w:val="569CD6"/>
           <w:kern w:val="0"/>
           <w:sz w:val="21"/>
           <w:szCs w:val="21"/>
           <w:lang w:eastAsia="es-ES"/>
           <w14:ligatures w14:val="none"/>
         </w:rPr>
-        <w:t xml:space="preserve">: </w:t>
-      </w:r>
-      <w:r>
-        <w:rPr>
-          <w:rFonts w:ascii="Consolas" w:eastAsia="Times New Roman" w:hAnsi="Consolas" w:cs="Times New Roman"/>
-          <w:color w:val="B5CEA8"/>
+        <w:t>header</w:t>
+      </w:r>
+      <w:r>
+        <w:rPr>
+          <w:rFonts w:ascii="Consolas" w:eastAsia="Times New Roman" w:hAnsi="Consolas" w:cs="Times New Roman"/>
+          <w:color w:val="CCCCCC"/>
           <w:kern w:val="0"/>
           <w:sz w:val="21"/>
           <w:szCs w:val="21"/>
           <w:lang w:eastAsia="es-ES"/>
           <w14:ligatures w14:val="none"/>
         </w:rPr>
-        <w:t>0</w:t>
-      </w:r>
-      <w:r>
-        <w:rPr>
-          <w:rFonts w:ascii="Consolas" w:eastAsia="Times New Roman" w:hAnsi="Consolas" w:cs="Times New Roman"/>
-          <w:color w:val="D4D4D4"/>
+        <w:t xml:space="preserve"> </w:t>
+      </w:r>
+      <w:r>
+        <w:rPr>
+          <w:rFonts w:ascii="Consolas" w:eastAsia="Times New Roman" w:hAnsi="Consolas" w:cs="Times New Roman"/>
+          <w:color w:val="9CDCFE"/>
           <w:kern w:val="0"/>
           <w:sz w:val="21"/>
           <w:szCs w:val="21"/>
           <w:lang w:eastAsia="es-ES"/>
           <w14:ligatures w14:val="none"/>
         </w:rPr>
-        <w:t>;</w:t>
-      </w:r>
-    </w:p>
-    <w:p>
-      <w:pPr>
-        <w:shd w:val="clear" w:color="auto" w:fill="1F1F1F"/>
-        <w:spacing w:after="0" w:line="285" w:lineRule="atLeast"/>
+        <w:t>style</w:t>
+      </w:r>
+      <w:r>
         <w:rPr>
           <w:rFonts w:ascii="Consolas" w:eastAsia="Times New Roman" w:hAnsi="Consolas" w:cs="Times New Roman"/>
           <w:color w:val="CCCCCC"/>
@@ -25702,336 +25825,19 @@
           <w:lang w:eastAsia="es-ES"/>
           <w14:ligatures w14:val="none"/>
         </w:rPr>
-      </w:pPr>
-      <w:r>
-        <w:rPr>
-          <w:rFonts w:ascii="Consolas" w:eastAsia="Times New Roman" w:hAnsi="Consolas" w:cs="Times New Roman"/>
-          <w:color w:val="D4D4D4"/>
+        <w:t>=</w:t>
+      </w:r>
+      <w:r>
+        <w:rPr>
+          <w:rFonts w:ascii="Consolas" w:eastAsia="Times New Roman" w:hAnsi="Consolas" w:cs="Times New Roman"/>
+          <w:color w:val="CE9178"/>
           <w:kern w:val="0"/>
           <w:sz w:val="21"/>
           <w:szCs w:val="21"/>
           <w:lang w:eastAsia="es-ES"/>
           <w14:ligatures w14:val="none"/>
         </w:rPr>
-        <w:t>      }</w:t>
-      </w:r>
-    </w:p>
-    <w:p>
-      <w:pPr>
-        <w:shd w:val="clear" w:color="auto" w:fill="1F1F1F"/>
-        <w:spacing w:after="0" w:line="285" w:lineRule="atLeast"/>
-        <w:rPr>
-          <w:rFonts w:ascii="Consolas" w:eastAsia="Times New Roman" w:hAnsi="Consolas" w:cs="Times New Roman"/>
-          <w:color w:val="CCCCCC"/>
-          <w:kern w:val="0"/>
-          <w:sz w:val="21"/>
-          <w:szCs w:val="21"/>
-          <w:lang w:eastAsia="es-ES"/>
-          <w14:ligatures w14:val="none"/>
-        </w:rPr>
-      </w:pPr>
-      <w:r>
-        <w:rPr>
-          <w:rFonts w:ascii="Consolas" w:eastAsia="Times New Roman" w:hAnsi="Consolas" w:cs="Times New Roman"/>
-          <w:color w:val="D4D4D4"/>
-          <w:kern w:val="0"/>
-          <w:sz w:val="21"/>
-          <w:szCs w:val="21"/>
-          <w:lang w:eastAsia="es-ES"/>
-          <w14:ligatures w14:val="none"/>
-        </w:rPr>
-        <w:t xml:space="preserve">    </w:t>
-      </w:r>
-      <w:r>
-        <w:rPr>
-          <w:rFonts w:ascii="Consolas" w:eastAsia="Times New Roman" w:hAnsi="Consolas" w:cs="Times New Roman"/>
-          <w:color w:val="808080"/>
-          <w:kern w:val="0"/>
-          <w:sz w:val="21"/>
-          <w:szCs w:val="21"/>
-          <w:lang w:eastAsia="es-ES"/>
-          <w14:ligatures w14:val="none"/>
-        </w:rPr>
-        <w:t>&lt;/</w:t>
-      </w:r>
-      <w:proofErr w:type="spellStart"/>
-      <w:r>
-        <w:rPr>
-          <w:rFonts w:ascii="Consolas" w:eastAsia="Times New Roman" w:hAnsi="Consolas" w:cs="Times New Roman"/>
-          <w:color w:val="569CD6"/>
-          <w:kern w:val="0"/>
-          <w:sz w:val="21"/>
-          <w:szCs w:val="21"/>
-          <w:lang w:eastAsia="es-ES"/>
-          <w14:ligatures w14:val="none"/>
-        </w:rPr>
-        <w:t>style</w:t>
-      </w:r>
-      <w:proofErr w:type="spellEnd"/>
-      <w:r>
-        <w:rPr>
-          <w:rFonts w:ascii="Consolas" w:eastAsia="Times New Roman" w:hAnsi="Consolas" w:cs="Times New Roman"/>
-          <w:color w:val="808080"/>
-          <w:kern w:val="0"/>
-          <w:sz w:val="21"/>
-          <w:szCs w:val="21"/>
-          <w:lang w:eastAsia="es-ES"/>
-          <w14:ligatures w14:val="none"/>
-        </w:rPr>
-        <w:t>&gt;</w:t>
-      </w:r>
-    </w:p>
-    <w:p>
-      <w:pPr>
-        <w:shd w:val="clear" w:color="auto" w:fill="1F1F1F"/>
-        <w:spacing w:after="0" w:line="285" w:lineRule="atLeast"/>
-        <w:rPr>
-          <w:rFonts w:ascii="Consolas" w:eastAsia="Times New Roman" w:hAnsi="Consolas" w:cs="Times New Roman"/>
-          <w:color w:val="CCCCCC"/>
-          <w:kern w:val="0"/>
-          <w:sz w:val="21"/>
-          <w:szCs w:val="21"/>
-          <w:lang w:eastAsia="es-ES"/>
-          <w14:ligatures w14:val="none"/>
-        </w:rPr>
-      </w:pPr>
-      <w:r>
-        <w:rPr>
-          <w:rFonts w:ascii="Consolas" w:eastAsia="Times New Roman" w:hAnsi="Consolas" w:cs="Times New Roman"/>
-          <w:color w:val="CCCCCC"/>
-          <w:kern w:val="0"/>
-          <w:sz w:val="21"/>
-          <w:szCs w:val="21"/>
-          <w:lang w:eastAsia="es-ES"/>
-          <w14:ligatures w14:val="none"/>
-        </w:rPr>
-        <w:t xml:space="preserve">  </w:t>
-      </w:r>
-      <w:r>
-        <w:rPr>
-          <w:rFonts w:ascii="Consolas" w:eastAsia="Times New Roman" w:hAnsi="Consolas" w:cs="Times New Roman"/>
-          <w:color w:val="808080"/>
-          <w:kern w:val="0"/>
-          <w:sz w:val="21"/>
-          <w:szCs w:val="21"/>
-          <w:lang w:eastAsia="es-ES"/>
-          <w14:ligatures w14:val="none"/>
-        </w:rPr>
-        <w:t>&lt;/</w:t>
-      </w:r>
-      <w:r>
-        <w:rPr>
-          <w:rFonts w:ascii="Consolas" w:eastAsia="Times New Roman" w:hAnsi="Consolas" w:cs="Times New Roman"/>
-          <w:color w:val="569CD6"/>
-          <w:kern w:val="0"/>
-          <w:sz w:val="21"/>
-          <w:szCs w:val="21"/>
-          <w:lang w:eastAsia="es-ES"/>
-          <w14:ligatures w14:val="none"/>
-        </w:rPr>
-        <w:t>head</w:t>
-      </w:r>
-      <w:r>
-        <w:rPr>
-          <w:rFonts w:ascii="Consolas" w:eastAsia="Times New Roman" w:hAnsi="Consolas" w:cs="Times New Roman"/>
-          <w:color w:val="808080"/>
-          <w:kern w:val="0"/>
-          <w:sz w:val="21"/>
-          <w:szCs w:val="21"/>
-          <w:lang w:eastAsia="es-ES"/>
-          <w14:ligatures w14:val="none"/>
-        </w:rPr>
-        <w:t>&gt;</w:t>
-      </w:r>
-    </w:p>
-    <w:p>
-      <w:pPr>
-        <w:shd w:val="clear" w:color="auto" w:fill="1F1F1F"/>
-        <w:spacing w:after="0" w:line="285" w:lineRule="atLeast"/>
-        <w:rPr>
-          <w:rFonts w:ascii="Consolas" w:eastAsia="Times New Roman" w:hAnsi="Consolas" w:cs="Times New Roman"/>
-          <w:color w:val="CCCCCC"/>
-          <w:kern w:val="0"/>
-          <w:sz w:val="21"/>
-          <w:szCs w:val="21"/>
-          <w:lang w:eastAsia="es-ES"/>
-          <w14:ligatures w14:val="none"/>
-        </w:rPr>
-      </w:pPr>
-      <w:r>
-        <w:rPr>
-          <w:rFonts w:ascii="Consolas" w:eastAsia="Times New Roman" w:hAnsi="Consolas" w:cs="Times New Roman"/>
-          <w:color w:val="CCCCCC"/>
-          <w:kern w:val="0"/>
-          <w:sz w:val="21"/>
-          <w:szCs w:val="21"/>
-          <w:lang w:eastAsia="es-ES"/>
-          <w14:ligatures w14:val="none"/>
-        </w:rPr>
-        <w:t xml:space="preserve">  </w:t>
-      </w:r>
-      <w:r>
-        <w:rPr>
-          <w:rFonts w:ascii="Consolas" w:eastAsia="Times New Roman" w:hAnsi="Consolas" w:cs="Times New Roman"/>
-          <w:color w:val="808080"/>
-          <w:kern w:val="0"/>
-          <w:sz w:val="21"/>
-          <w:szCs w:val="21"/>
-          <w:lang w:eastAsia="es-ES"/>
-          <w14:ligatures w14:val="none"/>
-        </w:rPr>
-        <w:t>&lt;</w:t>
-      </w:r>
-      <w:r>
-        <w:rPr>
-          <w:rFonts w:ascii="Consolas" w:eastAsia="Times New Roman" w:hAnsi="Consolas" w:cs="Times New Roman"/>
-          <w:color w:val="569CD6"/>
-          <w:kern w:val="0"/>
-          <w:sz w:val="21"/>
-          <w:szCs w:val="21"/>
-          <w:lang w:eastAsia="es-ES"/>
-          <w14:ligatures w14:val="none"/>
-        </w:rPr>
-        <w:t>body</w:t>
-      </w:r>
-      <w:r>
-        <w:rPr>
-          <w:rFonts w:ascii="Consolas" w:eastAsia="Times New Roman" w:hAnsi="Consolas" w:cs="Times New Roman"/>
-          <w:color w:val="808080"/>
-          <w:kern w:val="0"/>
-          <w:sz w:val="21"/>
-          <w:szCs w:val="21"/>
-          <w:lang w:eastAsia="es-ES"/>
-          <w14:ligatures w14:val="none"/>
-        </w:rPr>
-        <w:t>&gt;</w:t>
-      </w:r>
-    </w:p>
-    <w:p>
-      <w:pPr>
-        <w:shd w:val="clear" w:color="auto" w:fill="1F1F1F"/>
-        <w:spacing w:after="0" w:line="285" w:lineRule="atLeast"/>
-        <w:rPr>
-          <w:rFonts w:ascii="Consolas" w:eastAsia="Times New Roman" w:hAnsi="Consolas" w:cs="Times New Roman"/>
-          <w:color w:val="CCCCCC"/>
-          <w:kern w:val="0"/>
-          <w:sz w:val="21"/>
-          <w:szCs w:val="21"/>
-          <w:lang w:eastAsia="es-ES"/>
-          <w14:ligatures w14:val="none"/>
-        </w:rPr>
-      </w:pPr>
-      <w:r>
-        <w:rPr>
-          <w:rFonts w:ascii="Consolas" w:eastAsia="Times New Roman" w:hAnsi="Consolas" w:cs="Times New Roman"/>
-          <w:color w:val="CCCCCC"/>
-          <w:kern w:val="0"/>
-          <w:sz w:val="21"/>
-          <w:szCs w:val="21"/>
-          <w:lang w:eastAsia="es-ES"/>
-          <w14:ligatures w14:val="none"/>
-        </w:rPr>
-        <w:t xml:space="preserve">    </w:t>
-      </w:r>
-      <w:r>
-        <w:rPr>
-          <w:rFonts w:ascii="Consolas" w:eastAsia="Times New Roman" w:hAnsi="Consolas" w:cs="Times New Roman"/>
-          <w:color w:val="808080"/>
-          <w:kern w:val="0"/>
-          <w:sz w:val="21"/>
-          <w:szCs w:val="21"/>
-          <w:lang w:eastAsia="es-ES"/>
-          <w14:ligatures w14:val="none"/>
-        </w:rPr>
-        <w:t>&lt;</w:t>
-      </w:r>
-      <w:r>
-        <w:rPr>
-          <w:rFonts w:ascii="Consolas" w:eastAsia="Times New Roman" w:hAnsi="Consolas" w:cs="Times New Roman"/>
-          <w:color w:val="569CD6"/>
-          <w:kern w:val="0"/>
-          <w:sz w:val="21"/>
-          <w:szCs w:val="21"/>
-          <w:lang w:eastAsia="es-ES"/>
-          <w14:ligatures w14:val="none"/>
-        </w:rPr>
-        <w:t>header</w:t>
-      </w:r>
-      <w:r>
-        <w:rPr>
-          <w:rFonts w:ascii="Consolas" w:eastAsia="Times New Roman" w:hAnsi="Consolas" w:cs="Times New Roman"/>
-          <w:color w:val="CCCCCC"/>
-          <w:kern w:val="0"/>
-          <w:sz w:val="21"/>
-          <w:szCs w:val="21"/>
-          <w:lang w:eastAsia="es-ES"/>
-          <w14:ligatures w14:val="none"/>
-        </w:rPr>
-        <w:t xml:space="preserve"> </w:t>
-      </w:r>
-      <w:proofErr w:type="spellStart"/>
-      <w:r>
-        <w:rPr>
-          <w:rFonts w:ascii="Consolas" w:eastAsia="Times New Roman" w:hAnsi="Consolas" w:cs="Times New Roman"/>
-          <w:color w:val="9CDCFE"/>
-          <w:kern w:val="0"/>
-          <w:sz w:val="21"/>
-          <w:szCs w:val="21"/>
-          <w:lang w:eastAsia="es-ES"/>
-          <w14:ligatures w14:val="none"/>
-        </w:rPr>
-        <w:t>style</w:t>
-      </w:r>
-      <w:proofErr w:type="spellEnd"/>
-      <w:r>
-        <w:rPr>
-          <w:rFonts w:ascii="Consolas" w:eastAsia="Times New Roman" w:hAnsi="Consolas" w:cs="Times New Roman"/>
-          <w:color w:val="CCCCCC"/>
-          <w:kern w:val="0"/>
-          <w:sz w:val="21"/>
-          <w:szCs w:val="21"/>
-          <w:lang w:eastAsia="es-ES"/>
-          <w14:ligatures w14:val="none"/>
-        </w:rPr>
-        <w:t>=</w:t>
-      </w:r>
-      <w:r>
-        <w:rPr>
-          <w:rFonts w:ascii="Consolas" w:eastAsia="Times New Roman" w:hAnsi="Consolas" w:cs="Times New Roman"/>
-          <w:color w:val="CE9178"/>
-          <w:kern w:val="0"/>
-          <w:sz w:val="21"/>
-          <w:szCs w:val="21"/>
-          <w:lang w:eastAsia="es-ES"/>
-          <w14:ligatures w14:val="none"/>
-        </w:rPr>
-        <w:t>"</w:t>
-      </w:r>
-      <w:proofErr w:type="spellStart"/>
-      <w:r>
-        <w:rPr>
-          <w:rFonts w:ascii="Consolas" w:eastAsia="Times New Roman" w:hAnsi="Consolas" w:cs="Times New Roman"/>
-          <w:color w:val="CE9178"/>
-          <w:kern w:val="0"/>
-          <w:sz w:val="21"/>
-          <w:szCs w:val="21"/>
-          <w:lang w:eastAsia="es-ES"/>
-          <w14:ligatures w14:val="none"/>
-        </w:rPr>
-        <w:t>text-align</w:t>
-      </w:r>
-      <w:proofErr w:type="spellEnd"/>
-      <w:r>
-        <w:rPr>
-          <w:rFonts w:ascii="Consolas" w:eastAsia="Times New Roman" w:hAnsi="Consolas" w:cs="Times New Roman"/>
-          <w:color w:val="CE9178"/>
-          <w:kern w:val="0"/>
-          <w:sz w:val="21"/>
-          <w:szCs w:val="21"/>
-          <w:lang w:eastAsia="es-ES"/>
-          <w14:ligatures w14:val="none"/>
-        </w:rPr>
-        <w:t>: center;"</w:t>
+        <w:t>"text-align: center;"</w:t>
       </w:r>
       <w:r>
         <w:rPr>
@@ -26851,7 +26657,6 @@
           <w14:ligatures w14:val="none"/>
         </w:rPr>
       </w:pPr>
-      <w:proofErr w:type="spellStart"/>
       <w:r>
         <w:rPr>
           <w:rFonts w:ascii="Consolas" w:eastAsia="Times New Roman" w:hAnsi="Consolas" w:cs="Times New Roman"/>
@@ -26864,7 +26669,6 @@
         </w:rPr>
         <w:t>class</w:t>
       </w:r>
-      <w:proofErr w:type="spellEnd"/>
       <w:r>
         <w:rPr>
           <w:rFonts w:ascii="Consolas" w:eastAsia="Times New Roman" w:hAnsi="Consolas" w:cs="Times New Roman"/>
@@ -27070,33 +26874,7 @@
           <w:lang w:eastAsia="es-ES"/>
           <w14:ligatures w14:val="none"/>
         </w:rPr>
-        <w:t>{</w:t>
-      </w:r>
-      <w:proofErr w:type="spellStart"/>
-      <w:r>
-        <w:rPr>
-          <w:rFonts w:ascii="Consolas" w:eastAsia="Times New Roman" w:hAnsi="Consolas" w:cs="Times New Roman"/>
-          <w:color w:val="4EC9B0"/>
-          <w:kern w:val="0"/>
-          <w:sz w:val="18"/>
-          <w:szCs w:val="18"/>
-          <w:lang w:eastAsia="es-ES"/>
-          <w14:ligatures w14:val="none"/>
-        </w:rPr>
-        <w:t>string</w:t>
-      </w:r>
-      <w:proofErr w:type="spellEnd"/>
-      <w:r>
-        <w:rPr>
-          <w:rFonts w:ascii="Consolas" w:eastAsia="Times New Roman" w:hAnsi="Consolas" w:cs="Times New Roman"/>
-          <w:color w:val="4EC9B0"/>
-          <w:kern w:val="0"/>
-          <w:sz w:val="18"/>
-          <w:szCs w:val="18"/>
-          <w:lang w:eastAsia="es-ES"/>
-          <w14:ligatures w14:val="none"/>
-        </w:rPr>
-        <w:t>}</w:t>
+        <w:t>{string}</w:t>
       </w:r>
       <w:r>
         <w:rPr>
@@ -27221,37 +26999,37 @@
           <w:lang w:eastAsia="es-ES"/>
           <w14:ligatures w14:val="none"/>
         </w:rPr>
-        <w:t>{</w:t>
+        <w:t>{string}</w:t>
+      </w:r>
+      <w:r>
+        <w:rPr>
+          <w:rFonts w:ascii="Consolas" w:eastAsia="Times New Roman" w:hAnsi="Consolas" w:cs="Times New Roman"/>
+          <w:color w:val="6A9955"/>
+          <w:kern w:val="0"/>
+          <w:sz w:val="18"/>
+          <w:szCs w:val="18"/>
+          <w:lang w:eastAsia="es-ES"/>
+          <w14:ligatures w14:val="none"/>
+        </w:rPr>
+        <w:t xml:space="preserve"> </w:t>
       </w:r>
       <w:proofErr w:type="spellStart"/>
       <w:r>
         <w:rPr>
           <w:rFonts w:ascii="Consolas" w:eastAsia="Times New Roman" w:hAnsi="Consolas" w:cs="Times New Roman"/>
-          <w:color w:val="4EC9B0"/>
-          <w:kern w:val="0"/>
-          <w:sz w:val="18"/>
-          <w:szCs w:val="18"/>
-          <w:lang w:eastAsia="es-ES"/>
-          <w14:ligatures w14:val="none"/>
-        </w:rPr>
-        <w:t>string</w:t>
+          <w:color w:val="9CDCFE"/>
+          <w:kern w:val="0"/>
+          <w:sz w:val="18"/>
+          <w:szCs w:val="18"/>
+          <w:lang w:eastAsia="es-ES"/>
+          <w14:ligatures w14:val="none"/>
+        </w:rPr>
+        <w:t>numero</w:t>
       </w:r>
       <w:proofErr w:type="spellEnd"/>
       <w:r>
         <w:rPr>
           <w:rFonts w:ascii="Consolas" w:eastAsia="Times New Roman" w:hAnsi="Consolas" w:cs="Times New Roman"/>
-          <w:color w:val="4EC9B0"/>
-          <w:kern w:val="0"/>
-          <w:sz w:val="18"/>
-          <w:szCs w:val="18"/>
-          <w:lang w:eastAsia="es-ES"/>
-          <w14:ligatures w14:val="none"/>
-        </w:rPr>
-        <w:t>}</w:t>
-      </w:r>
-      <w:r>
-        <w:rPr>
-          <w:rFonts w:ascii="Consolas" w:eastAsia="Times New Roman" w:hAnsi="Consolas" w:cs="Times New Roman"/>
           <w:color w:val="6A9955"/>
           <w:kern w:val="0"/>
           <w:sz w:val="18"/>
@@ -27259,59 +27037,7 @@
           <w:lang w:eastAsia="es-ES"/>
           <w14:ligatures w14:val="none"/>
         </w:rPr>
-        <w:t xml:space="preserve"> </w:t>
-      </w:r>
-      <w:proofErr w:type="spellStart"/>
-      <w:r>
-        <w:rPr>
-          <w:rFonts w:ascii="Consolas" w:eastAsia="Times New Roman" w:hAnsi="Consolas" w:cs="Times New Roman"/>
-          <w:color w:val="9CDCFE"/>
-          <w:kern w:val="0"/>
-          <w:sz w:val="18"/>
-          <w:szCs w:val="18"/>
-          <w:lang w:eastAsia="es-ES"/>
-          <w14:ligatures w14:val="none"/>
-        </w:rPr>
-        <w:t>numero</w:t>
-      </w:r>
-      <w:proofErr w:type="spellEnd"/>
-      <w:r>
-        <w:rPr>
-          <w:rFonts w:ascii="Consolas" w:eastAsia="Times New Roman" w:hAnsi="Consolas" w:cs="Times New Roman"/>
-          <w:color w:val="6A9955"/>
-          <w:kern w:val="0"/>
-          <w:sz w:val="18"/>
-          <w:szCs w:val="18"/>
-          <w:lang w:eastAsia="es-ES"/>
-          <w14:ligatures w14:val="none"/>
-        </w:rPr>
-        <w:t xml:space="preserve"> del edificio, </w:t>
-      </w:r>
-      <w:proofErr w:type="spellStart"/>
-      <w:r>
-        <w:rPr>
-          <w:rFonts w:ascii="Consolas" w:eastAsia="Times New Roman" w:hAnsi="Consolas" w:cs="Times New Roman"/>
-          <w:color w:val="6A9955"/>
-          <w:kern w:val="0"/>
-          <w:sz w:val="18"/>
-          <w:szCs w:val="18"/>
-          <w:lang w:eastAsia="es-ES"/>
-          <w14:ligatures w14:val="none"/>
-        </w:rPr>
-        <w:t>string</w:t>
-      </w:r>
-      <w:proofErr w:type="spellEnd"/>
-      <w:r>
-        <w:rPr>
-          <w:rFonts w:ascii="Consolas" w:eastAsia="Times New Roman" w:hAnsi="Consolas" w:cs="Times New Roman"/>
-          <w:color w:val="6A9955"/>
-          <w:kern w:val="0"/>
-          <w:sz w:val="18"/>
-          <w:szCs w:val="18"/>
-          <w:lang w:eastAsia="es-ES"/>
-          <w14:ligatures w14:val="none"/>
-        </w:rPr>
-        <w:t xml:space="preserve"> para poder llevar letras (s/n, 21bis, ...)</w:t>
+        <w:t xml:space="preserve"> del edificio, string para poder llevar letras (s/n, 21bis, ...)</w:t>
       </w:r>
     </w:p>
     <w:p>
@@ -27374,33 +27100,7 @@
           <w:lang w:eastAsia="es-ES"/>
           <w14:ligatures w14:val="none"/>
         </w:rPr>
-        <w:t>{</w:t>
-      </w:r>
-      <w:proofErr w:type="spellStart"/>
-      <w:r>
-        <w:rPr>
-          <w:rFonts w:ascii="Consolas" w:eastAsia="Times New Roman" w:hAnsi="Consolas" w:cs="Times New Roman"/>
-          <w:color w:val="4EC9B0"/>
-          <w:kern w:val="0"/>
-          <w:sz w:val="18"/>
-          <w:szCs w:val="18"/>
-          <w:lang w:eastAsia="es-ES"/>
-          <w14:ligatures w14:val="none"/>
-        </w:rPr>
-        <w:t>number</w:t>
-      </w:r>
-      <w:proofErr w:type="spellEnd"/>
-      <w:r>
-        <w:rPr>
-          <w:rFonts w:ascii="Consolas" w:eastAsia="Times New Roman" w:hAnsi="Consolas" w:cs="Times New Roman"/>
-          <w:color w:val="4EC9B0"/>
-          <w:kern w:val="0"/>
-          <w:sz w:val="18"/>
-          <w:szCs w:val="18"/>
-          <w:lang w:eastAsia="es-ES"/>
-          <w14:ligatures w14:val="none"/>
-        </w:rPr>
-        <w:t>}</w:t>
+        <w:t>{number}</w:t>
       </w:r>
       <w:r>
         <w:rPr>
@@ -27727,33 +27427,7 @@
           <w:lang w:eastAsia="es-ES"/>
           <w14:ligatures w14:val="none"/>
         </w:rPr>
-        <w:t>{</w:t>
-      </w:r>
-      <w:proofErr w:type="spellStart"/>
-      <w:r>
-        <w:rPr>
-          <w:rFonts w:ascii="Consolas" w:eastAsia="Times New Roman" w:hAnsi="Consolas" w:cs="Times New Roman"/>
-          <w:color w:val="4EC9B0"/>
-          <w:kern w:val="0"/>
-          <w:sz w:val="18"/>
-          <w:szCs w:val="18"/>
-          <w:lang w:eastAsia="es-ES"/>
-          <w14:ligatures w14:val="none"/>
-        </w:rPr>
-        <w:t>string</w:t>
-      </w:r>
-      <w:proofErr w:type="spellEnd"/>
-      <w:r>
-        <w:rPr>
-          <w:rFonts w:ascii="Consolas" w:eastAsia="Times New Roman" w:hAnsi="Consolas" w:cs="Times New Roman"/>
-          <w:color w:val="4EC9B0"/>
-          <w:kern w:val="0"/>
-          <w:sz w:val="18"/>
-          <w:szCs w:val="18"/>
-          <w:lang w:eastAsia="es-ES"/>
-          <w14:ligatures w14:val="none"/>
-        </w:rPr>
-        <w:t>}</w:t>
+        <w:t>{string}</w:t>
       </w:r>
     </w:p>
     <w:p>
@@ -28020,33 +27694,7 @@
           <w:lang w:eastAsia="es-ES"/>
           <w14:ligatures w14:val="none"/>
         </w:rPr>
-        <w:t>{</w:t>
-      </w:r>
-      <w:proofErr w:type="spellStart"/>
-      <w:r>
-        <w:rPr>
-          <w:rFonts w:ascii="Consolas" w:eastAsia="Times New Roman" w:hAnsi="Consolas" w:cs="Times New Roman"/>
-          <w:color w:val="4EC9B0"/>
-          <w:kern w:val="0"/>
-          <w:sz w:val="18"/>
-          <w:szCs w:val="18"/>
-          <w:lang w:eastAsia="es-ES"/>
-          <w14:ligatures w14:val="none"/>
-        </w:rPr>
-        <w:t>string</w:t>
-      </w:r>
-      <w:proofErr w:type="spellEnd"/>
-      <w:r>
-        <w:rPr>
-          <w:rFonts w:ascii="Consolas" w:eastAsia="Times New Roman" w:hAnsi="Consolas" w:cs="Times New Roman"/>
-          <w:color w:val="4EC9B0"/>
-          <w:kern w:val="0"/>
-          <w:sz w:val="18"/>
-          <w:szCs w:val="18"/>
-          <w:lang w:eastAsia="es-ES"/>
-          <w14:ligatures w14:val="none"/>
-        </w:rPr>
-        <w:t>}</w:t>
+        <w:t>{string}</w:t>
       </w:r>
     </w:p>
     <w:p>
@@ -28313,33 +27961,7 @@
           <w:lang w:eastAsia="es-ES"/>
           <w14:ligatures w14:val="none"/>
         </w:rPr>
-        <w:t>{</w:t>
-      </w:r>
-      <w:proofErr w:type="spellStart"/>
-      <w:r>
-        <w:rPr>
-          <w:rFonts w:ascii="Consolas" w:eastAsia="Times New Roman" w:hAnsi="Consolas" w:cs="Times New Roman"/>
-          <w:color w:val="4EC9B0"/>
-          <w:kern w:val="0"/>
-          <w:sz w:val="18"/>
-          <w:szCs w:val="18"/>
-          <w:lang w:eastAsia="es-ES"/>
-          <w14:ligatures w14:val="none"/>
-        </w:rPr>
-        <w:t>number</w:t>
-      </w:r>
-      <w:proofErr w:type="spellEnd"/>
-      <w:r>
-        <w:rPr>
-          <w:rFonts w:ascii="Consolas" w:eastAsia="Times New Roman" w:hAnsi="Consolas" w:cs="Times New Roman"/>
-          <w:color w:val="4EC9B0"/>
-          <w:kern w:val="0"/>
-          <w:sz w:val="18"/>
-          <w:szCs w:val="18"/>
-          <w:lang w:eastAsia="es-ES"/>
-          <w14:ligatures w14:val="none"/>
-        </w:rPr>
-        <w:t>}</w:t>
+        <w:t>{number}</w:t>
       </w:r>
     </w:p>
     <w:p>
@@ -29168,33 +28790,7 @@
           <w:lang w:eastAsia="es-ES"/>
           <w14:ligatures w14:val="none"/>
         </w:rPr>
-        <w:t>{</w:t>
-      </w:r>
-      <w:proofErr w:type="spellStart"/>
-      <w:r>
-        <w:rPr>
-          <w:rFonts w:ascii="Consolas" w:eastAsia="Times New Roman" w:hAnsi="Consolas" w:cs="Times New Roman"/>
-          <w:color w:val="4EC9B0"/>
-          <w:kern w:val="0"/>
-          <w:sz w:val="18"/>
-          <w:szCs w:val="18"/>
-          <w:lang w:eastAsia="es-ES"/>
-          <w14:ligatures w14:val="none"/>
-        </w:rPr>
-        <w:t>number</w:t>
-      </w:r>
-      <w:proofErr w:type="spellEnd"/>
-      <w:r>
-        <w:rPr>
-          <w:rFonts w:ascii="Consolas" w:eastAsia="Times New Roman" w:hAnsi="Consolas" w:cs="Times New Roman"/>
-          <w:color w:val="4EC9B0"/>
-          <w:kern w:val="0"/>
-          <w:sz w:val="18"/>
-          <w:szCs w:val="18"/>
-          <w:lang w:eastAsia="es-ES"/>
-          <w14:ligatures w14:val="none"/>
-        </w:rPr>
-        <w:t>}</w:t>
+        <w:t>{number}</w:t>
       </w:r>
       <w:r>
         <w:rPr>
@@ -29293,33 +28889,7 @@
           <w:lang w:eastAsia="es-ES"/>
           <w14:ligatures w14:val="none"/>
         </w:rPr>
-        <w:t>{</w:t>
-      </w:r>
-      <w:proofErr w:type="spellStart"/>
-      <w:r>
-        <w:rPr>
-          <w:rFonts w:ascii="Consolas" w:eastAsia="Times New Roman" w:hAnsi="Consolas" w:cs="Times New Roman"/>
-          <w:color w:val="4EC9B0"/>
-          <w:kern w:val="0"/>
-          <w:sz w:val="18"/>
-          <w:szCs w:val="18"/>
-          <w:lang w:eastAsia="es-ES"/>
-          <w14:ligatures w14:val="none"/>
-        </w:rPr>
-        <w:t>number</w:t>
-      </w:r>
-      <w:proofErr w:type="spellEnd"/>
-      <w:r>
-        <w:rPr>
-          <w:rFonts w:ascii="Consolas" w:eastAsia="Times New Roman" w:hAnsi="Consolas" w:cs="Times New Roman"/>
-          <w:color w:val="4EC9B0"/>
-          <w:kern w:val="0"/>
-          <w:sz w:val="18"/>
-          <w:szCs w:val="18"/>
-          <w:lang w:eastAsia="es-ES"/>
-          <w14:ligatures w14:val="none"/>
-        </w:rPr>
-        <w:t>}</w:t>
+        <w:t>{number}</w:t>
       </w:r>
       <w:r>
         <w:rPr>
@@ -29623,6 +29193,7 @@
         </w:rPr>
         <w:t xml:space="preserve"> </w:t>
       </w:r>
+      <w:proofErr w:type="spellStart"/>
       <w:r>
         <w:rPr>
           <w:rFonts w:ascii="Consolas" w:eastAsia="Times New Roman" w:hAnsi="Consolas" w:cs="Times New Roman"/>
@@ -29657,20 +29228,7 @@
           <w:lang w:eastAsia="es-ES"/>
           <w14:ligatures w14:val="none"/>
         </w:rPr>
-        <w:t>_</w:t>
-      </w:r>
-      <w:proofErr w:type="spellStart"/>
-      <w:r>
-        <w:rPr>
-          <w:rFonts w:ascii="Consolas" w:eastAsia="Times New Roman" w:hAnsi="Consolas" w:cs="Times New Roman"/>
-          <w:color w:val="9CDCFE"/>
-          <w:kern w:val="0"/>
-          <w:sz w:val="18"/>
-          <w:szCs w:val="18"/>
-          <w:lang w:eastAsia="es-ES"/>
-          <w14:ligatures w14:val="none"/>
-        </w:rPr>
-        <w:t>plantas</w:t>
+        <w:t>_plantas</w:t>
       </w:r>
       <w:r>
         <w:rPr>
@@ -29800,33 +29358,7 @@
           <w:lang w:eastAsia="es-ES"/>
           <w14:ligatures w14:val="none"/>
         </w:rPr>
-        <w:t xml:space="preserve">// OJO! i contiene el índice de la </w:t>
-      </w:r>
-      <w:proofErr w:type="gramStart"/>
-      <w:r>
-        <w:rPr>
-          <w:rFonts w:ascii="Consolas" w:eastAsia="Times New Roman" w:hAnsi="Consolas" w:cs="Times New Roman"/>
-          <w:color w:val="6A9955"/>
-          <w:kern w:val="0"/>
-          <w:sz w:val="18"/>
-          <w:szCs w:val="18"/>
-          <w:lang w:eastAsia="es-ES"/>
-          <w14:ligatures w14:val="none"/>
-        </w:rPr>
-        <w:t>planta</w:t>
-      </w:r>
-      <w:proofErr w:type="gramEnd"/>
-      <w:r>
-        <w:rPr>
-          <w:rFonts w:ascii="Consolas" w:eastAsia="Times New Roman" w:hAnsi="Consolas" w:cs="Times New Roman"/>
-          <w:color w:val="6A9955"/>
-          <w:kern w:val="0"/>
-          <w:sz w:val="18"/>
-          <w:szCs w:val="18"/>
-          <w:lang w:eastAsia="es-ES"/>
-          <w14:ligatures w14:val="none"/>
-        </w:rPr>
-        <w:t xml:space="preserve"> pero, si ya hay</w:t>
+        <w:t>// OJO! i contiene el índice de la planta pero, si ya hay</w:t>
       </w:r>
     </w:p>
     <w:p>
@@ -31286,33 +30818,7 @@
           <w:lang w:eastAsia="es-ES"/>
           <w14:ligatures w14:val="none"/>
         </w:rPr>
-        <w:t>{</w:t>
-      </w:r>
-      <w:proofErr w:type="spellStart"/>
-      <w:r>
-        <w:rPr>
-          <w:rFonts w:ascii="Consolas" w:eastAsia="Times New Roman" w:hAnsi="Consolas" w:cs="Times New Roman"/>
-          <w:color w:val="4EC9B0"/>
-          <w:kern w:val="0"/>
-          <w:sz w:val="18"/>
-          <w:szCs w:val="18"/>
-          <w:lang w:eastAsia="es-ES"/>
-          <w14:ligatures w14:val="none"/>
-        </w:rPr>
-        <w:t>number</w:t>
-      </w:r>
-      <w:proofErr w:type="spellEnd"/>
-      <w:r>
-        <w:rPr>
-          <w:rFonts w:ascii="Consolas" w:eastAsia="Times New Roman" w:hAnsi="Consolas" w:cs="Times New Roman"/>
-          <w:color w:val="4EC9B0"/>
-          <w:kern w:val="0"/>
-          <w:sz w:val="18"/>
-          <w:szCs w:val="18"/>
-          <w:lang w:eastAsia="es-ES"/>
-          <w14:ligatures w14:val="none"/>
-        </w:rPr>
-        <w:t>}</w:t>
+        <w:t>{number}</w:t>
       </w:r>
       <w:r>
         <w:rPr>
@@ -31773,33 +31279,7 @@
           <w:lang w:eastAsia="es-ES"/>
           <w14:ligatures w14:val="none"/>
         </w:rPr>
-        <w:t>{</w:t>
-      </w:r>
-      <w:proofErr w:type="spellStart"/>
-      <w:r>
-        <w:rPr>
-          <w:rFonts w:ascii="Consolas" w:eastAsia="Times New Roman" w:hAnsi="Consolas" w:cs="Times New Roman"/>
-          <w:color w:val="4EC9B0"/>
-          <w:kern w:val="0"/>
-          <w:sz w:val="18"/>
-          <w:szCs w:val="18"/>
-          <w:lang w:eastAsia="es-ES"/>
-          <w14:ligatures w14:val="none"/>
-        </w:rPr>
-        <w:t>string</w:t>
-      </w:r>
-      <w:proofErr w:type="spellEnd"/>
-      <w:r>
-        <w:rPr>
-          <w:rFonts w:ascii="Consolas" w:eastAsia="Times New Roman" w:hAnsi="Consolas" w:cs="Times New Roman"/>
-          <w:color w:val="4EC9B0"/>
-          <w:kern w:val="0"/>
-          <w:sz w:val="18"/>
-          <w:szCs w:val="18"/>
-          <w:lang w:eastAsia="es-ES"/>
-          <w14:ligatures w14:val="none"/>
-        </w:rPr>
-        <w:t>}</w:t>
+        <w:t>{string}</w:t>
       </w:r>
       <w:r>
         <w:rPr>
@@ -32258,33 +31738,7 @@
           <w:lang w:eastAsia="es-ES"/>
           <w14:ligatures w14:val="none"/>
         </w:rPr>
-        <w:t>{</w:t>
-      </w:r>
-      <w:proofErr w:type="spellStart"/>
-      <w:r>
-        <w:rPr>
-          <w:rFonts w:ascii="Consolas" w:eastAsia="Times New Roman" w:hAnsi="Consolas" w:cs="Times New Roman"/>
-          <w:color w:val="4EC9B0"/>
-          <w:kern w:val="0"/>
-          <w:sz w:val="18"/>
-          <w:szCs w:val="18"/>
-          <w:lang w:eastAsia="es-ES"/>
-          <w14:ligatures w14:val="none"/>
-        </w:rPr>
-        <w:t>number</w:t>
-      </w:r>
-      <w:proofErr w:type="spellEnd"/>
-      <w:r>
-        <w:rPr>
-          <w:rFonts w:ascii="Consolas" w:eastAsia="Times New Roman" w:hAnsi="Consolas" w:cs="Times New Roman"/>
-          <w:color w:val="4EC9B0"/>
-          <w:kern w:val="0"/>
-          <w:sz w:val="18"/>
-          <w:szCs w:val="18"/>
-          <w:lang w:eastAsia="es-ES"/>
-          <w14:ligatures w14:val="none"/>
-        </w:rPr>
-        <w:t>}</w:t>
+        <w:t>{number}</w:t>
       </w:r>
       <w:r>
         <w:rPr>
@@ -33821,33 +33275,7 @@
           <w:lang w:eastAsia="es-ES"/>
           <w14:ligatures w14:val="none"/>
         </w:rPr>
-        <w:t>{</w:t>
-      </w:r>
-      <w:proofErr w:type="spellStart"/>
-      <w:r>
-        <w:rPr>
-          <w:rFonts w:ascii="Consolas" w:eastAsia="Times New Roman" w:hAnsi="Consolas" w:cs="Times New Roman"/>
-          <w:color w:val="4EC9B0"/>
-          <w:kern w:val="0"/>
-          <w:sz w:val="18"/>
-          <w:szCs w:val="18"/>
-          <w:lang w:eastAsia="es-ES"/>
-          <w14:ligatures w14:val="none"/>
-        </w:rPr>
-        <w:t>string</w:t>
-      </w:r>
-      <w:proofErr w:type="spellEnd"/>
-      <w:r>
-        <w:rPr>
-          <w:rFonts w:ascii="Consolas" w:eastAsia="Times New Roman" w:hAnsi="Consolas" w:cs="Times New Roman"/>
-          <w:color w:val="4EC9B0"/>
-          <w:kern w:val="0"/>
-          <w:sz w:val="18"/>
-          <w:szCs w:val="18"/>
-          <w:lang w:eastAsia="es-ES"/>
-          <w14:ligatures w14:val="none"/>
-        </w:rPr>
-        <w:t>}</w:t>
+        <w:t>{string}</w:t>
       </w:r>
       <w:r>
         <w:rPr>
@@ -33946,33 +33374,7 @@
           <w:lang w:eastAsia="es-ES"/>
           <w14:ligatures w14:val="none"/>
         </w:rPr>
-        <w:t>{</w:t>
-      </w:r>
-      <w:proofErr w:type="spellStart"/>
-      <w:r>
-        <w:rPr>
-          <w:rFonts w:ascii="Consolas" w:eastAsia="Times New Roman" w:hAnsi="Consolas" w:cs="Times New Roman"/>
-          <w:color w:val="4EC9B0"/>
-          <w:kern w:val="0"/>
-          <w:sz w:val="18"/>
-          <w:szCs w:val="18"/>
-          <w:lang w:eastAsia="es-ES"/>
-          <w14:ligatures w14:val="none"/>
-        </w:rPr>
-        <w:t>number</w:t>
-      </w:r>
-      <w:proofErr w:type="spellEnd"/>
-      <w:r>
-        <w:rPr>
-          <w:rFonts w:ascii="Consolas" w:eastAsia="Times New Roman" w:hAnsi="Consolas" w:cs="Times New Roman"/>
-          <w:color w:val="4EC9B0"/>
-          <w:kern w:val="0"/>
-          <w:sz w:val="18"/>
-          <w:szCs w:val="18"/>
-          <w:lang w:eastAsia="es-ES"/>
-          <w14:ligatures w14:val="none"/>
-        </w:rPr>
-        <w:t>}</w:t>
+        <w:t>{number}</w:t>
       </w:r>
       <w:r>
         <w:rPr>
@@ -34071,33 +33473,7 @@
           <w:lang w:eastAsia="es-ES"/>
           <w14:ligatures w14:val="none"/>
         </w:rPr>
-        <w:t>{</w:t>
-      </w:r>
-      <w:proofErr w:type="spellStart"/>
-      <w:r>
-        <w:rPr>
-          <w:rFonts w:ascii="Consolas" w:eastAsia="Times New Roman" w:hAnsi="Consolas" w:cs="Times New Roman"/>
-          <w:color w:val="4EC9B0"/>
-          <w:kern w:val="0"/>
-          <w:sz w:val="18"/>
-          <w:szCs w:val="18"/>
-          <w:lang w:eastAsia="es-ES"/>
-          <w14:ligatures w14:val="none"/>
-        </w:rPr>
-        <w:t>number</w:t>
-      </w:r>
-      <w:proofErr w:type="spellEnd"/>
-      <w:r>
-        <w:rPr>
-          <w:rFonts w:ascii="Consolas" w:eastAsia="Times New Roman" w:hAnsi="Consolas" w:cs="Times New Roman"/>
-          <w:color w:val="4EC9B0"/>
-          <w:kern w:val="0"/>
-          <w:sz w:val="18"/>
-          <w:szCs w:val="18"/>
-          <w:lang w:eastAsia="es-ES"/>
-          <w14:ligatures w14:val="none"/>
-        </w:rPr>
-        <w:t>}</w:t>
+        <w:t>{number}</w:t>
       </w:r>
       <w:r>
         <w:rPr>
@@ -36747,33 +36123,7 @@
           <w:lang w:eastAsia="es-ES"/>
           <w14:ligatures w14:val="none"/>
         </w:rPr>
-        <w:t xml:space="preserve">{ </w:t>
-      </w:r>
-      <w:proofErr w:type="spellStart"/>
-      <w:r>
-        <w:rPr>
-          <w:rFonts w:ascii="Consolas" w:eastAsia="Times New Roman" w:hAnsi="Consolas" w:cs="Times New Roman"/>
-          <w:color w:val="4EC9B0"/>
-          <w:kern w:val="0"/>
-          <w:sz w:val="18"/>
-          <w:szCs w:val="18"/>
-          <w:lang w:eastAsia="es-ES"/>
-          <w14:ligatures w14:val="none"/>
-        </w:rPr>
-        <w:t>string</w:t>
-      </w:r>
-      <w:proofErr w:type="spellEnd"/>
-      <w:r>
-        <w:rPr>
-          <w:rFonts w:ascii="Consolas" w:eastAsia="Times New Roman" w:hAnsi="Consolas" w:cs="Times New Roman"/>
-          <w:color w:val="4EC9B0"/>
-          <w:kern w:val="0"/>
-          <w:sz w:val="18"/>
-          <w:szCs w:val="18"/>
-          <w:lang w:eastAsia="es-ES"/>
-          <w14:ligatures w14:val="none"/>
-        </w:rPr>
-        <w:t xml:space="preserve"> }</w:t>
+        <w:t>{ string }</w:t>
       </w:r>
       <w:r>
         <w:rPr>
@@ -36990,7 +36340,6 @@
         </w:rPr>
         <w:t>${</w:t>
       </w:r>
-      <w:proofErr w:type="spellStart"/>
       <w:r>
         <w:rPr>
           <w:rFonts w:ascii="Consolas" w:eastAsia="Times New Roman" w:hAnsi="Consolas" w:cs="Times New Roman"/>
@@ -37027,7 +36376,6 @@
         </w:rPr>
         <w:t>_calle</w:t>
       </w:r>
-      <w:proofErr w:type="spellEnd"/>
       <w:r>
         <w:rPr>
           <w:rFonts w:ascii="Consolas" w:eastAsia="Times New Roman" w:hAnsi="Consolas" w:cs="Times New Roman"/>
@@ -37064,7 +36412,6 @@
         </w:rPr>
         <w:t>${</w:t>
       </w:r>
-      <w:proofErr w:type="spellStart"/>
       <w:r>
         <w:rPr>
           <w:rFonts w:ascii="Consolas" w:eastAsia="Times New Roman" w:hAnsi="Consolas" w:cs="Times New Roman"/>
@@ -37101,7 +36448,6 @@
         </w:rPr>
         <w:t>_numero</w:t>
       </w:r>
-      <w:proofErr w:type="spellEnd"/>
       <w:r>
         <w:rPr>
           <w:rFonts w:ascii="Consolas" w:eastAsia="Times New Roman" w:hAnsi="Consolas" w:cs="Times New Roman"/>
@@ -37138,7 +36484,6 @@
         </w:rPr>
         <w:t>${</w:t>
       </w:r>
-      <w:proofErr w:type="spellStart"/>
       <w:r>
         <w:rPr>
           <w:rFonts w:ascii="Consolas" w:eastAsia="Times New Roman" w:hAnsi="Consolas" w:cs="Times New Roman"/>
@@ -37175,7 +36520,6 @@
         </w:rPr>
         <w:t>_cp</w:t>
       </w:r>
-      <w:proofErr w:type="spellEnd"/>
       <w:r>
         <w:rPr>
           <w:rFonts w:ascii="Consolas" w:eastAsia="Times New Roman" w:hAnsi="Consolas" w:cs="Times New Roman"/>
@@ -37369,33 +36713,7 @@
           <w:lang w:eastAsia="es-ES"/>
           <w14:ligatures w14:val="none"/>
         </w:rPr>
-        <w:t>{</w:t>
-      </w:r>
-      <w:proofErr w:type="spellStart"/>
-      <w:r>
-        <w:rPr>
-          <w:rFonts w:ascii="Consolas" w:eastAsia="Times New Roman" w:hAnsi="Consolas" w:cs="Times New Roman"/>
-          <w:color w:val="4EC9B0"/>
-          <w:kern w:val="0"/>
-          <w:sz w:val="18"/>
-          <w:szCs w:val="18"/>
-          <w:lang w:eastAsia="es-ES"/>
-          <w14:ligatures w14:val="none"/>
-        </w:rPr>
-        <w:t>number</w:t>
-      </w:r>
-      <w:proofErr w:type="spellEnd"/>
-      <w:r>
-        <w:rPr>
-          <w:rFonts w:ascii="Consolas" w:eastAsia="Times New Roman" w:hAnsi="Consolas" w:cs="Times New Roman"/>
-          <w:color w:val="4EC9B0"/>
-          <w:kern w:val="0"/>
-          <w:sz w:val="18"/>
-          <w:szCs w:val="18"/>
-          <w:lang w:eastAsia="es-ES"/>
-          <w14:ligatures w14:val="none"/>
-        </w:rPr>
-        <w:t>}</w:t>
+        <w:t>{number}</w:t>
       </w:r>
       <w:r>
         <w:rPr>
@@ -37520,33 +36838,7 @@
           <w:lang w:eastAsia="es-ES"/>
           <w14:ligatures w14:val="none"/>
         </w:rPr>
-        <w:t>{</w:t>
-      </w:r>
-      <w:proofErr w:type="spellStart"/>
-      <w:r>
-        <w:rPr>
-          <w:rFonts w:ascii="Consolas" w:eastAsia="Times New Roman" w:hAnsi="Consolas" w:cs="Times New Roman"/>
-          <w:color w:val="4EC9B0"/>
-          <w:kern w:val="0"/>
-          <w:sz w:val="18"/>
-          <w:szCs w:val="18"/>
-          <w:lang w:eastAsia="es-ES"/>
-          <w14:ligatures w14:val="none"/>
-        </w:rPr>
-        <w:t>number</w:t>
-      </w:r>
-      <w:proofErr w:type="spellEnd"/>
-      <w:r>
-        <w:rPr>
-          <w:rFonts w:ascii="Consolas" w:eastAsia="Times New Roman" w:hAnsi="Consolas" w:cs="Times New Roman"/>
-          <w:color w:val="4EC9B0"/>
-          <w:kern w:val="0"/>
-          <w:sz w:val="18"/>
-          <w:szCs w:val="18"/>
-          <w:lang w:eastAsia="es-ES"/>
-          <w14:ligatures w14:val="none"/>
-        </w:rPr>
-        <w:t>}</w:t>
+        <w:t>{number}</w:t>
       </w:r>
       <w:r>
         <w:rPr>
@@ -37645,33 +36937,7 @@
           <w:lang w:eastAsia="es-ES"/>
           <w14:ligatures w14:val="none"/>
         </w:rPr>
-        <w:t>{</w:t>
-      </w:r>
-      <w:proofErr w:type="spellStart"/>
-      <w:r>
-        <w:rPr>
-          <w:rFonts w:ascii="Consolas" w:eastAsia="Times New Roman" w:hAnsi="Consolas" w:cs="Times New Roman"/>
-          <w:color w:val="4EC9B0"/>
-          <w:kern w:val="0"/>
-          <w:sz w:val="18"/>
-          <w:szCs w:val="18"/>
-          <w:lang w:eastAsia="es-ES"/>
-          <w14:ligatures w14:val="none"/>
-        </w:rPr>
-        <w:t>string</w:t>
-      </w:r>
-      <w:proofErr w:type="spellEnd"/>
-      <w:r>
-        <w:rPr>
-          <w:rFonts w:ascii="Consolas" w:eastAsia="Times New Roman" w:hAnsi="Consolas" w:cs="Times New Roman"/>
-          <w:color w:val="4EC9B0"/>
-          <w:kern w:val="0"/>
-          <w:sz w:val="18"/>
-          <w:szCs w:val="18"/>
-          <w:lang w:eastAsia="es-ES"/>
-          <w14:ligatures w14:val="none"/>
-        </w:rPr>
-        <w:t>}</w:t>
+        <w:t>{string}</w:t>
       </w:r>
       <w:r>
         <w:rPr>
@@ -39238,7 +38504,33 @@
           <w:lang w:eastAsia="es-ES"/>
           <w14:ligatures w14:val="none"/>
         </w:rPr>
-        <w:t xml:space="preserve">`&lt;li&gt;El código postal del edificioA es: </w:t>
+        <w:t xml:space="preserve">`&lt;li&gt;El código postal del </w:t>
+      </w:r>
+      <w:proofErr w:type="spellStart"/>
+      <w:r>
+        <w:rPr>
+          <w:rFonts w:ascii="Consolas" w:eastAsia="Times New Roman" w:hAnsi="Consolas" w:cs="Times New Roman"/>
+          <w:color w:val="CE9178"/>
+          <w:kern w:val="0"/>
+          <w:sz w:val="18"/>
+          <w:szCs w:val="18"/>
+          <w:lang w:eastAsia="es-ES"/>
+          <w14:ligatures w14:val="none"/>
+        </w:rPr>
+        <w:t>edificioA</w:t>
+      </w:r>
+      <w:proofErr w:type="spellEnd"/>
+      <w:r>
+        <w:rPr>
+          <w:rFonts w:ascii="Consolas" w:eastAsia="Times New Roman" w:hAnsi="Consolas" w:cs="Times New Roman"/>
+          <w:color w:val="CE9178"/>
+          <w:kern w:val="0"/>
+          <w:sz w:val="18"/>
+          <w:szCs w:val="18"/>
+          <w:lang w:eastAsia="es-ES"/>
+          <w14:ligatures w14:val="none"/>
+        </w:rPr>
+        <w:t xml:space="preserve"> es: </w:t>
       </w:r>
       <w:r>
         <w:rPr>
@@ -40407,7 +39699,33 @@
           <w:lang w:eastAsia="es-ES"/>
           <w14:ligatures w14:val="none"/>
         </w:rPr>
-        <w:t xml:space="preserve">`&lt;li&gt;El nuevo código postal del edificioA es: </w:t>
+        <w:t xml:space="preserve">`&lt;li&gt;El nuevo código postal del </w:t>
+      </w:r>
+      <w:proofErr w:type="spellStart"/>
+      <w:r>
+        <w:rPr>
+          <w:rFonts w:ascii="Consolas" w:eastAsia="Times New Roman" w:hAnsi="Consolas" w:cs="Times New Roman"/>
+          <w:color w:val="CE9178"/>
+          <w:kern w:val="0"/>
+          <w:sz w:val="18"/>
+          <w:szCs w:val="18"/>
+          <w:lang w:eastAsia="es-ES"/>
+          <w14:ligatures w14:val="none"/>
+        </w:rPr>
+        <w:t>edificioA</w:t>
+      </w:r>
+      <w:proofErr w:type="spellEnd"/>
+      <w:r>
+        <w:rPr>
+          <w:rFonts w:ascii="Consolas" w:eastAsia="Times New Roman" w:hAnsi="Consolas" w:cs="Times New Roman"/>
+          <w:color w:val="CE9178"/>
+          <w:kern w:val="0"/>
+          <w:sz w:val="18"/>
+          <w:szCs w:val="18"/>
+          <w:lang w:eastAsia="es-ES"/>
+          <w14:ligatures w14:val="none"/>
+        </w:rPr>
+        <w:t xml:space="preserve"> es: </w:t>
       </w:r>
       <w:r>
         <w:rPr>
@@ -43672,6 +42990,7 @@
           <w14:ligatures w14:val="none"/>
         </w:rPr>
       </w:pPr>
+      <w:proofErr w:type="spellStart"/>
       <w:r>
         <w:rPr>
           <w:rFonts w:ascii="Consolas" w:eastAsia="Times New Roman" w:hAnsi="Consolas" w:cs="Times New Roman"/>
@@ -43708,6 +43027,7 @@
         </w:rPr>
         <w:t>agregarPropietario</w:t>
       </w:r>
+      <w:proofErr w:type="spellEnd"/>
       <w:r>
         <w:rPr>
           <w:rFonts w:ascii="Consolas" w:eastAsia="Times New Roman" w:hAnsi="Consolas" w:cs="Times New Roman"/>

</xml_diff>